<commit_message>
Added PC1 file processing
</commit_message>
<xml_diff>
--- a/Back-End/EServices.WebApi/WebApi/WordTemplates/PC_1_Location.docx
+++ b/Back-End/EServices.WebApi/WebApi/WordTemplates/PC_1_Location.docx
@@ -1,6 +1,6 @@
 
 <file path=word/document.xml><?xml version="1.0" encoding="utf-8"?>
-<w:document xmlns:wpc="http://schemas.microsoft.com/office/word/2010/wordprocessingCanvas" xmlns:mc="http://schemas.openxmlformats.org/markup-compatibility/2006" xmlns:o="urn:schemas-microsoft-com:office:office" xmlns:r="http://schemas.openxmlformats.org/officeDocument/2006/relationships" xmlns:m="http://schemas.openxmlformats.org/officeDocument/2006/math" xmlns:v="urn:schemas-microsoft-com:vml" xmlns:wp14="http://schemas.microsoft.com/office/word/2010/wordprocessingDrawing" xmlns:wp="http://schemas.openxmlformats.org/drawingml/2006/wordprocessingDrawing" xmlns:w10="urn:schemas-microsoft-com:office:word" xmlns:w="http://schemas.openxmlformats.org/wordprocessingml/2006/main" xmlns:w14="http://schemas.microsoft.com/office/word/2010/wordml" xmlns:w15="http://schemas.microsoft.com/office/word/2012/wordml" xmlns:wpg="http://schemas.microsoft.com/office/word/2010/wordprocessingGroup" xmlns:wpi="http://schemas.microsoft.com/office/word/2010/wordprocessingInk" xmlns:wne="http://schemas.microsoft.com/office/word/2006/wordml" xmlns:wps="http://schemas.microsoft.com/office/word/2010/wordprocessingShape" mc:Ignorable="w14 w15 wp14">
+<w:document xmlns:wpc="http://schemas.microsoft.com/office/word/2010/wordprocessingCanvas" xmlns:mc="http://schemas.openxmlformats.org/markup-compatibility/2006" xmlns:o="urn:schemas-microsoft-com:office:office" xmlns:r="http://schemas.openxmlformats.org/officeDocument/2006/relationships" xmlns:m="http://schemas.openxmlformats.org/officeDocument/2006/math" xmlns:v="urn:schemas-microsoft-com:vml" xmlns:wp14="http://schemas.microsoft.com/office/word/2010/wordprocessingDrawing" xmlns:wp="http://schemas.openxmlformats.org/drawingml/2006/wordprocessingDrawing" xmlns:w="http://schemas.openxmlformats.org/wordprocessingml/2006/main" xmlns:w14="http://schemas.microsoft.com/office/word/2010/wordml" xmlns:w10="urn:schemas-microsoft-com:office:word" xmlns:w15="http://schemas.microsoft.com/office/word/2012/wordml" xmlns:wpg="http://schemas.microsoft.com/office/word/2010/wordprocessingGroup" xmlns:wpi="http://schemas.microsoft.com/office/word/2010/wordprocessingInk" xmlns:wne="http://schemas.microsoft.com/office/word/2006/wordml" xmlns:wps="http://schemas.microsoft.com/office/word/2010/wordprocessingShape" xmlns:wpsCustomData="http://www.wps.cn/officeDocument/2013/wpsCustomData" mc:Ignorable="w14 w15 wp14">
   <w:body>
     <w:p>
       <w:pPr>
@@ -12,11 +12,16 @@
     </w:p>
     <w:tbl>
       <w:tblPr>
-        <w:tblStyle w:val="a"/>
+        <w:tblStyle w:val="14"/>
         <w:tblW w:w="11430" w:type="dxa"/>
         <w:jc w:val="center"/>
         <w:tblLayout w:type="fixed"/>
-        <w:tblLook w:val="0400" w:firstRow="0" w:lastRow="0" w:firstColumn="0" w:lastColumn="0" w:noHBand="0" w:noVBand="1"/>
+        <w:tblCellMar>
+          <w:top w:w="15" w:type="dxa"/>
+          <w:left w:w="115" w:type="dxa"/>
+          <w:bottom w:w="0" w:type="dxa"/>
+          <w:right w:w="115" w:type="dxa"/>
+        </w:tblCellMar>
       </w:tblPr>
       <w:tblGrid>
         <w:gridCol w:w="585"/>
@@ -29,8 +34,16 @@
         <w:gridCol w:w="1672"/>
       </w:tblGrid>
       <w:tr>
+        <w:tblPrEx>
+          <w:tblCellMar>
+            <w:top w:w="15" w:type="dxa"/>
+            <w:left w:w="115" w:type="dxa"/>
+            <w:bottom w:w="0" w:type="dxa"/>
+            <w:right w:w="115" w:type="dxa"/>
+          </w:tblCellMar>
+        </w:tblPrEx>
         <w:trPr>
-          <w:trHeight w:val="131"/>
+          <w:trHeight w:val="131" w:hRule="atLeast"/>
           <w:jc w:val="center"/>
         </w:trPr>
         <w:tc>
@@ -38,10 +51,10 @@
             <w:tcW w:w="11430" w:type="dxa"/>
             <w:gridSpan w:val="8"/>
             <w:tcBorders>
-              <w:top w:val="single" w:sz="18" w:space="0" w:color="000000"/>
-              <w:left w:val="single" w:sz="18" w:space="0" w:color="000000"/>
-              <w:bottom w:val="single" w:sz="18" w:space="0" w:color="000000"/>
-              <w:right w:val="single" w:sz="18" w:space="0" w:color="000000"/>
+              <w:top w:val="single" w:color="000000" w:sz="18" w:space="0"/>
+              <w:left w:val="single" w:color="000000" w:sz="18" w:space="0"/>
+              <w:bottom w:val="single" w:color="000000" w:sz="18" w:space="0"/>
+              <w:right w:val="single" w:color="000000" w:sz="18" w:space="0"/>
             </w:tcBorders>
             <w:shd w:val="clear" w:color="auto" w:fill="BFBFBF"/>
             <w:vAlign w:val="center"/>
@@ -51,7 +64,7 @@
               <w:spacing w:after="0" w:line="240" w:lineRule="auto"/>
               <w:jc w:val="center"/>
               <w:rPr>
-                <w:rFonts w:ascii="Cambria" w:eastAsia="Cambria" w:hAnsi="Cambria" w:cs="Cambria"/>
+                <w:rFonts w:ascii="Cambria" w:hAnsi="Cambria" w:eastAsia="Cambria" w:cs="Cambria"/>
                 <w:b/>
                 <w:sz w:val="28"/>
                 <w:szCs w:val="28"/>
@@ -59,7 +72,7 @@
             </w:pPr>
             <w:r>
               <w:rPr>
-                <w:rFonts w:ascii="Cambria" w:eastAsia="Cambria" w:hAnsi="Cambria" w:cs="Cambria"/>
+                <w:rFonts w:ascii="Cambria" w:hAnsi="Cambria" w:eastAsia="Cambria" w:cs="Cambria"/>
                 <w:b/>
                 <w:sz w:val="28"/>
                 <w:szCs w:val="28"/>
@@ -70,8 +83,16 @@
         </w:tc>
       </w:tr>
       <w:tr>
+        <w:tblPrEx>
+          <w:tblCellMar>
+            <w:top w:w="15" w:type="dxa"/>
+            <w:left w:w="115" w:type="dxa"/>
+            <w:bottom w:w="0" w:type="dxa"/>
+            <w:right w:w="115" w:type="dxa"/>
+          </w:tblCellMar>
+        </w:tblPrEx>
         <w:trPr>
-          <w:trHeight w:val="450"/>
+          <w:trHeight w:val="450" w:hRule="atLeast"/>
           <w:jc w:val="center"/>
         </w:trPr>
         <w:tc>
@@ -79,9 +100,9 @@
             <w:tcW w:w="585" w:type="dxa"/>
             <w:vMerge w:val="restart"/>
             <w:tcBorders>
-              <w:top w:val="single" w:sz="18" w:space="0" w:color="000000"/>
-              <w:left w:val="single" w:sz="18" w:space="0" w:color="000000"/>
-              <w:right w:val="dashed" w:sz="4" w:space="0" w:color="000000"/>
+              <w:top w:val="single" w:color="000000" w:sz="18" w:space="0"/>
+              <w:left w:val="single" w:color="000000" w:sz="18" w:space="0"/>
+              <w:right w:val="dashed" w:color="000000" w:sz="4" w:space="0"/>
             </w:tcBorders>
             <w:shd w:val="clear" w:color="auto" w:fill="auto"/>
             <w:vAlign w:val="center"/>
@@ -92,21 +113,19 @@
               <w:ind w:left="-115" w:right="-134"/>
               <w:jc w:val="center"/>
               <w:rPr>
-                <w:rFonts w:ascii="Cambria" w:eastAsia="Cambria" w:hAnsi="Cambria" w:cs="Cambria"/>
+                <w:rFonts w:ascii="Cambria" w:hAnsi="Cambria" w:eastAsia="Cambria" w:cs="Cambria"/>
                 <w:b/>
               </w:rPr>
             </w:pPr>
-            <w:proofErr w:type="spellStart"/>
             <w:r>
               <w:rPr>
-                <w:rFonts w:ascii="Cambria" w:eastAsia="Cambria" w:hAnsi="Cambria" w:cs="Cambria"/>
+                <w:rFonts w:ascii="Cambria" w:hAnsi="Cambria" w:eastAsia="Cambria" w:cs="Cambria"/>
                 <w:b/>
                 <w:sz w:val="20"/>
                 <w:szCs w:val="20"/>
               </w:rPr>
               <w:t>S.No</w:t>
             </w:r>
-            <w:proofErr w:type="spellEnd"/>
           </w:p>
         </w:tc>
         <w:tc>
@@ -114,9 +133,9 @@
             <w:tcW w:w="1093" w:type="dxa"/>
             <w:vMerge w:val="restart"/>
             <w:tcBorders>
-              <w:top w:val="single" w:sz="18" w:space="0" w:color="000000"/>
-              <w:left w:val="dashed" w:sz="4" w:space="0" w:color="000000"/>
-              <w:right w:val="dashed" w:sz="4" w:space="0" w:color="000000"/>
+              <w:top w:val="single" w:color="000000" w:sz="18" w:space="0"/>
+              <w:left w:val="dashed" w:color="000000" w:sz="4" w:space="0"/>
+              <w:right w:val="dashed" w:color="000000" w:sz="4" w:space="0"/>
             </w:tcBorders>
             <w:shd w:val="clear" w:color="auto" w:fill="auto"/>
             <w:vAlign w:val="center"/>
@@ -126,13 +145,13 @@
               <w:spacing w:after="0" w:line="240" w:lineRule="auto"/>
               <w:jc w:val="center"/>
               <w:rPr>
-                <w:rFonts w:ascii="Cambria" w:eastAsia="Cambria" w:hAnsi="Cambria" w:cs="Cambria"/>
+                <w:rFonts w:ascii="Cambria" w:hAnsi="Cambria" w:eastAsia="Cambria" w:cs="Cambria"/>
                 <w:b/>
               </w:rPr>
             </w:pPr>
             <w:r>
               <w:rPr>
-                <w:rFonts w:ascii="Cambria" w:eastAsia="Cambria" w:hAnsi="Cambria" w:cs="Cambria"/>
+                <w:rFonts w:ascii="Cambria" w:hAnsi="Cambria" w:eastAsia="Cambria" w:cs="Cambria"/>
                 <w:b/>
               </w:rPr>
               <w:t>Room Name</w:t>
@@ -144,9 +163,9 @@
             <w:tcW w:w="1134" w:type="dxa"/>
             <w:vMerge w:val="restart"/>
             <w:tcBorders>
-              <w:top w:val="single" w:sz="18" w:space="0" w:color="000000"/>
-              <w:left w:val="dashed" w:sz="4" w:space="0" w:color="000000"/>
-              <w:right w:val="dashed" w:sz="4" w:space="0" w:color="000000"/>
+              <w:top w:val="single" w:color="000000" w:sz="18" w:space="0"/>
+              <w:left w:val="dashed" w:color="000000" w:sz="4" w:space="0"/>
+              <w:right w:val="dashed" w:color="000000" w:sz="4" w:space="0"/>
             </w:tcBorders>
             <w:shd w:val="clear" w:color="auto" w:fill="auto"/>
             <w:vAlign w:val="center"/>
@@ -157,13 +176,13 @@
               <w:ind w:left="-115" w:right="-115"/>
               <w:jc w:val="center"/>
               <w:rPr>
-                <w:rFonts w:ascii="Cambria" w:eastAsia="Cambria" w:hAnsi="Cambria" w:cs="Cambria"/>
+                <w:rFonts w:ascii="Cambria" w:hAnsi="Cambria" w:eastAsia="Cambria" w:cs="Cambria"/>
                 <w:b/>
               </w:rPr>
             </w:pPr>
             <w:r>
               <w:rPr>
-                <w:rFonts w:ascii="Cambria" w:eastAsia="Cambria" w:hAnsi="Cambria" w:cs="Cambria"/>
+                <w:rFonts w:ascii="Cambria" w:hAnsi="Cambria" w:eastAsia="Cambria" w:cs="Cambria"/>
                 <w:b/>
               </w:rPr>
               <w:t>Eq./Room Area</w:t>
@@ -175,20 +194,20 @@
               <w:ind w:left="-115" w:right="-115"/>
               <w:jc w:val="center"/>
               <w:rPr>
-                <w:rFonts w:ascii="Cambria" w:eastAsia="Cambria" w:hAnsi="Cambria" w:cs="Cambria"/>
+                <w:rFonts w:ascii="Cambria" w:hAnsi="Cambria" w:eastAsia="Cambria" w:cs="Cambria"/>
                 <w:b/>
               </w:rPr>
             </w:pPr>
             <w:r>
               <w:rPr>
-                <w:rFonts w:ascii="Cambria" w:eastAsia="Cambria" w:hAnsi="Cambria" w:cs="Cambria"/>
+                <w:rFonts w:ascii="Cambria" w:hAnsi="Cambria" w:eastAsia="Cambria" w:cs="Cambria"/>
                 <w:b/>
               </w:rPr>
               <w:t>(m</w:t>
             </w:r>
             <w:r>
               <w:rPr>
-                <w:rFonts w:ascii="Cambria" w:eastAsia="Cambria" w:hAnsi="Cambria" w:cs="Cambria"/>
+                <w:rFonts w:ascii="Cambria" w:hAnsi="Cambria" w:eastAsia="Cambria" w:cs="Cambria"/>
                 <w:b/>
                 <w:vertAlign w:val="superscript"/>
               </w:rPr>
@@ -196,7 +215,7 @@
             </w:r>
             <w:r>
               <w:rPr>
-                <w:rFonts w:ascii="Cambria" w:eastAsia="Cambria" w:hAnsi="Cambria" w:cs="Cambria"/>
+                <w:rFonts w:ascii="Cambria" w:hAnsi="Cambria" w:eastAsia="Cambria" w:cs="Cambria"/>
                 <w:b/>
               </w:rPr>
               <w:t>)</w:t>
@@ -208,9 +227,9 @@
             <w:tcW w:w="1418" w:type="dxa"/>
             <w:vMerge w:val="restart"/>
             <w:tcBorders>
-              <w:top w:val="single" w:sz="18" w:space="0" w:color="000000"/>
-              <w:left w:val="dashed" w:sz="4" w:space="0" w:color="000000"/>
-              <w:right w:val="dashed" w:sz="4" w:space="0" w:color="000000"/>
+              <w:top w:val="single" w:color="000000" w:sz="18" w:space="0"/>
+              <w:left w:val="dashed" w:color="000000" w:sz="4" w:space="0"/>
+              <w:right w:val="dashed" w:color="000000" w:sz="4" w:space="0"/>
             </w:tcBorders>
             <w:shd w:val="clear" w:color="auto" w:fill="auto"/>
             <w:vAlign w:val="center"/>
@@ -220,13 +239,13 @@
               <w:spacing w:after="0" w:line="240" w:lineRule="auto"/>
               <w:jc w:val="center"/>
               <w:rPr>
-                <w:rFonts w:ascii="Cambria" w:eastAsia="Cambria" w:hAnsi="Cambria" w:cs="Cambria"/>
+                <w:rFonts w:ascii="Cambria" w:hAnsi="Cambria" w:eastAsia="Cambria" w:cs="Cambria"/>
                 <w:b/>
               </w:rPr>
             </w:pPr>
             <w:r>
               <w:rPr>
-                <w:rFonts w:ascii="Cambria" w:eastAsia="Cambria" w:hAnsi="Cambria" w:cs="Cambria"/>
+                <w:rFonts w:ascii="Cambria" w:hAnsi="Cambria" w:eastAsia="Cambria" w:cs="Cambria"/>
                 <w:b/>
               </w:rPr>
               <w:t>Location</w:t>
@@ -238,10 +257,10 @@
             <w:tcW w:w="5528" w:type="dxa"/>
             <w:gridSpan w:val="3"/>
             <w:tcBorders>
-              <w:top w:val="single" w:sz="18" w:space="0" w:color="000000"/>
-              <w:left w:val="dashed" w:sz="4" w:space="0" w:color="000000"/>
-              <w:bottom w:val="dashed" w:sz="4" w:space="0" w:color="000000"/>
-              <w:right w:val="dashed" w:sz="4" w:space="0" w:color="000000"/>
+              <w:top w:val="single" w:color="000000" w:sz="18" w:space="0"/>
+              <w:left w:val="dashed" w:color="000000" w:sz="4" w:space="0"/>
+              <w:bottom w:val="dashed" w:color="000000" w:sz="4" w:space="0"/>
+              <w:right w:val="dashed" w:color="000000" w:sz="4" w:space="0"/>
             </w:tcBorders>
             <w:shd w:val="clear" w:color="auto" w:fill="auto"/>
             <w:vAlign w:val="center"/>
@@ -251,13 +270,13 @@
               <w:spacing w:after="0" w:line="240" w:lineRule="auto"/>
               <w:jc w:val="center"/>
               <w:rPr>
-                <w:rFonts w:ascii="Cambria" w:eastAsia="Cambria" w:hAnsi="Cambria" w:cs="Cambria"/>
+                <w:rFonts w:ascii="Cambria" w:hAnsi="Cambria" w:eastAsia="Cambria" w:cs="Cambria"/>
                 <w:b/>
               </w:rPr>
             </w:pPr>
             <w:r>
               <w:rPr>
-                <w:rFonts w:ascii="Cambria" w:eastAsia="Cambria" w:hAnsi="Cambria" w:cs="Cambria"/>
+                <w:rFonts w:ascii="Cambria" w:hAnsi="Cambria" w:eastAsia="Cambria" w:cs="Cambria"/>
                 <w:b/>
               </w:rPr>
               <w:t>Particle Count per cubic meter per minute</w:t>
@@ -269,9 +288,9 @@
             <w:tcW w:w="1672" w:type="dxa"/>
             <w:vMerge w:val="restart"/>
             <w:tcBorders>
-              <w:top w:val="single" w:sz="18" w:space="0" w:color="000000"/>
-              <w:left w:val="dashed" w:sz="4" w:space="0" w:color="000000"/>
-              <w:right w:val="single" w:sz="18" w:space="0" w:color="000000"/>
+              <w:top w:val="single" w:color="000000" w:sz="18" w:space="0"/>
+              <w:left w:val="dashed" w:color="000000" w:sz="4" w:space="0"/>
+              <w:right w:val="single" w:color="000000" w:sz="18" w:space="0"/>
             </w:tcBorders>
             <w:shd w:val="clear" w:color="auto" w:fill="auto"/>
             <w:vAlign w:val="center"/>
@@ -281,13 +300,13 @@
               <w:spacing w:after="0" w:line="240" w:lineRule="auto"/>
               <w:jc w:val="center"/>
               <w:rPr>
-                <w:rFonts w:ascii="Cambria" w:eastAsia="Cambria" w:hAnsi="Cambria" w:cs="Cambria"/>
+                <w:rFonts w:ascii="Cambria" w:hAnsi="Cambria" w:eastAsia="Cambria" w:cs="Cambria"/>
                 <w:b/>
               </w:rPr>
             </w:pPr>
             <w:r>
               <w:rPr>
-                <w:rFonts w:ascii="Cambria" w:eastAsia="Cambria" w:hAnsi="Cambria" w:cs="Cambria"/>
+                <w:rFonts w:ascii="Cambria" w:hAnsi="Cambria" w:eastAsia="Cambria" w:cs="Cambria"/>
                 <w:b/>
               </w:rPr>
               <w:t>Result</w:t>
@@ -296,18 +315,26 @@
         </w:tc>
       </w:tr>
       <w:tr>
+        <w:tblPrEx>
+          <w:tblCellMar>
+            <w:top w:w="15" w:type="dxa"/>
+            <w:left w:w="115" w:type="dxa"/>
+            <w:bottom w:w="0" w:type="dxa"/>
+            <w:right w:w="115" w:type="dxa"/>
+          </w:tblCellMar>
+        </w:tblPrEx>
         <w:trPr>
-          <w:trHeight w:val="555"/>
+          <w:trHeight w:val="555" w:hRule="atLeast"/>
           <w:jc w:val="center"/>
         </w:trPr>
         <w:tc>
           <w:tcPr>
             <w:tcW w:w="585" w:type="dxa"/>
-            <w:vMerge/>
+            <w:vMerge w:val="continue"/>
             <w:tcBorders>
-              <w:left w:val="single" w:sz="18" w:space="0" w:color="000000"/>
-              <w:bottom w:val="dashed" w:sz="4" w:space="0" w:color="000000"/>
-              <w:right w:val="dashed" w:sz="4" w:space="0" w:color="000000"/>
+              <w:left w:val="single" w:color="000000" w:sz="18" w:space="0"/>
+              <w:bottom w:val="dashed" w:color="000000" w:sz="4" w:space="0"/>
+              <w:right w:val="dashed" w:color="000000" w:sz="4" w:space="0"/>
             </w:tcBorders>
             <w:shd w:val="clear" w:color="auto" w:fill="auto"/>
             <w:vAlign w:val="center"/>
@@ -318,7 +345,7 @@
               <w:ind w:left="-115" w:right="-134"/>
               <w:jc w:val="center"/>
               <w:rPr>
-                <w:rFonts w:ascii="Cambria" w:eastAsia="Cambria" w:hAnsi="Cambria" w:cs="Cambria"/>
+                <w:rFonts w:ascii="Cambria" w:hAnsi="Cambria" w:eastAsia="Cambria" w:cs="Cambria"/>
                 <w:b/>
                 <w:sz w:val="20"/>
                 <w:szCs w:val="20"/>
@@ -329,11 +356,11 @@
         <w:tc>
           <w:tcPr>
             <w:tcW w:w="1093" w:type="dxa"/>
-            <w:vMerge/>
+            <w:vMerge w:val="continue"/>
             <w:tcBorders>
-              <w:left w:val="dashed" w:sz="4" w:space="0" w:color="000000"/>
-              <w:bottom w:val="dashed" w:sz="4" w:space="0" w:color="000000"/>
-              <w:right w:val="dashed" w:sz="4" w:space="0" w:color="000000"/>
+              <w:left w:val="dashed" w:color="000000" w:sz="4" w:space="0"/>
+              <w:bottom w:val="dashed" w:color="000000" w:sz="4" w:space="0"/>
+              <w:right w:val="dashed" w:color="000000" w:sz="4" w:space="0"/>
             </w:tcBorders>
             <w:shd w:val="clear" w:color="auto" w:fill="auto"/>
             <w:vAlign w:val="center"/>
@@ -343,7 +370,7 @@
               <w:spacing w:after="0" w:line="240" w:lineRule="auto"/>
               <w:jc w:val="center"/>
               <w:rPr>
-                <w:rFonts w:ascii="Cambria" w:eastAsia="Cambria" w:hAnsi="Cambria" w:cs="Cambria"/>
+                <w:rFonts w:ascii="Cambria" w:hAnsi="Cambria" w:eastAsia="Cambria" w:cs="Cambria"/>
                 <w:b/>
               </w:rPr>
             </w:pPr>
@@ -352,11 +379,11 @@
         <w:tc>
           <w:tcPr>
             <w:tcW w:w="1134" w:type="dxa"/>
-            <w:vMerge/>
+            <w:vMerge w:val="continue"/>
             <w:tcBorders>
-              <w:left w:val="dashed" w:sz="4" w:space="0" w:color="000000"/>
-              <w:bottom w:val="dashed" w:sz="4" w:space="0" w:color="000000"/>
-              <w:right w:val="dashed" w:sz="4" w:space="0" w:color="000000"/>
+              <w:left w:val="dashed" w:color="000000" w:sz="4" w:space="0"/>
+              <w:bottom w:val="dashed" w:color="000000" w:sz="4" w:space="0"/>
+              <w:right w:val="dashed" w:color="000000" w:sz="4" w:space="0"/>
             </w:tcBorders>
             <w:shd w:val="clear" w:color="auto" w:fill="auto"/>
             <w:vAlign w:val="center"/>
@@ -366,7 +393,7 @@
               <w:spacing w:after="0" w:line="240" w:lineRule="auto"/>
               <w:jc w:val="center"/>
               <w:rPr>
-                <w:rFonts w:ascii="Cambria" w:eastAsia="Cambria" w:hAnsi="Cambria" w:cs="Cambria"/>
+                <w:rFonts w:ascii="Cambria" w:hAnsi="Cambria" w:eastAsia="Cambria" w:cs="Cambria"/>
                 <w:b/>
               </w:rPr>
             </w:pPr>
@@ -375,10 +402,10 @@
         <w:tc>
           <w:tcPr>
             <w:tcW w:w="1418" w:type="dxa"/>
-            <w:vMerge/>
+            <w:vMerge w:val="continue"/>
             <w:tcBorders>
-              <w:left w:val="dashed" w:sz="4" w:space="0" w:color="000000"/>
-              <w:right w:val="dashed" w:sz="4" w:space="0" w:color="000000"/>
+              <w:left w:val="dashed" w:color="000000" w:sz="4" w:space="0"/>
+              <w:right w:val="dashed" w:color="000000" w:sz="4" w:space="0"/>
             </w:tcBorders>
             <w:shd w:val="clear" w:color="auto" w:fill="auto"/>
             <w:vAlign w:val="center"/>
@@ -388,7 +415,7 @@
               <w:spacing w:after="0" w:line="240" w:lineRule="auto"/>
               <w:jc w:val="center"/>
               <w:rPr>
-                <w:rFonts w:ascii="Cambria" w:eastAsia="Cambria" w:hAnsi="Cambria" w:cs="Cambria"/>
+                <w:rFonts w:ascii="Cambria" w:hAnsi="Cambria" w:eastAsia="Cambria" w:cs="Cambria"/>
                 <w:b/>
               </w:rPr>
             </w:pPr>
@@ -398,10 +425,10 @@
           <w:tcPr>
             <w:tcW w:w="2268" w:type="dxa"/>
             <w:tcBorders>
-              <w:top w:val="dashed" w:sz="4" w:space="0" w:color="000000"/>
-              <w:left w:val="dashed" w:sz="4" w:space="0" w:color="000000"/>
-              <w:bottom w:val="dashed" w:sz="4" w:space="0" w:color="000000"/>
-              <w:right w:val="dashed" w:sz="4" w:space="0" w:color="000000"/>
+              <w:top w:val="dashed" w:color="000000" w:sz="4" w:space="0"/>
+              <w:left w:val="dashed" w:color="000000" w:sz="4" w:space="0"/>
+              <w:bottom w:val="dashed" w:color="000000" w:sz="4" w:space="0"/>
+              <w:right w:val="dashed" w:color="000000" w:sz="4" w:space="0"/>
             </w:tcBorders>
             <w:shd w:val="clear" w:color="auto" w:fill="auto"/>
             <w:vAlign w:val="center"/>
@@ -412,13 +439,13 @@
               <w:ind w:left="-123" w:right="-100"/>
               <w:jc w:val="center"/>
               <w:rPr>
-                <w:rFonts w:ascii="Cambria" w:eastAsia="Cambria" w:hAnsi="Cambria" w:cs="Cambria"/>
+                <w:rFonts w:ascii="Cambria" w:hAnsi="Cambria" w:eastAsia="Cambria" w:cs="Cambria"/>
                 <w:b/>
               </w:rPr>
             </w:pPr>
             <w:r>
               <w:rPr>
-                <w:rFonts w:ascii="Cambria" w:eastAsia="Cambria" w:hAnsi="Cambria" w:cs="Cambria"/>
+                <w:rFonts w:ascii="Cambria" w:hAnsi="Cambria" w:eastAsia="Cambria" w:cs="Cambria"/>
                 <w:b/>
               </w:rPr>
               <w:t>0.5 µ and above</w:t>
@@ -429,10 +456,10 @@
           <w:tcPr>
             <w:tcW w:w="1701" w:type="dxa"/>
             <w:tcBorders>
-              <w:top w:val="dashed" w:sz="4" w:space="0" w:color="000000"/>
-              <w:left w:val="dashed" w:sz="4" w:space="0" w:color="000000"/>
-              <w:bottom w:val="dashed" w:sz="4" w:space="0" w:color="000000"/>
-              <w:right w:val="dashed" w:sz="4" w:space="0" w:color="000000"/>
+              <w:top w:val="dashed" w:color="000000" w:sz="4" w:space="0"/>
+              <w:left w:val="dashed" w:color="000000" w:sz="4" w:space="0"/>
+              <w:bottom w:val="dashed" w:color="000000" w:sz="4" w:space="0"/>
+              <w:right w:val="dashed" w:color="000000" w:sz="4" w:space="0"/>
             </w:tcBorders>
             <w:shd w:val="clear" w:color="auto" w:fill="auto"/>
             <w:vAlign w:val="center"/>
@@ -442,23 +469,16 @@
               <w:spacing w:after="0" w:line="240" w:lineRule="auto"/>
               <w:jc w:val="center"/>
               <w:rPr>
-                <w:rFonts w:ascii="Cambria" w:eastAsia="Cambria" w:hAnsi="Cambria" w:cs="Cambria"/>
+                <w:rFonts w:ascii="Cambria" w:hAnsi="Cambria" w:eastAsia="Cambria" w:cs="Cambria"/>
                 <w:b/>
               </w:rPr>
             </w:pPr>
             <w:r>
               <w:rPr>
-                <w:rFonts w:ascii="Cambria" w:eastAsia="Cambria" w:hAnsi="Cambria" w:cs="Cambria"/>
+                <w:rFonts w:ascii="Cambria" w:hAnsi="Cambria" w:eastAsia="Cambria" w:cs="Cambria"/>
                 <w:b/>
               </w:rPr>
-              <w:t>1</w:t>
-            </w:r>
-            <w:r>
-              <w:rPr>
-                <w:rFonts w:ascii="Cambria" w:eastAsia="Cambria" w:hAnsi="Cambria" w:cs="Cambria"/>
-                <w:b/>
-              </w:rPr>
-              <w:t xml:space="preserve"> µ and above</w:t>
+              <w:t>1 µ and above</w:t>
             </w:r>
           </w:p>
         </w:tc>
@@ -466,10 +486,10 @@
           <w:tcPr>
             <w:tcW w:w="1559" w:type="dxa"/>
             <w:tcBorders>
-              <w:top w:val="dashed" w:sz="4" w:space="0" w:color="000000"/>
-              <w:left w:val="dashed" w:sz="4" w:space="0" w:color="000000"/>
-              <w:bottom w:val="dashed" w:sz="4" w:space="0" w:color="000000"/>
-              <w:right w:val="dashed" w:sz="4" w:space="0" w:color="000000"/>
+              <w:top w:val="dashed" w:color="000000" w:sz="4" w:space="0"/>
+              <w:left w:val="dashed" w:color="000000" w:sz="4" w:space="0"/>
+              <w:bottom w:val="dashed" w:color="000000" w:sz="4" w:space="0"/>
+              <w:right w:val="dashed" w:color="000000" w:sz="4" w:space="0"/>
             </w:tcBorders>
             <w:shd w:val="clear" w:color="auto" w:fill="auto"/>
             <w:vAlign w:val="center"/>
@@ -479,13 +499,13 @@
               <w:spacing w:after="0" w:line="240" w:lineRule="auto"/>
               <w:jc w:val="center"/>
               <w:rPr>
-                <w:rFonts w:ascii="Cambria" w:eastAsia="Cambria" w:hAnsi="Cambria" w:cs="Cambria"/>
+                <w:rFonts w:ascii="Cambria" w:hAnsi="Cambria" w:eastAsia="Cambria" w:cs="Cambria"/>
                 <w:b/>
               </w:rPr>
             </w:pPr>
             <w:r>
               <w:rPr>
-                <w:rFonts w:ascii="Cambria" w:eastAsia="Cambria" w:hAnsi="Cambria" w:cs="Cambria"/>
+                <w:rFonts w:ascii="Cambria" w:hAnsi="Cambria" w:eastAsia="Cambria" w:cs="Cambria"/>
                 <w:b/>
               </w:rPr>
               <w:t>5 µ and above</w:t>
@@ -495,11 +515,11 @@
         <w:tc>
           <w:tcPr>
             <w:tcW w:w="1672" w:type="dxa"/>
-            <w:vMerge/>
+            <w:vMerge w:val="continue"/>
             <w:tcBorders>
-              <w:left w:val="dashed" w:sz="4" w:space="0" w:color="000000"/>
-              <w:bottom w:val="dashed" w:sz="4" w:space="0" w:color="000000"/>
-              <w:right w:val="single" w:sz="18" w:space="0" w:color="000000"/>
+              <w:left w:val="dashed" w:color="000000" w:sz="4" w:space="0"/>
+              <w:bottom w:val="dashed" w:color="000000" w:sz="4" w:space="0"/>
+              <w:right w:val="single" w:color="000000" w:sz="18" w:space="0"/>
             </w:tcBorders>
             <w:shd w:val="clear" w:color="auto" w:fill="auto"/>
             <w:vAlign w:val="center"/>
@@ -509,7 +529,7 @@
               <w:spacing w:after="0" w:line="240" w:lineRule="auto"/>
               <w:jc w:val="center"/>
               <w:rPr>
-                <w:rFonts w:ascii="Cambria" w:eastAsia="Cambria" w:hAnsi="Cambria" w:cs="Cambria"/>
+                <w:rFonts w:ascii="Cambria" w:hAnsi="Cambria" w:eastAsia="Cambria" w:cs="Cambria"/>
                 <w:b/>
               </w:rPr>
             </w:pPr>
@@ -517,8 +537,16 @@
         </w:tc>
       </w:tr>
       <w:tr>
+        <w:tblPrEx>
+          <w:tblCellMar>
+            <w:top w:w="15" w:type="dxa"/>
+            <w:left w:w="115" w:type="dxa"/>
+            <w:bottom w:w="0" w:type="dxa"/>
+            <w:right w:w="115" w:type="dxa"/>
+          </w:tblCellMar>
+        </w:tblPrEx>
         <w:trPr>
-          <w:trHeight w:val="288"/>
+          <w:trHeight w:val="288" w:hRule="atLeast"/>
           <w:jc w:val="center"/>
         </w:trPr>
         <w:tc>
@@ -526,9 +554,9 @@
             <w:tcW w:w="585" w:type="dxa"/>
             <w:vMerge w:val="restart"/>
             <w:tcBorders>
-              <w:top w:val="single" w:sz="18" w:space="0" w:color="000000"/>
-              <w:left w:val="single" w:sz="18" w:space="0" w:color="000000"/>
-              <w:right w:val="dashed" w:sz="4" w:space="0" w:color="000000"/>
+              <w:top w:val="single" w:color="000000" w:sz="18" w:space="0"/>
+              <w:left w:val="single" w:color="000000" w:sz="18" w:space="0"/>
+              <w:right w:val="dashed" w:color="000000" w:sz="4" w:space="0"/>
             </w:tcBorders>
             <w:shd w:val="clear" w:color="auto" w:fill="auto"/>
             <w:vAlign w:val="center"/>
@@ -538,12 +566,12 @@
               <w:spacing w:after="0" w:line="240" w:lineRule="auto"/>
               <w:jc w:val="center"/>
               <w:rPr>
-                <w:rFonts w:ascii="Cambria" w:eastAsia="Cambria" w:hAnsi="Cambria" w:cs="Cambria"/>
+                <w:rFonts w:ascii="Cambria" w:hAnsi="Cambria" w:eastAsia="Cambria" w:cs="Cambria"/>
               </w:rPr>
             </w:pPr>
             <w:r>
               <w:rPr>
-                <w:rFonts w:ascii="Cambria" w:eastAsia="Cambria" w:hAnsi="Cambria" w:cs="Cambria"/>
+                <w:rFonts w:ascii="Cambria" w:hAnsi="Cambria" w:eastAsia="Cambria" w:cs="Cambria"/>
               </w:rPr>
               <w:t>1</w:t>
             </w:r>
@@ -554,9 +582,9 @@
             <w:tcW w:w="1093" w:type="dxa"/>
             <w:vMerge w:val="restart"/>
             <w:tcBorders>
-              <w:top w:val="single" w:sz="18" w:space="0" w:color="000000"/>
-              <w:left w:val="dashed" w:sz="4" w:space="0" w:color="000000"/>
-              <w:right w:val="dashed" w:sz="4" w:space="0" w:color="000000"/>
+              <w:top w:val="single" w:color="000000" w:sz="18" w:space="0"/>
+              <w:left w:val="dashed" w:color="000000" w:sz="4" w:space="0"/>
+              <w:right w:val="dashed" w:color="000000" w:sz="4" w:space="0"/>
             </w:tcBorders>
             <w:shd w:val="clear" w:color="auto" w:fill="FFFFFF"/>
             <w:vAlign w:val="center"/>
@@ -566,14 +594,23 @@
               <w:spacing w:after="0" w:line="240" w:lineRule="auto"/>
               <w:jc w:val="center"/>
               <w:rPr>
-                <w:rFonts w:ascii="Cambria" w:eastAsia="Cambria" w:hAnsi="Cambria" w:cs="Cambria"/>
+                <w:rFonts w:ascii="Cambria" w:hAnsi="Cambria" w:eastAsia="Cambria" w:cs="Cambria"/>
+              </w:rPr>
+            </w:pPr>
+          </w:p>
+          <w:p>
+            <w:pPr>
+              <w:spacing w:after="0" w:line="240" w:lineRule="auto"/>
+              <w:jc w:val="center"/>
+              <w:rPr>
+                <w:rFonts w:ascii="Cambria" w:hAnsi="Cambria" w:eastAsia="Cambria" w:cs="Cambria"/>
               </w:rPr>
             </w:pPr>
             <w:r>
               <w:rPr>
-                <w:rFonts w:ascii="Cambria" w:eastAsia="Cambria" w:hAnsi="Cambria" w:cs="Cambria"/>
-              </w:rPr>
-              <w:t>&lt;R-Name&gt;</w:t>
+                <w:rFonts w:ascii="Cambria" w:hAnsi="Cambria" w:eastAsia="Cambria" w:cs="Cambria"/>
+              </w:rPr>
+              <w:t>&lt;Name&gt;</w:t>
             </w:r>
           </w:p>
           <w:p>
@@ -581,7 +618,7 @@
               <w:spacing w:after="0" w:line="240" w:lineRule="auto"/>
               <w:jc w:val="center"/>
               <w:rPr>
-                <w:rFonts w:ascii="Cambria" w:eastAsia="Cambria" w:hAnsi="Cambria" w:cs="Cambria"/>
+                <w:rFonts w:ascii="Cambria" w:hAnsi="Cambria" w:eastAsia="Cambria" w:cs="Cambria"/>
               </w:rPr>
             </w:pPr>
           </w:p>
@@ -591,9 +628,9 @@
             <w:tcW w:w="1134" w:type="dxa"/>
             <w:vMerge w:val="restart"/>
             <w:tcBorders>
-              <w:top w:val="single" w:sz="18" w:space="0" w:color="000000"/>
-              <w:left w:val="dashed" w:sz="4" w:space="0" w:color="000000"/>
-              <w:right w:val="dashed" w:sz="4" w:space="0" w:color="000000"/>
+              <w:top w:val="single" w:color="000000" w:sz="18" w:space="0"/>
+              <w:left w:val="dashed" w:color="000000" w:sz="4" w:space="0"/>
+              <w:right w:val="dashed" w:color="000000" w:sz="4" w:space="0"/>
             </w:tcBorders>
             <w:shd w:val="clear" w:color="auto" w:fill="FFFFFF"/>
             <w:vAlign w:val="center"/>
@@ -603,19 +640,26 @@
               <w:spacing w:after="0" w:line="240" w:lineRule="auto"/>
               <w:jc w:val="center"/>
               <w:rPr>
-                <w:rFonts w:ascii="Cambria" w:eastAsia="Cambria" w:hAnsi="Cambria" w:cs="Cambria"/>
+                <w:rFonts w:ascii="Cambria" w:hAnsi="Cambria" w:eastAsia="Cambria" w:cs="Cambria"/>
               </w:rPr>
             </w:pPr>
+            <w:r>
+              <w:rPr>
+                <w:rFonts w:hint="default" w:ascii="Cambria" w:hAnsi="Cambria" w:eastAsia="Cambria" w:cs="Cambria"/>
+                <w:lang w:val="en-US"/>
+              </w:rPr>
+              <w:t>&lt;AreaM2&gt;</w:t>
+            </w:r>
           </w:p>
         </w:tc>
         <w:tc>
           <w:tcPr>
             <w:tcW w:w="1418" w:type="dxa"/>
             <w:tcBorders>
-              <w:top w:val="single" w:sz="18" w:space="0" w:color="000000"/>
+              <w:top w:val="single" w:color="000000" w:sz="18" w:space="0"/>
               <w:left w:val="nil"/>
-              <w:bottom w:val="dashed" w:sz="4" w:space="0" w:color="000000"/>
-              <w:right w:val="dashed" w:sz="4" w:space="0" w:color="000000"/>
+              <w:bottom w:val="dashed" w:color="000000" w:sz="4" w:space="0"/>
+              <w:right w:val="dashed" w:color="000000" w:sz="4" w:space="0"/>
             </w:tcBorders>
             <w:shd w:val="clear" w:color="auto" w:fill="auto"/>
             <w:vAlign w:val="center"/>
@@ -626,32 +670,16 @@
               <w:ind w:left="-128" w:right="-158"/>
               <w:jc w:val="center"/>
               <w:rPr>
-                <w:rFonts w:ascii="Cambria" w:eastAsia="Cambria" w:hAnsi="Cambria" w:cs="Cambria"/>
+                <w:rFonts w:ascii="Cambria" w:hAnsi="Cambria" w:eastAsia="Cambria" w:cs="Cambria"/>
                 <w:color w:val="FF0000"/>
               </w:rPr>
             </w:pPr>
             <w:r>
               <w:rPr>
-                <w:rFonts w:ascii="Cambria" w:eastAsia="Cambria" w:hAnsi="Cambria" w:cs="Cambria"/>
+                <w:rFonts w:ascii="Cambria" w:hAnsi="Cambria" w:eastAsia="Cambria" w:cs="Cambria"/>
                 <w:color w:val="FF0000"/>
               </w:rPr>
-              <w:t>&lt;R-</w:t>
-            </w:r>
-            <w:proofErr w:type="spellStart"/>
-            <w:r>
-              <w:rPr>
-                <w:rFonts w:ascii="Cambria" w:eastAsia="Cambria" w:hAnsi="Cambria" w:cs="Cambria"/>
-                <w:color w:val="FF0000"/>
-              </w:rPr>
-              <w:t>ReferenceNumber</w:t>
-            </w:r>
-            <w:proofErr w:type="spellEnd"/>
-            <w:r>
-              <w:rPr>
-                <w:rFonts w:ascii="Cambria" w:eastAsia="Cambria" w:hAnsi="Cambria" w:cs="Cambria"/>
-                <w:color w:val="FF0000"/>
-              </w:rPr>
-              <w:t>&gt;</w:t>
+              <w:t>&lt;ReferenceNumber&gt;</w:t>
             </w:r>
           </w:p>
         </w:tc>
@@ -659,10 +687,10 @@
           <w:tcPr>
             <w:tcW w:w="2268" w:type="dxa"/>
             <w:tcBorders>
-              <w:top w:val="single" w:sz="18" w:space="0" w:color="000000"/>
+              <w:top w:val="single" w:color="000000" w:sz="18" w:space="0"/>
               <w:left w:val="nil"/>
-              <w:bottom w:val="dashed" w:sz="4" w:space="0" w:color="000000"/>
-              <w:right w:val="dashed" w:sz="4" w:space="0" w:color="000000"/>
+              <w:bottom w:val="dashed" w:color="000000" w:sz="4" w:space="0"/>
+              <w:right w:val="dashed" w:color="000000" w:sz="4" w:space="0"/>
             </w:tcBorders>
             <w:shd w:val="clear" w:color="auto" w:fill="auto"/>
             <w:vAlign w:val="center"/>
@@ -672,28 +700,15 @@
               <w:spacing w:after="0" w:line="240" w:lineRule="auto"/>
               <w:jc w:val="center"/>
               <w:rPr>
-                <w:rFonts w:ascii="Cambria" w:eastAsia="Cambria" w:hAnsi="Cambria" w:cs="Cambria"/>
+                <w:rFonts w:ascii="Cambria" w:hAnsi="Cambria" w:eastAsia="Cambria" w:cs="Cambria"/>
               </w:rPr>
             </w:pPr>
             <w:r>
               <w:rPr>
-                <w:rFonts w:ascii="Cambria" w:eastAsia="Cambria" w:hAnsi="Cambria" w:cs="Cambria"/>
-              </w:rPr>
-              <w:t>&lt;R-</w:t>
-            </w:r>
-            <w:proofErr w:type="spellStart"/>
-            <w:r>
-              <w:rPr>
-                <w:rFonts w:ascii="Cambria" w:eastAsia="Cambria" w:hAnsi="Cambria" w:cs="Cambria"/>
-              </w:rPr>
-              <w:t>AvgVelocityFPM</w:t>
-            </w:r>
-            <w:proofErr w:type="spellEnd"/>
-            <w:r>
-              <w:rPr>
-                <w:rFonts w:ascii="Cambria" w:eastAsia="Cambria" w:hAnsi="Cambria" w:cs="Cambria"/>
-              </w:rPr>
-              <w:t>&gt;</w:t>
+                <w:rFonts w:hint="default" w:ascii="Cambria" w:hAnsi="Cambria" w:eastAsia="Cambria" w:cs="Cambria"/>
+                <w:lang w:val="en-US"/>
+              </w:rPr>
+              <w:t>&lt;pt-Average&gt;</w:t>
             </w:r>
           </w:p>
         </w:tc>
@@ -701,10 +716,10 @@
           <w:tcPr>
             <w:tcW w:w="1701" w:type="dxa"/>
             <w:tcBorders>
-              <w:top w:val="single" w:sz="18" w:space="0" w:color="000000"/>
+              <w:top w:val="single" w:color="000000" w:sz="18" w:space="0"/>
               <w:left w:val="nil"/>
-              <w:bottom w:val="dashed" w:sz="4" w:space="0" w:color="000000"/>
-              <w:right w:val="dashed" w:sz="4" w:space="0" w:color="000000"/>
+              <w:bottom w:val="dashed" w:color="000000" w:sz="4" w:space="0"/>
+              <w:right w:val="dashed" w:color="000000" w:sz="4" w:space="0"/>
             </w:tcBorders>
             <w:shd w:val="clear" w:color="auto" w:fill="auto"/>
             <w:vAlign w:val="center"/>
@@ -714,28 +729,15 @@
               <w:spacing w:after="0" w:line="240" w:lineRule="auto"/>
               <w:jc w:val="center"/>
               <w:rPr>
-                <w:rFonts w:ascii="Cambria" w:eastAsia="Cambria" w:hAnsi="Cambria" w:cs="Cambria"/>
+                <w:rFonts w:ascii="Cambria" w:hAnsi="Cambria" w:eastAsia="Cambria" w:cs="Cambria"/>
               </w:rPr>
             </w:pPr>
             <w:r>
               <w:rPr>
-                <w:rFonts w:ascii="Cambria" w:eastAsia="Cambria" w:hAnsi="Cambria" w:cs="Cambria"/>
-              </w:rPr>
-              <w:t>&lt;R-</w:t>
-            </w:r>
-            <w:proofErr w:type="spellStart"/>
-            <w:r>
-              <w:rPr>
-                <w:rFonts w:ascii="Cambria" w:eastAsia="Cambria" w:hAnsi="Cambria" w:cs="Cambria"/>
-              </w:rPr>
-              <w:t>FilterAreaSqft</w:t>
-            </w:r>
-            <w:proofErr w:type="spellEnd"/>
-            <w:r>
-              <w:rPr>
-                <w:rFonts w:ascii="Cambria" w:eastAsia="Cambria" w:hAnsi="Cambria" w:cs="Cambria"/>
-              </w:rPr>
-              <w:t>&gt;</w:t>
+                <w:rFonts w:hint="default" w:ascii="Cambria" w:hAnsi="Cambria" w:eastAsia="Cambria" w:cs="Cambria"/>
+                <w:lang w:val="en-US"/>
+              </w:rPr>
+              <w:t>&lt;1-Average&gt;</w:t>
             </w:r>
           </w:p>
         </w:tc>
@@ -743,31 +745,10 @@
           <w:tcPr>
             <w:tcW w:w="1559" w:type="dxa"/>
             <w:tcBorders>
-              <w:top w:val="single" w:sz="18" w:space="0" w:color="000000"/>
+              <w:top w:val="single" w:color="000000" w:sz="18" w:space="0"/>
               <w:left w:val="nil"/>
-              <w:bottom w:val="dashed" w:sz="4" w:space="0" w:color="000000"/>
-              <w:right w:val="dashed" w:sz="4" w:space="0" w:color="000000"/>
-            </w:tcBorders>
-            <w:shd w:val="clear" w:color="auto" w:fill="auto"/>
-            <w:vAlign w:val="center"/>
-          </w:tcPr>
-          <w:p>
-            <w:pPr>
-              <w:spacing w:after="0" w:line="240" w:lineRule="auto"/>
-              <w:rPr>
-                <w:rFonts w:ascii="Cambria" w:eastAsia="Cambria" w:hAnsi="Cambria" w:cs="Cambria"/>
-              </w:rPr>
-            </w:pPr>
-          </w:p>
-        </w:tc>
-        <w:tc>
-          <w:tcPr>
-            <w:tcW w:w="1672" w:type="dxa"/>
-            <w:vMerge w:val="restart"/>
-            <w:tcBorders>
-              <w:top w:val="single" w:sz="18" w:space="0" w:color="000000"/>
-              <w:left w:val="dashed" w:sz="4" w:space="0" w:color="000000"/>
-              <w:right w:val="single" w:sz="18" w:space="0" w:color="000000"/>
+              <w:bottom w:val="dashed" w:color="000000" w:sz="4" w:space="0"/>
+              <w:right w:val="dashed" w:color="000000" w:sz="4" w:space="0"/>
             </w:tcBorders>
             <w:shd w:val="clear" w:color="auto" w:fill="auto"/>
             <w:vAlign w:val="center"/>
@@ -777,33 +758,75 @@
               <w:spacing w:after="0" w:line="240" w:lineRule="auto"/>
               <w:jc w:val="center"/>
               <w:rPr>
-                <w:rFonts w:ascii="Cambria" w:eastAsia="Cambria" w:hAnsi="Cambria" w:cs="Cambria"/>
-                <w:b/>
+                <w:rFonts w:hint="default" w:ascii="Cambria" w:hAnsi="Cambria" w:eastAsia="Cambria" w:cs="Cambria"/>
+                <w:sz w:val="22"/>
+                <w:szCs w:val="22"/>
+                <w:lang w:val="en-US" w:eastAsia="en-GB" w:bidi="ar-SA"/>
               </w:rPr>
             </w:pPr>
             <w:r>
               <w:rPr>
-                <w:rFonts w:ascii="Cambria" w:eastAsia="Cambria" w:hAnsi="Cambria" w:cs="Cambria"/>
+                <w:rFonts w:hint="default" w:ascii="Cambria" w:hAnsi="Cambria" w:eastAsia="Cambria" w:cs="Cambria"/>
+                <w:lang w:val="en-US"/>
+              </w:rPr>
+              <w:t>&lt;5-Average&gt;</w:t>
+            </w:r>
+          </w:p>
+        </w:tc>
+        <w:tc>
+          <w:tcPr>
+            <w:tcW w:w="1672" w:type="dxa"/>
+            <w:vMerge w:val="restart"/>
+            <w:tcBorders>
+              <w:top w:val="single" w:color="000000" w:sz="18" w:space="0"/>
+              <w:left w:val="dashed" w:color="000000" w:sz="4" w:space="0"/>
+              <w:right w:val="single" w:color="000000" w:sz="18" w:space="0"/>
+            </w:tcBorders>
+            <w:shd w:val="clear" w:color="auto" w:fill="auto"/>
+            <w:vAlign w:val="center"/>
+          </w:tcPr>
+          <w:p>
+            <w:pPr>
+              <w:spacing w:after="0" w:line="240" w:lineRule="auto"/>
+              <w:jc w:val="center"/>
+              <w:rPr>
+                <w:rFonts w:ascii="Cambria" w:hAnsi="Cambria" w:eastAsia="Cambria" w:cs="Cambria"/>
                 <w:b/>
               </w:rPr>
-              <w:t>Complies</w:t>
+            </w:pPr>
+            <w:r>
+              <w:rPr>
+                <w:rFonts w:hint="default" w:ascii="Cambria" w:hAnsi="Cambria" w:eastAsia="Cambria" w:cs="Cambria"/>
+                <w:b w:val="0"/>
+                <w:bCs/>
+                <w:lang w:val="en-US"/>
+              </w:rPr>
+              <w:t>&lt;Result&gt;</w:t>
             </w:r>
           </w:p>
         </w:tc>
       </w:tr>
       <w:tr>
+        <w:tblPrEx>
+          <w:tblCellMar>
+            <w:top w:w="15" w:type="dxa"/>
+            <w:left w:w="115" w:type="dxa"/>
+            <w:bottom w:w="0" w:type="dxa"/>
+            <w:right w:w="115" w:type="dxa"/>
+          </w:tblCellMar>
+        </w:tblPrEx>
         <w:trPr>
-          <w:trHeight w:val="288"/>
+          <w:trHeight w:val="288" w:hRule="atLeast"/>
           <w:jc w:val="center"/>
         </w:trPr>
         <w:tc>
           <w:tcPr>
             <w:tcW w:w="585" w:type="dxa"/>
-            <w:vMerge/>
+            <w:vMerge w:val="continue"/>
             <w:tcBorders>
-              <w:top w:val="single" w:sz="18" w:space="0" w:color="000000"/>
-              <w:left w:val="single" w:sz="18" w:space="0" w:color="000000"/>
-              <w:right w:val="dashed" w:sz="4" w:space="0" w:color="000000"/>
+              <w:top w:val="single" w:color="000000" w:sz="18" w:space="0"/>
+              <w:left w:val="single" w:color="000000" w:sz="18" w:space="0"/>
+              <w:right w:val="dashed" w:color="000000" w:sz="4" w:space="0"/>
             </w:tcBorders>
             <w:shd w:val="clear" w:color="auto" w:fill="auto"/>
             <w:vAlign w:val="center"/>
@@ -812,15 +835,15 @@
             <w:pPr>
               <w:widowControl w:val="0"/>
               <w:pBdr>
-                <w:top w:val="nil"/>
-                <w:left w:val="nil"/>
-                <w:bottom w:val="nil"/>
-                <w:right w:val="nil"/>
-                <w:between w:val="nil"/>
+                <w:top w:val="none" w:color="auto" w:sz="0" w:space="0"/>
+                <w:left w:val="none" w:color="auto" w:sz="0" w:space="0"/>
+                <w:bottom w:val="none" w:color="auto" w:sz="0" w:space="0"/>
+                <w:right w:val="none" w:color="auto" w:sz="0" w:space="0"/>
+                <w:between w:val="none" w:color="auto" w:sz="0" w:space="0"/>
               </w:pBdr>
               <w:spacing w:after="0" w:line="276" w:lineRule="auto"/>
               <w:rPr>
-                <w:rFonts w:ascii="Cambria" w:eastAsia="Cambria" w:hAnsi="Cambria" w:cs="Cambria"/>
+                <w:rFonts w:ascii="Cambria" w:hAnsi="Cambria" w:eastAsia="Cambria" w:cs="Cambria"/>
                 <w:b/>
               </w:rPr>
             </w:pPr>
@@ -829,11 +852,11 @@
         <w:tc>
           <w:tcPr>
             <w:tcW w:w="1093" w:type="dxa"/>
-            <w:vMerge/>
+            <w:vMerge w:val="continue"/>
             <w:tcBorders>
-              <w:top w:val="single" w:sz="18" w:space="0" w:color="000000"/>
-              <w:left w:val="dashed" w:sz="4" w:space="0" w:color="000000"/>
-              <w:right w:val="dashed" w:sz="4" w:space="0" w:color="000000"/>
+              <w:top w:val="single" w:color="000000" w:sz="18" w:space="0"/>
+              <w:left w:val="dashed" w:color="000000" w:sz="4" w:space="0"/>
+              <w:right w:val="dashed" w:color="000000" w:sz="4" w:space="0"/>
             </w:tcBorders>
             <w:shd w:val="clear" w:color="auto" w:fill="FFFFFF"/>
             <w:vAlign w:val="center"/>
@@ -842,15 +865,15 @@
             <w:pPr>
               <w:widowControl w:val="0"/>
               <w:pBdr>
-                <w:top w:val="nil"/>
-                <w:left w:val="nil"/>
-                <w:bottom w:val="nil"/>
-                <w:right w:val="nil"/>
-                <w:between w:val="nil"/>
+                <w:top w:val="none" w:color="auto" w:sz="0" w:space="0"/>
+                <w:left w:val="none" w:color="auto" w:sz="0" w:space="0"/>
+                <w:bottom w:val="none" w:color="auto" w:sz="0" w:space="0"/>
+                <w:right w:val="none" w:color="auto" w:sz="0" w:space="0"/>
+                <w:between w:val="none" w:color="auto" w:sz="0" w:space="0"/>
               </w:pBdr>
               <w:spacing w:after="0" w:line="276" w:lineRule="auto"/>
               <w:rPr>
-                <w:rFonts w:ascii="Cambria" w:eastAsia="Cambria" w:hAnsi="Cambria" w:cs="Cambria"/>
+                <w:rFonts w:ascii="Cambria" w:hAnsi="Cambria" w:eastAsia="Cambria" w:cs="Cambria"/>
                 <w:b/>
               </w:rPr>
             </w:pPr>
@@ -859,11 +882,11 @@
         <w:tc>
           <w:tcPr>
             <w:tcW w:w="1134" w:type="dxa"/>
-            <w:vMerge/>
+            <w:vMerge w:val="continue"/>
             <w:tcBorders>
-              <w:top w:val="single" w:sz="18" w:space="0" w:color="000000"/>
-              <w:left w:val="dashed" w:sz="4" w:space="0" w:color="000000"/>
-              <w:right w:val="dashed" w:sz="4" w:space="0" w:color="000000"/>
+              <w:top w:val="single" w:color="000000" w:sz="18" w:space="0"/>
+              <w:left w:val="dashed" w:color="000000" w:sz="4" w:space="0"/>
+              <w:right w:val="dashed" w:color="000000" w:sz="4" w:space="0"/>
             </w:tcBorders>
             <w:shd w:val="clear" w:color="auto" w:fill="FFFFFF"/>
             <w:vAlign w:val="center"/>
@@ -872,15 +895,15 @@
             <w:pPr>
               <w:widowControl w:val="0"/>
               <w:pBdr>
-                <w:top w:val="nil"/>
-                <w:left w:val="nil"/>
-                <w:bottom w:val="nil"/>
-                <w:right w:val="nil"/>
-                <w:between w:val="nil"/>
+                <w:top w:val="none" w:color="auto" w:sz="0" w:space="0"/>
+                <w:left w:val="none" w:color="auto" w:sz="0" w:space="0"/>
+                <w:bottom w:val="none" w:color="auto" w:sz="0" w:space="0"/>
+                <w:right w:val="none" w:color="auto" w:sz="0" w:space="0"/>
+                <w:between w:val="none" w:color="auto" w:sz="0" w:space="0"/>
               </w:pBdr>
               <w:spacing w:after="0" w:line="276" w:lineRule="auto"/>
               <w:rPr>
-                <w:rFonts w:ascii="Cambria" w:eastAsia="Cambria" w:hAnsi="Cambria" w:cs="Cambria"/>
+                <w:rFonts w:ascii="Cambria" w:hAnsi="Cambria" w:eastAsia="Cambria" w:cs="Cambria"/>
                 <w:b/>
               </w:rPr>
             </w:pPr>
@@ -890,10 +913,10 @@
           <w:tcPr>
             <w:tcW w:w="1418" w:type="dxa"/>
             <w:tcBorders>
-              <w:top w:val="dashed" w:sz="4" w:space="0" w:color="000000"/>
+              <w:top w:val="dashed" w:color="000000" w:sz="4" w:space="0"/>
               <w:left w:val="nil"/>
-              <w:bottom w:val="dashed" w:sz="4" w:space="0" w:color="000000"/>
-              <w:right w:val="dashed" w:sz="4" w:space="0" w:color="000000"/>
+              <w:bottom w:val="dashed" w:color="000000" w:sz="4" w:space="0"/>
+              <w:right w:val="dashed" w:color="000000" w:sz="4" w:space="0"/>
             </w:tcBorders>
             <w:shd w:val="clear" w:color="auto" w:fill="auto"/>
             <w:vAlign w:val="center"/>
@@ -904,32 +927,16 @@
               <w:ind w:left="-128" w:right="-158"/>
               <w:jc w:val="center"/>
               <w:rPr>
-                <w:rFonts w:ascii="Cambria" w:eastAsia="Cambria" w:hAnsi="Cambria" w:cs="Cambria"/>
+                <w:rFonts w:ascii="Cambria" w:hAnsi="Cambria" w:eastAsia="Cambria" w:cs="Cambria"/>
                 <w:color w:val="FF0000"/>
               </w:rPr>
             </w:pPr>
             <w:r>
               <w:rPr>
-                <w:rFonts w:ascii="Cambria" w:eastAsia="Cambria" w:hAnsi="Cambria" w:cs="Cambria"/>
+                <w:rFonts w:ascii="Cambria" w:hAnsi="Cambria" w:eastAsia="Cambria" w:cs="Cambria"/>
                 <w:color w:val="FF0000"/>
               </w:rPr>
-              <w:t>&lt;R-</w:t>
-            </w:r>
-            <w:proofErr w:type="spellStart"/>
-            <w:r>
-              <w:rPr>
-                <w:rFonts w:ascii="Cambria" w:eastAsia="Cambria" w:hAnsi="Cambria" w:cs="Cambria"/>
-                <w:color w:val="FF0000"/>
-              </w:rPr>
-              <w:t>ReferenceNumber</w:t>
-            </w:r>
-            <w:proofErr w:type="spellEnd"/>
-            <w:r>
-              <w:rPr>
-                <w:rFonts w:ascii="Cambria" w:eastAsia="Cambria" w:hAnsi="Cambria" w:cs="Cambria"/>
-                <w:color w:val="FF0000"/>
-              </w:rPr>
-              <w:t>&gt;</w:t>
+              <w:t>&lt;ReferenceNumber&gt;</w:t>
             </w:r>
           </w:p>
         </w:tc>
@@ -937,10 +944,10 @@
           <w:tcPr>
             <w:tcW w:w="2268" w:type="dxa"/>
             <w:tcBorders>
-              <w:top w:val="dashed" w:sz="4" w:space="0" w:color="000000"/>
+              <w:top w:val="dashed" w:color="000000" w:sz="4" w:space="0"/>
               <w:left w:val="nil"/>
-              <w:bottom w:val="dashed" w:sz="4" w:space="0" w:color="000000"/>
-              <w:right w:val="dashed" w:sz="4" w:space="0" w:color="000000"/>
+              <w:bottom w:val="dashed" w:color="000000" w:sz="4" w:space="0"/>
+              <w:right w:val="dashed" w:color="000000" w:sz="4" w:space="0"/>
             </w:tcBorders>
             <w:shd w:val="clear" w:color="auto" w:fill="auto"/>
             <w:vAlign w:val="center"/>
@@ -950,28 +957,15 @@
               <w:spacing w:after="0" w:line="240" w:lineRule="auto"/>
               <w:jc w:val="center"/>
               <w:rPr>
-                <w:rFonts w:ascii="Cambria" w:eastAsia="Cambria" w:hAnsi="Cambria" w:cs="Cambria"/>
+                <w:rFonts w:ascii="Cambria" w:hAnsi="Cambria" w:eastAsia="Cambria" w:cs="Cambria"/>
               </w:rPr>
             </w:pPr>
             <w:r>
               <w:rPr>
-                <w:rFonts w:ascii="Cambria" w:eastAsia="Cambria" w:hAnsi="Cambria" w:cs="Cambria"/>
-              </w:rPr>
-              <w:t>&lt;R-</w:t>
-            </w:r>
-            <w:proofErr w:type="spellStart"/>
-            <w:r>
-              <w:rPr>
-                <w:rFonts w:ascii="Cambria" w:eastAsia="Cambria" w:hAnsi="Cambria" w:cs="Cambria"/>
-              </w:rPr>
-              <w:t>AvgVelocityFPM</w:t>
-            </w:r>
-            <w:proofErr w:type="spellEnd"/>
-            <w:r>
-              <w:rPr>
-                <w:rFonts w:ascii="Cambria" w:eastAsia="Cambria" w:hAnsi="Cambria" w:cs="Cambria"/>
-              </w:rPr>
-              <w:t>&gt;</w:t>
+                <w:rFonts w:hint="default" w:ascii="Cambria" w:hAnsi="Cambria" w:eastAsia="Cambria" w:cs="Cambria"/>
+                <w:lang w:val="en-US"/>
+              </w:rPr>
+              <w:t>&lt;pt-Average&gt;</w:t>
             </w:r>
           </w:p>
         </w:tc>
@@ -979,10 +973,10 @@
           <w:tcPr>
             <w:tcW w:w="1701" w:type="dxa"/>
             <w:tcBorders>
-              <w:top w:val="dashed" w:sz="4" w:space="0" w:color="000000"/>
+              <w:top w:val="dashed" w:color="000000" w:sz="4" w:space="0"/>
               <w:left w:val="nil"/>
-              <w:bottom w:val="dashed" w:sz="4" w:space="0" w:color="000000"/>
-              <w:right w:val="dashed" w:sz="4" w:space="0" w:color="000000"/>
+              <w:bottom w:val="dashed" w:color="000000" w:sz="4" w:space="0"/>
+              <w:right w:val="dashed" w:color="000000" w:sz="4" w:space="0"/>
             </w:tcBorders>
             <w:shd w:val="clear" w:color="auto" w:fill="auto"/>
             <w:vAlign w:val="center"/>
@@ -992,28 +986,15 @@
               <w:spacing w:after="0" w:line="240" w:lineRule="auto"/>
               <w:jc w:val="center"/>
               <w:rPr>
-                <w:rFonts w:ascii="Cambria" w:eastAsia="Cambria" w:hAnsi="Cambria" w:cs="Cambria"/>
+                <w:rFonts w:ascii="Cambria" w:hAnsi="Cambria" w:eastAsia="Cambria" w:cs="Cambria"/>
               </w:rPr>
             </w:pPr>
             <w:r>
               <w:rPr>
-                <w:rFonts w:ascii="Cambria" w:eastAsia="Cambria" w:hAnsi="Cambria" w:cs="Cambria"/>
-              </w:rPr>
-              <w:t>&lt;R-</w:t>
-            </w:r>
-            <w:proofErr w:type="spellStart"/>
-            <w:r>
-              <w:rPr>
-                <w:rFonts w:ascii="Cambria" w:eastAsia="Cambria" w:hAnsi="Cambria" w:cs="Cambria"/>
-              </w:rPr>
-              <w:t>FilterAreaSqft</w:t>
-            </w:r>
-            <w:proofErr w:type="spellEnd"/>
-            <w:r>
-              <w:rPr>
-                <w:rFonts w:ascii="Cambria" w:eastAsia="Cambria" w:hAnsi="Cambria" w:cs="Cambria"/>
-              </w:rPr>
-              <w:t>&gt;</w:t>
+                <w:rFonts w:hint="default" w:ascii="Cambria" w:hAnsi="Cambria" w:eastAsia="Cambria" w:cs="Cambria"/>
+                <w:lang w:val="en-US"/>
+              </w:rPr>
+              <w:t>&lt;1-Average&gt;</w:t>
             </w:r>
           </w:p>
         </w:tc>
@@ -1021,10 +1002,10 @@
           <w:tcPr>
             <w:tcW w:w="1559" w:type="dxa"/>
             <w:tcBorders>
-              <w:top w:val="dashed" w:sz="4" w:space="0" w:color="000000"/>
+              <w:top w:val="dashed" w:color="000000" w:sz="4" w:space="0"/>
               <w:left w:val="nil"/>
-              <w:bottom w:val="dashed" w:sz="4" w:space="0" w:color="000000"/>
-              <w:right w:val="dashed" w:sz="4" w:space="0" w:color="000000"/>
+              <w:bottom w:val="dashed" w:color="000000" w:sz="4" w:space="0"/>
+              <w:right w:val="dashed" w:color="000000" w:sz="4" w:space="0"/>
             </w:tcBorders>
             <w:shd w:val="clear" w:color="auto" w:fill="auto"/>
             <w:vAlign w:val="center"/>
@@ -1034,18 +1015,28 @@
               <w:spacing w:after="0" w:line="240" w:lineRule="auto"/>
               <w:jc w:val="center"/>
               <w:rPr>
-                <w:rFonts w:ascii="Cambria" w:eastAsia="Cambria" w:hAnsi="Cambria" w:cs="Cambria"/>
+                <w:rFonts w:hint="default" w:ascii="Cambria" w:hAnsi="Cambria" w:eastAsia="Cambria" w:cs="Cambria"/>
+                <w:sz w:val="22"/>
+                <w:szCs w:val="22"/>
+                <w:lang w:val="en-US" w:eastAsia="en-GB" w:bidi="ar-SA"/>
               </w:rPr>
             </w:pPr>
+            <w:r>
+              <w:rPr>
+                <w:rFonts w:hint="default" w:ascii="Cambria" w:hAnsi="Cambria" w:eastAsia="Cambria" w:cs="Cambria"/>
+                <w:lang w:val="en-US"/>
+              </w:rPr>
+              <w:t>&lt;5-Average&gt;</w:t>
+            </w:r>
           </w:p>
         </w:tc>
         <w:tc>
           <w:tcPr>
             <w:tcW w:w="1672" w:type="dxa"/>
-            <w:vMerge/>
+            <w:vMerge w:val="continue"/>
             <w:tcBorders>
-              <w:left w:val="dashed" w:sz="4" w:space="0" w:color="000000"/>
-              <w:right w:val="single" w:sz="18" w:space="0" w:color="000000"/>
+              <w:left w:val="dashed" w:color="000000" w:sz="4" w:space="0"/>
+              <w:right w:val="single" w:color="000000" w:sz="18" w:space="0"/>
             </w:tcBorders>
             <w:shd w:val="clear" w:color="auto" w:fill="auto"/>
             <w:vAlign w:val="center"/>
@@ -1054,15 +1045,15 @@
             <w:pPr>
               <w:widowControl w:val="0"/>
               <w:pBdr>
-                <w:top w:val="nil"/>
-                <w:left w:val="nil"/>
-                <w:bottom w:val="nil"/>
-                <w:right w:val="nil"/>
-                <w:between w:val="nil"/>
+                <w:top w:val="none" w:color="auto" w:sz="0" w:space="0"/>
+                <w:left w:val="none" w:color="auto" w:sz="0" w:space="0"/>
+                <w:bottom w:val="none" w:color="auto" w:sz="0" w:space="0"/>
+                <w:right w:val="none" w:color="auto" w:sz="0" w:space="0"/>
+                <w:between w:val="none" w:color="auto" w:sz="0" w:space="0"/>
               </w:pBdr>
               <w:spacing w:after="0" w:line="276" w:lineRule="auto"/>
               <w:rPr>
-                <w:rFonts w:ascii="Cambria" w:eastAsia="Cambria" w:hAnsi="Cambria" w:cs="Cambria"/>
+                <w:rFonts w:ascii="Cambria" w:hAnsi="Cambria" w:eastAsia="Cambria" w:cs="Cambria"/>
               </w:rPr>
             </w:pPr>
           </w:p>
@@ -1087,25 +1078,48 @@
     </w:p>
     <w:tbl>
       <w:tblPr>
-        <w:tblStyle w:val="a0"/>
+        <w:tblStyle w:val="15"/>
         <w:tblW w:w="11447" w:type="dxa"/>
         <w:jc w:val="center"/>
         <w:tblBorders>
-          <w:top w:val="single" w:sz="18" w:space="0" w:color="000000"/>
-          <w:left w:val="single" w:sz="18" w:space="0" w:color="000000"/>
-          <w:bottom w:val="single" w:sz="18" w:space="0" w:color="000000"/>
-          <w:right w:val="single" w:sz="18" w:space="0" w:color="000000"/>
+          <w:top w:val="single" w:color="000000" w:sz="18" w:space="0"/>
+          <w:left w:val="single" w:color="000000" w:sz="18" w:space="0"/>
+          <w:bottom w:val="single" w:color="000000" w:sz="18" w:space="0"/>
+          <w:right w:val="single" w:color="000000" w:sz="18" w:space="0"/>
+          <w:insideH w:val="none" w:color="auto" w:sz="0" w:space="0"/>
+          <w:insideV w:val="none" w:color="auto" w:sz="0" w:space="0"/>
         </w:tblBorders>
         <w:tblLayout w:type="fixed"/>
-        <w:tblLook w:val="0400" w:firstRow="0" w:lastRow="0" w:firstColumn="0" w:lastColumn="0" w:noHBand="0" w:noVBand="1"/>
+        <w:tblCellMar>
+          <w:top w:w="15" w:type="dxa"/>
+          <w:left w:w="115" w:type="dxa"/>
+          <w:bottom w:w="0" w:type="dxa"/>
+          <w:right w:w="115" w:type="dxa"/>
+        </w:tblCellMar>
       </w:tblPr>
       <w:tblGrid>
         <w:gridCol w:w="970"/>
         <w:gridCol w:w="10477"/>
       </w:tblGrid>
       <w:tr>
+        <w:tblPrEx>
+          <w:tblBorders>
+            <w:top w:val="single" w:color="000000" w:sz="18" w:space="0"/>
+            <w:left w:val="single" w:color="000000" w:sz="18" w:space="0"/>
+            <w:bottom w:val="single" w:color="000000" w:sz="18" w:space="0"/>
+            <w:right w:val="single" w:color="000000" w:sz="18" w:space="0"/>
+            <w:insideH w:val="none" w:color="auto" w:sz="0" w:space="0"/>
+            <w:insideV w:val="none" w:color="auto" w:sz="0" w:space="0"/>
+          </w:tblBorders>
+          <w:tblCellMar>
+            <w:top w:w="15" w:type="dxa"/>
+            <w:left w:w="115" w:type="dxa"/>
+            <w:bottom w:w="0" w:type="dxa"/>
+            <w:right w:w="115" w:type="dxa"/>
+          </w:tblCellMar>
+        </w:tblPrEx>
         <w:trPr>
-          <w:trHeight w:val="111"/>
+          <w:trHeight w:val="111" w:hRule="atLeast"/>
           <w:jc w:val="center"/>
         </w:trPr>
         <w:tc>
@@ -1118,7 +1132,7 @@
             <w:pPr>
               <w:spacing w:after="0" w:line="240" w:lineRule="auto"/>
               <w:rPr>
-                <w:rFonts w:ascii="Cambria" w:eastAsia="Cambria" w:hAnsi="Cambria" w:cs="Cambria"/>
+                <w:rFonts w:ascii="Cambria" w:hAnsi="Cambria" w:eastAsia="Cambria" w:cs="Cambria"/>
                 <w:b/>
               </w:rPr>
             </w:pPr>
@@ -1135,15 +1149,31 @@
               <w:spacing w:after="0" w:line="240" w:lineRule="auto"/>
               <w:ind w:left="168"/>
               <w:rPr>
-                <w:rFonts w:ascii="Cambria" w:eastAsia="Cambria" w:hAnsi="Cambria" w:cs="Cambria"/>
+                <w:rFonts w:ascii="Cambria" w:hAnsi="Cambria" w:eastAsia="Cambria" w:cs="Cambria"/>
               </w:rPr>
             </w:pPr>
           </w:p>
         </w:tc>
       </w:tr>
       <w:tr>
+        <w:tblPrEx>
+          <w:tblBorders>
+            <w:top w:val="single" w:color="000000" w:sz="18" w:space="0"/>
+            <w:left w:val="single" w:color="000000" w:sz="18" w:space="0"/>
+            <w:bottom w:val="single" w:color="000000" w:sz="18" w:space="0"/>
+            <w:right w:val="single" w:color="000000" w:sz="18" w:space="0"/>
+            <w:insideH w:val="none" w:color="auto" w:sz="0" w:space="0"/>
+            <w:insideV w:val="none" w:color="auto" w:sz="0" w:space="0"/>
+          </w:tblBorders>
+          <w:tblCellMar>
+            <w:top w:w="15" w:type="dxa"/>
+            <w:left w:w="115" w:type="dxa"/>
+            <w:bottom w:w="0" w:type="dxa"/>
+            <w:right w:w="115" w:type="dxa"/>
+          </w:tblCellMar>
+        </w:tblPrEx>
         <w:trPr>
-          <w:trHeight w:val="111"/>
+          <w:trHeight w:val="111" w:hRule="atLeast"/>
           <w:jc w:val="center"/>
         </w:trPr>
         <w:tc>
@@ -1156,34 +1186,21 @@
           <w:p>
             <w:pPr>
               <w:rPr>
-                <w:rFonts w:ascii="Cambria Math" w:eastAsia="Cambria Math" w:hAnsi="Cambria Math" w:cs="Cambria Math"/>
+                <w:rFonts w:ascii="Cambria Math" w:hAnsi="Cambria Math" w:eastAsia="Cambria Math" w:cs="Cambria Math"/>
               </w:rPr>
             </w:pPr>
             <w:r>
               <w:rPr>
-                <w:rFonts w:ascii="Cambria" w:eastAsia="Cambria" w:hAnsi="Cambria" w:cs="Cambria"/>
+                <w:rFonts w:ascii="Cambria" w:hAnsi="Cambria" w:eastAsia="Cambria" w:cs="Cambria"/>
                 <w:b/>
               </w:rPr>
-              <w:t>Reference:</w:t>
+              <w:t xml:space="preserve">Reference: </w:t>
             </w:r>
             <w:r>
               <w:rPr>
-                <w:rFonts w:ascii="Cambria" w:eastAsia="Cambria" w:hAnsi="Cambria" w:cs="Cambria"/>
-                <w:b/>
-              </w:rPr>
-              <w:t xml:space="preserve"> </w:t>
-            </w:r>
-            <w:r>
-              <w:rPr>
-                <w:rFonts w:ascii="Cambria" w:eastAsia="Cambria" w:hAnsi="Cambria" w:cs="Cambria"/>
-              </w:rPr>
-              <w:t xml:space="preserve">This </w:t>
-            </w:r>
-            <w:r>
-              <w:rPr>
-                <w:rFonts w:ascii="Cambria" w:eastAsia="Cambria" w:hAnsi="Cambria" w:cs="Cambria"/>
-              </w:rPr>
-              <w:t>test carried out in accordance with ISO – 14644-3</w:t>
+                <w:rFonts w:ascii="Cambria" w:hAnsi="Cambria" w:eastAsia="Cambria" w:cs="Cambria"/>
+              </w:rPr>
+              <w:t>This test carried out in accordance with ISO – 14644-3</w:t>
             </w:r>
           </w:p>
         </w:tc>
@@ -1193,7 +1210,7 @@
       <w:pPr>
         <w:ind w:left="90"/>
         <w:rPr>
-          <w:rFonts w:ascii="Cambria" w:eastAsia="Cambria" w:hAnsi="Cambria" w:cs="Cambria"/>
+          <w:rFonts w:ascii="Cambria" w:hAnsi="Cambria" w:eastAsia="Cambria" w:cs="Cambria"/>
           <w:b/>
         </w:rPr>
       </w:pPr>
@@ -1202,50 +1219,48 @@
       <w:pPr>
         <w:ind w:left="90"/>
         <w:rPr>
-          <w:rFonts w:ascii="Cambria" w:eastAsia="Cambria" w:hAnsi="Cambria" w:cs="Cambria"/>
+          <w:rFonts w:ascii="Cambria" w:hAnsi="Cambria" w:eastAsia="Cambria" w:cs="Cambria"/>
           <w:b/>
         </w:rPr>
       </w:pPr>
-      <w:bookmarkStart w:id="0" w:name="_GoBack"/>
-      <w:bookmarkEnd w:id="0"/>
     </w:p>
     <w:p>
       <w:pPr>
         <w:ind w:left="90"/>
         <w:rPr>
-          <w:rFonts w:ascii="Cambria" w:eastAsia="Cambria" w:hAnsi="Cambria" w:cs="Cambria"/>
+          <w:rFonts w:ascii="Cambria" w:hAnsi="Cambria" w:eastAsia="Cambria" w:cs="Cambria"/>
           <w:b/>
         </w:rPr>
       </w:pPr>
     </w:p>
     <w:sectPr>
-      <w:headerReference w:type="default" r:id="rId6"/>
-      <w:footerReference w:type="default" r:id="rId7"/>
+      <w:headerReference r:id="rId5" w:type="default"/>
+      <w:footerReference r:id="rId6" w:type="default"/>
       <w:pgSz w:w="12240" w:h="15840"/>
       <w:pgMar w:top="1620" w:right="450" w:bottom="990" w:left="450" w:header="720" w:footer="900" w:gutter="0"/>
       <w:pgNumType w:start="1"/>
-      <w:cols w:space="720"/>
+      <w:cols w:space="720" w:num="1"/>
     </w:sectPr>
   </w:body>
 </w:document>
 </file>
 
 <file path=word/endnotes.xml><?xml version="1.0" encoding="utf-8"?>
-<w:endnotes xmlns:wpc="http://schemas.microsoft.com/office/word/2010/wordprocessingCanvas" xmlns:mc="http://schemas.openxmlformats.org/markup-compatibility/2006" xmlns:o="urn:schemas-microsoft-com:office:office" xmlns:r="http://schemas.openxmlformats.org/officeDocument/2006/relationships" xmlns:m="http://schemas.openxmlformats.org/officeDocument/2006/math" xmlns:v="urn:schemas-microsoft-com:vml" xmlns:wp14="http://schemas.microsoft.com/office/word/2010/wordprocessingDrawing" xmlns:wp="http://schemas.openxmlformats.org/drawingml/2006/wordprocessingDrawing" xmlns:w10="urn:schemas-microsoft-com:office:word" xmlns:w="http://schemas.openxmlformats.org/wordprocessingml/2006/main" xmlns:w14="http://schemas.microsoft.com/office/word/2010/wordml" xmlns:w15="http://schemas.microsoft.com/office/word/2012/wordml" xmlns:wpg="http://schemas.microsoft.com/office/word/2010/wordprocessingGroup" xmlns:wpi="http://schemas.microsoft.com/office/word/2010/wordprocessingInk" xmlns:wne="http://schemas.microsoft.com/office/word/2006/wordml" xmlns:wps="http://schemas.microsoft.com/office/word/2010/wordprocessingShape" mc:Ignorable="w14 w15 wp14">
-  <w:endnote w:type="separator" w:id="-1">
+<w:endnotes xmlns:wpc="http://schemas.microsoft.com/office/word/2010/wordprocessingCanvas" xmlns:mc="http://schemas.openxmlformats.org/markup-compatibility/2006" xmlns:o="urn:schemas-microsoft-com:office:office" xmlns:r="http://schemas.openxmlformats.org/officeDocument/2006/relationships" xmlns:m="http://schemas.openxmlformats.org/officeDocument/2006/math" xmlns:v="urn:schemas-microsoft-com:vml" xmlns:wp14="http://schemas.microsoft.com/office/word/2010/wordprocessingDrawing" xmlns:wp="http://schemas.openxmlformats.org/drawingml/2006/wordprocessingDrawing" xmlns:w="http://schemas.openxmlformats.org/wordprocessingml/2006/main" xmlns:w14="http://schemas.microsoft.com/office/word/2010/wordml" xmlns:w15="http://schemas.microsoft.com/office/word/2012/wordml" xmlns:w10="urn:schemas-microsoft-com:office:word" xmlns:wpg="http://schemas.microsoft.com/office/word/2010/wordprocessingGroup" xmlns:wpi="http://schemas.microsoft.com/office/word/2010/wordprocessingInk" xmlns:wne="http://schemas.microsoft.com/office/word/2006/wordml" xmlns:wps="http://schemas.microsoft.com/office/word/2010/wordprocessingShape" xmlns:wpsCustomData="http://www.wps.cn/officeDocument/2013/wpsCustomData" mc:Ignorable="w14 w15 wp14">
+  <w:endnote w:type="separator" w:id="0">
     <w:p>
       <w:pPr>
-        <w:spacing w:after="0" w:line="240" w:lineRule="auto"/>
+        <w:spacing w:line="240" w:lineRule="auto"/>
       </w:pPr>
       <w:r>
         <w:separator/>
       </w:r>
     </w:p>
   </w:endnote>
-  <w:endnote w:type="continuationSeparator" w:id="0">
+  <w:endnote w:type="continuationSeparator" w:id="1">
     <w:p>
       <w:pPr>
-        <w:spacing w:after="0" w:line="240" w:lineRule="auto"/>
+        <w:spacing w:line="240" w:lineRule="auto"/>
       </w:pPr>
       <w:r>
         <w:continuationSeparator/>
@@ -1256,15 +1271,15 @@
 </file>
 
 <file path=word/footer1.xml><?xml version="1.0" encoding="utf-8"?>
-<w:ftr xmlns:wpc="http://schemas.microsoft.com/office/word/2010/wordprocessingCanvas" xmlns:mc="http://schemas.openxmlformats.org/markup-compatibility/2006" xmlns:o="urn:schemas-microsoft-com:office:office" xmlns:r="http://schemas.openxmlformats.org/officeDocument/2006/relationships" xmlns:m="http://schemas.openxmlformats.org/officeDocument/2006/math" xmlns:v="urn:schemas-microsoft-com:vml" xmlns:wp14="http://schemas.microsoft.com/office/word/2010/wordprocessingDrawing" xmlns:wp="http://schemas.openxmlformats.org/drawingml/2006/wordprocessingDrawing" xmlns:w10="urn:schemas-microsoft-com:office:word" xmlns:w="http://schemas.openxmlformats.org/wordprocessingml/2006/main" xmlns:w14="http://schemas.microsoft.com/office/word/2010/wordml" xmlns:w15="http://schemas.microsoft.com/office/word/2012/wordml" xmlns:wpg="http://schemas.microsoft.com/office/word/2010/wordprocessingGroup" xmlns:wpi="http://schemas.microsoft.com/office/word/2010/wordprocessingInk" xmlns:wne="http://schemas.microsoft.com/office/word/2006/wordml" xmlns:wps="http://schemas.microsoft.com/office/word/2010/wordprocessingShape" mc:Ignorable="w14 w15 wp14">
+<w:ftr xmlns:wpc="http://schemas.microsoft.com/office/word/2010/wordprocessingCanvas" xmlns:mc="http://schemas.openxmlformats.org/markup-compatibility/2006" xmlns:o="urn:schemas-microsoft-com:office:office" xmlns:r="http://schemas.openxmlformats.org/officeDocument/2006/relationships" xmlns:m="http://schemas.openxmlformats.org/officeDocument/2006/math" xmlns:v="urn:schemas-microsoft-com:vml" xmlns:wp14="http://schemas.microsoft.com/office/word/2010/wordprocessingDrawing" xmlns:wp="http://schemas.openxmlformats.org/drawingml/2006/wordprocessingDrawing" xmlns:w10="urn:schemas-microsoft-com:office:word" xmlns:w="http://schemas.openxmlformats.org/wordprocessingml/2006/main" xmlns:w14="http://schemas.microsoft.com/office/word/2010/wordml" xmlns:w15="http://schemas.microsoft.com/office/word/2012/wordml" xmlns:wpg="http://schemas.microsoft.com/office/word/2010/wordprocessingGroup" xmlns:wpi="http://schemas.microsoft.com/office/word/2010/wordprocessingInk" xmlns:wne="http://schemas.microsoft.com/office/word/2006/wordml" xmlns:wps="http://schemas.microsoft.com/office/word/2010/wordprocessingShape" xmlns:wpsCustomData="http://www.wps.cn/officeDocument/2013/wpsCustomData" mc:Ignorable="w14 w15 wp14">
   <w:p>
     <w:pPr>
       <w:pBdr>
-        <w:top w:val="nil"/>
-        <w:left w:val="nil"/>
-        <w:bottom w:val="nil"/>
-        <w:right w:val="nil"/>
-        <w:between w:val="nil"/>
+        <w:top w:val="none" w:color="auto" w:sz="0" w:space="0"/>
+        <w:left w:val="none" w:color="auto" w:sz="0" w:space="0"/>
+        <w:bottom w:val="none" w:color="auto" w:sz="0" w:space="0"/>
+        <w:right w:val="none" w:color="auto" w:sz="0" w:space="0"/>
+        <w:between w:val="none" w:color="auto" w:sz="0" w:space="0"/>
       </w:pBdr>
       <w:tabs>
         <w:tab w:val="center" w:pos="4680"/>
@@ -1282,7 +1297,7 @@
     </w:pPr>
     <w:r>
       <w:rPr>
-        <w:rFonts w:ascii="Cambria" w:eastAsia="Cambria" w:hAnsi="Cambria" w:cs="Cambria"/>
+        <w:rFonts w:ascii="Cambria" w:hAnsi="Cambria" w:eastAsia="Cambria" w:cs="Cambria"/>
         <w:b/>
       </w:rPr>
       <w:t xml:space="preserve">       Performed by</w:t>
@@ -1311,49 +1326,54 @@
     </w:r>
     <w:r>
       <w:rPr>
-        <w:rFonts w:ascii="Cambria" w:eastAsia="Cambria" w:hAnsi="Cambria" w:cs="Cambria"/>
+        <w:rFonts w:ascii="Cambria" w:hAnsi="Cambria" w:eastAsia="Cambria" w:cs="Cambria"/>
         <w:b/>
       </w:rPr>
       <w:t>Checked by</w:t>
     </w:r>
     <w:r>
       <w:rPr>
-        <w:rFonts w:ascii="Cambria" w:eastAsia="Cambria" w:hAnsi="Cambria" w:cs="Cambria"/>
+        <w:rFonts w:ascii="Cambria" w:hAnsi="Cambria" w:eastAsia="Cambria" w:cs="Cambria"/>
         <w:b/>
       </w:rPr>
       <w:tab/>
     </w:r>
     <w:r>
       <w:rPr>
-        <w:rFonts w:ascii="Cambria" w:eastAsia="Cambria" w:hAnsi="Cambria" w:cs="Cambria"/>
+        <w:rFonts w:ascii="Cambria" w:hAnsi="Cambria" w:eastAsia="Cambria" w:cs="Cambria"/>
         <w:b/>
       </w:rPr>
       <w:tab/>
     </w:r>
     <w:r>
       <w:rPr>
-        <w:rFonts w:ascii="Cambria" w:eastAsia="Cambria" w:hAnsi="Cambria" w:cs="Cambria"/>
+        <w:rFonts w:ascii="Cambria" w:hAnsi="Cambria" w:eastAsia="Cambria" w:cs="Cambria"/>
         <w:b/>
       </w:rPr>
       <w:tab/>
     </w:r>
     <w:r>
       <w:rPr>
-        <w:rFonts w:ascii="Cambria" w:eastAsia="Cambria" w:hAnsi="Cambria" w:cs="Cambria"/>
+        <w:rFonts w:ascii="Cambria" w:hAnsi="Cambria" w:eastAsia="Cambria" w:cs="Cambria"/>
         <w:b/>
       </w:rPr>
       <w:tab/>
+    </w:r>
+    <w:r>
+      <w:rPr>
+        <w:rFonts w:ascii="Cambria" w:hAnsi="Cambria" w:eastAsia="Cambria" w:cs="Cambria"/>
+        <w:b/>
+      </w:rPr>
       <w:t>Verified by (Customer)</w:t>
     </w:r>
     <w:r>
       <w:rPr>
-        <w:noProof/>
         <w:lang w:val="en-IN" w:eastAsia="en-IN"/>
       </w:rPr>
       <mc:AlternateContent>
         <mc:Choice Requires="wps">
           <w:drawing>
-            <wp:anchor distT="0" distB="0" distL="114300" distR="114300" simplePos="0" relativeHeight="251658240" behindDoc="0" locked="0" layoutInCell="1" hidden="0" allowOverlap="1" wp14:anchorId="7D7E0341" wp14:editId="58489CE5">
+            <wp:anchor distT="0" distB="0" distL="114300" distR="114300" simplePos="0" relativeHeight="251659264" behindDoc="0" locked="0" layoutInCell="1" allowOverlap="1">
               <wp:simplePos x="0" y="0"/>
               <wp:positionH relativeFrom="column">
                 <wp:posOffset>0</wp:posOffset>
@@ -1361,7 +1381,7 @@
               <wp:positionV relativeFrom="paragraph">
                 <wp:posOffset>203200</wp:posOffset>
               </wp:positionV>
-              <wp:extent cx="1635709" cy="0"/>
+              <wp:extent cx="1635760" cy="0"/>
               <wp:effectExtent l="19050" t="57150" r="98425" b="76200"/>
               <wp:wrapNone/>
               <wp:docPr id="2" name="Straight Arrow Connector 2"/>
@@ -1400,21 +1420,17 @@
                   </wps:wsp>
                 </a:graphicData>
               </a:graphic>
-              <wp14:sizeRelV relativeFrom="margin">
-                <wp14:pctHeight>0</wp14:pctHeight>
-              </wp14:sizeRelV>
             </wp:anchor>
           </w:drawing>
         </mc:Choice>
         <mc:Fallback>
           <w:pict>
-            <v:shapetype w14:anchorId="4C11B232" id="_x0000_t32" coordsize="21600,21600" o:spt="32" o:oned="t" path="m,l21600,21600e" filled="f">
-              <v:path arrowok="t" fillok="f" o:connecttype="none"/>
-              <o:lock v:ext="edit" shapetype="t"/>
-            </v:shapetype>
-            <v:shape id="Straight Arrow Connector 2" o:spid="_x0000_s1026" type="#_x0000_t32" style="position:absolute;margin-left:0;margin-top:16pt;width:128.8pt;height:0;z-index:251658240;visibility:visible;mso-wrap-style:square;mso-height-percent:0;mso-wrap-distance-left:9pt;mso-wrap-distance-top:0;mso-wrap-distance-right:9pt;mso-wrap-distance-bottom:0;mso-position-horizontal:absolute;mso-position-horizontal-relative:text;mso-position-vertical:absolute;mso-position-vertical-relative:text;mso-height-percent:0;mso-height-relative:margin" o:gfxdata="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" strokecolor="#a5a5a5" strokeweight="1.5pt">
-              <v:stroke startarrowwidth="narrow" startarrowlength="short" endarrowwidth="narrow" endarrowlength="short" joinstyle="miter"/>
-              <v:shadow on="t" color="black" opacity="26214f" origin="-.5" offset="3pt,0"/>
+            <v:shape id="_x0000_s1026" o:spid="_x0000_s1026" o:spt="32" type="#_x0000_t32" style="position:absolute;left:0pt;margin-left:0pt;margin-top:16pt;height:0pt;width:128.8pt;z-index:251659264;mso-width-relative:page;mso-height-relative:page;" filled="f" stroked="t" coordsize="21600,21600" o:gfxdata="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">
+              <v:fill on="f" focussize="0,0"/>
+              <v:stroke weight="1.5pt" color="#A5A5A5" miterlimit="8" joinstyle="miter" startarrowwidth="narrow" startarrowlength="short" endarrowwidth="narrow" endarrowlength="short"/>
+              <v:imagedata o:title=""/>
+              <o:lock v:ext="edit" aspectratio="f"/>
+              <v:shadow on="t" color="#000000" opacity="26214f" offset="3pt,0pt" origin="-32768f,0f" matrix="65536f,0f,0f,65536f"/>
             </v:shape>
           </w:pict>
         </mc:Fallback>
@@ -1422,13 +1438,12 @@
     </w:r>
     <w:r>
       <w:rPr>
-        <w:noProof/>
         <w:lang w:val="en-IN" w:eastAsia="en-IN"/>
       </w:rPr>
       <mc:AlternateContent>
         <mc:Choice Requires="wps">
           <w:drawing>
-            <wp:anchor distT="0" distB="0" distL="114300" distR="114300" simplePos="0" relativeHeight="251659264" behindDoc="0" locked="0" layoutInCell="1" hidden="0" allowOverlap="1" wp14:anchorId="1EC9B181" wp14:editId="1C686533">
+            <wp:anchor distT="0" distB="0" distL="114300" distR="114300" simplePos="0" relativeHeight="251660288" behindDoc="0" locked="0" layoutInCell="1" allowOverlap="1">
               <wp:simplePos x="0" y="0"/>
               <wp:positionH relativeFrom="column">
                 <wp:posOffset>2768600</wp:posOffset>
@@ -1436,7 +1451,7 @@
               <wp:positionV relativeFrom="paragraph">
                 <wp:posOffset>203200</wp:posOffset>
               </wp:positionV>
-              <wp:extent cx="1635709" cy="0"/>
+              <wp:extent cx="1635760" cy="0"/>
               <wp:effectExtent l="19050" t="57150" r="98425" b="76200"/>
               <wp:wrapNone/>
               <wp:docPr id="1" name="Straight Arrow Connector 1"/>
@@ -1475,17 +1490,17 @@
                   </wps:wsp>
                 </a:graphicData>
               </a:graphic>
-              <wp14:sizeRelV relativeFrom="margin">
-                <wp14:pctHeight>0</wp14:pctHeight>
-              </wp14:sizeRelV>
             </wp:anchor>
           </w:drawing>
         </mc:Choice>
         <mc:Fallback>
           <w:pict>
-            <v:shape w14:anchorId="146BA8C8" id="Straight Arrow Connector 1" o:spid="_x0000_s1026" type="#_x0000_t32" style="position:absolute;margin-left:218pt;margin-top:16pt;width:128.8pt;height:0;z-index:251659264;visibility:visible;mso-wrap-style:square;mso-height-percent:0;mso-wrap-distance-left:9pt;mso-wrap-distance-top:0;mso-wrap-distance-right:9pt;mso-wrap-distance-bottom:0;mso-position-horizontal:absolute;mso-position-horizontal-relative:text;mso-position-vertical:absolute;mso-position-vertical-relative:text;mso-height-percent:0;mso-height-relative:margin" o:gfxdata="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" strokecolor="#a5a5a5" strokeweight="1.5pt">
-              <v:stroke startarrowwidth="narrow" startarrowlength="short" endarrowwidth="narrow" endarrowlength="short" joinstyle="miter"/>
-              <v:shadow on="t" color="black" opacity="26214f" origin="-.5" offset="3pt,0"/>
+            <v:shape id="_x0000_s1026" o:spid="_x0000_s1026" o:spt="32" type="#_x0000_t32" style="position:absolute;left:0pt;margin-left:218pt;margin-top:16pt;height:0pt;width:128.8pt;z-index:251660288;mso-width-relative:page;mso-height-relative:page;" filled="f" stroked="t" coordsize="21600,21600" o:gfxdata="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">
+              <v:fill on="f" focussize="0,0"/>
+              <v:stroke weight="1.5pt" color="#A5A5A5" miterlimit="8" joinstyle="miter" startarrowwidth="narrow" startarrowlength="short" endarrowwidth="narrow" endarrowlength="short"/>
+              <v:imagedata o:title=""/>
+              <o:lock v:ext="edit" aspectratio="f"/>
+              <v:shadow on="t" color="#000000" opacity="26214f" offset="3pt,0pt" origin="-32768f,0f" matrix="65536f,0f,0f,65536f"/>
             </v:shape>
           </w:pict>
         </mc:Fallback>
@@ -1493,13 +1508,12 @@
     </w:r>
     <w:r>
       <w:rPr>
-        <w:noProof/>
         <w:lang w:val="en-IN" w:eastAsia="en-IN"/>
       </w:rPr>
       <mc:AlternateContent>
         <mc:Choice Requires="wps">
           <w:drawing>
-            <wp:anchor distT="0" distB="0" distL="114300" distR="114300" simplePos="0" relativeHeight="251660288" behindDoc="0" locked="0" layoutInCell="1" hidden="0" allowOverlap="1" wp14:anchorId="5BE14629" wp14:editId="5558221C">
+            <wp:anchor distT="0" distB="0" distL="114300" distR="114300" simplePos="0" relativeHeight="251661312" behindDoc="0" locked="0" layoutInCell="1" allowOverlap="1">
               <wp:simplePos x="0" y="0"/>
               <wp:positionH relativeFrom="column">
                 <wp:posOffset>5397500</wp:posOffset>
@@ -1507,7 +1521,7 @@
               <wp:positionV relativeFrom="paragraph">
                 <wp:posOffset>203200</wp:posOffset>
               </wp:positionV>
-              <wp:extent cx="1635709" cy="0"/>
+              <wp:extent cx="1635760" cy="0"/>
               <wp:effectExtent l="19050" t="57150" r="98425" b="76200"/>
               <wp:wrapNone/>
               <wp:docPr id="3" name="Straight Arrow Connector 3"/>
@@ -1546,17 +1560,17 @@
                   </wps:wsp>
                 </a:graphicData>
               </a:graphic>
-              <wp14:sizeRelV relativeFrom="margin">
-                <wp14:pctHeight>0</wp14:pctHeight>
-              </wp14:sizeRelV>
             </wp:anchor>
           </w:drawing>
         </mc:Choice>
         <mc:Fallback>
           <w:pict>
-            <v:shape w14:anchorId="765DEAC4" id="Straight Arrow Connector 3" o:spid="_x0000_s1026" type="#_x0000_t32" style="position:absolute;margin-left:425pt;margin-top:16pt;width:128.8pt;height:0;z-index:251660288;visibility:visible;mso-wrap-style:square;mso-height-percent:0;mso-wrap-distance-left:9pt;mso-wrap-distance-top:0;mso-wrap-distance-right:9pt;mso-wrap-distance-bottom:0;mso-position-horizontal:absolute;mso-position-horizontal-relative:text;mso-position-vertical:absolute;mso-position-vertical-relative:text;mso-height-percent:0;mso-height-relative:margin" o:gfxdata="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" strokecolor="#a5a5a5" strokeweight="1.5pt">
-              <v:stroke startarrowwidth="narrow" startarrowlength="short" endarrowwidth="narrow" endarrowlength="short" joinstyle="miter"/>
-              <v:shadow on="t" color="black" opacity="26214f" origin="-.5" offset="3pt,0"/>
+            <v:shape id="_x0000_s1026" o:spid="_x0000_s1026" o:spt="32" type="#_x0000_t32" style="position:absolute;left:0pt;margin-left:425pt;margin-top:16pt;height:0pt;width:128.8pt;z-index:251661312;mso-width-relative:page;mso-height-relative:page;" filled="f" stroked="t" coordsize="21600,21600" o:gfxdata="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">
+              <v:fill on="f" focussize="0,0"/>
+              <v:stroke weight="1.5pt" color="#A5A5A5" miterlimit="8" joinstyle="miter" startarrowwidth="narrow" startarrowlength="short" endarrowwidth="narrow" endarrowlength="short"/>
+              <v:imagedata o:title=""/>
+              <o:lock v:ext="edit" aspectratio="f"/>
+              <v:shadow on="t" color="#000000" opacity="26214f" offset="3pt,0pt" origin="-32768f,0f" matrix="65536f,0f,0f,65536f"/>
             </v:shape>
           </w:pict>
         </mc:Fallback>
@@ -1566,11 +1580,11 @@
   <w:p>
     <w:pPr>
       <w:pBdr>
-        <w:top w:val="nil"/>
-        <w:left w:val="nil"/>
-        <w:bottom w:val="nil"/>
-        <w:right w:val="nil"/>
-        <w:between w:val="nil"/>
+        <w:top w:val="none" w:color="auto" w:sz="0" w:space="0"/>
+        <w:left w:val="none" w:color="auto" w:sz="0" w:space="0"/>
+        <w:bottom w:val="none" w:color="auto" w:sz="0" w:space="0"/>
+        <w:right w:val="none" w:color="auto" w:sz="0" w:space="0"/>
+        <w:between w:val="none" w:color="auto" w:sz="0" w:space="0"/>
       </w:pBdr>
       <w:tabs>
         <w:tab w:val="center" w:pos="4680"/>
@@ -1585,11 +1599,11 @@
   <w:p>
     <w:pPr>
       <w:pBdr>
-        <w:top w:val="nil"/>
-        <w:left w:val="nil"/>
-        <w:bottom w:val="nil"/>
-        <w:right w:val="nil"/>
-        <w:between w:val="nil"/>
+        <w:top w:val="none" w:color="auto" w:sz="0" w:space="0"/>
+        <w:left w:val="none" w:color="auto" w:sz="0" w:space="0"/>
+        <w:bottom w:val="none" w:color="auto" w:sz="0" w:space="0"/>
+        <w:right w:val="none" w:color="auto" w:sz="0" w:space="0"/>
+        <w:between w:val="none" w:color="auto" w:sz="0" w:space="0"/>
       </w:pBdr>
       <w:tabs>
         <w:tab w:val="center" w:pos="4680"/>
@@ -1604,11 +1618,11 @@
   <w:p>
     <w:pPr>
       <w:pBdr>
-        <w:top w:val="nil"/>
-        <w:left w:val="nil"/>
-        <w:bottom w:val="nil"/>
-        <w:right w:val="nil"/>
-        <w:between w:val="nil"/>
+        <w:top w:val="none" w:color="auto" w:sz="0" w:space="0"/>
+        <w:left w:val="none" w:color="auto" w:sz="0" w:space="0"/>
+        <w:bottom w:val="none" w:color="auto" w:sz="0" w:space="0"/>
+        <w:right w:val="none" w:color="auto" w:sz="0" w:space="0"/>
+        <w:between w:val="none" w:color="auto" w:sz="0" w:space="0"/>
       </w:pBdr>
       <w:tabs>
         <w:tab w:val="center" w:pos="4680"/>
@@ -1623,11 +1637,11 @@
   <w:p>
     <w:pPr>
       <w:pBdr>
-        <w:top w:val="nil"/>
-        <w:left w:val="nil"/>
-        <w:bottom w:val="nil"/>
-        <w:right w:val="nil"/>
-        <w:between w:val="nil"/>
+        <w:top w:val="none" w:color="auto" w:sz="0" w:space="0"/>
+        <w:left w:val="none" w:color="auto" w:sz="0" w:space="0"/>
+        <w:bottom w:val="none" w:color="auto" w:sz="0" w:space="0"/>
+        <w:right w:val="none" w:color="auto" w:sz="0" w:space="0"/>
+        <w:between w:val="none" w:color="auto" w:sz="0" w:space="0"/>
       </w:pBdr>
       <w:tabs>
         <w:tab w:val="center" w:pos="4680"/>
@@ -1642,11 +1656,11 @@
   <w:p>
     <w:pPr>
       <w:pBdr>
-        <w:top w:val="nil"/>
-        <w:left w:val="nil"/>
-        <w:bottom w:val="nil"/>
-        <w:right w:val="nil"/>
-        <w:between w:val="nil"/>
+        <w:top w:val="none" w:color="auto" w:sz="0" w:space="0"/>
+        <w:left w:val="none" w:color="auto" w:sz="0" w:space="0"/>
+        <w:bottom w:val="none" w:color="auto" w:sz="0" w:space="0"/>
+        <w:right w:val="none" w:color="auto" w:sz="0" w:space="0"/>
+        <w:between w:val="none" w:color="auto" w:sz="0" w:space="0"/>
       </w:pBdr>
       <w:tabs>
         <w:tab w:val="center" w:pos="4680"/>
@@ -1661,11 +1675,11 @@
   <w:p>
     <w:pPr>
       <w:pBdr>
-        <w:top w:val="nil"/>
-        <w:left w:val="nil"/>
-        <w:bottom w:val="nil"/>
-        <w:right w:val="nil"/>
-        <w:between w:val="nil"/>
+        <w:top w:val="none" w:color="auto" w:sz="0" w:space="0"/>
+        <w:left w:val="none" w:color="auto" w:sz="0" w:space="0"/>
+        <w:bottom w:val="none" w:color="auto" w:sz="0" w:space="0"/>
+        <w:right w:val="none" w:color="auto" w:sz="0" w:space="0"/>
+        <w:between w:val="none" w:color="auto" w:sz="0" w:space="0"/>
       </w:pBdr>
       <w:tabs>
         <w:tab w:val="center" w:pos="4680"/>
@@ -1681,11 +1695,11 @@
   <w:p>
     <w:pPr>
       <w:pBdr>
-        <w:top w:val="nil"/>
-        <w:left w:val="nil"/>
-        <w:bottom w:val="nil"/>
-        <w:right w:val="nil"/>
-        <w:between w:val="nil"/>
+        <w:top w:val="none" w:color="auto" w:sz="0" w:space="0"/>
+        <w:left w:val="none" w:color="auto" w:sz="0" w:space="0"/>
+        <w:bottom w:val="none" w:color="auto" w:sz="0" w:space="0"/>
+        <w:right w:val="none" w:color="auto" w:sz="0" w:space="0"/>
+        <w:between w:val="none" w:color="auto" w:sz="0" w:space="0"/>
       </w:pBdr>
       <w:tabs>
         <w:tab w:val="center" w:pos="4680"/>
@@ -1715,7 +1729,7 @@
         <w:b/>
         <w:color w:val="000000"/>
       </w:rPr>
-      <w:instrText>PAGE</w:instrText>
+      <w:instrText xml:space="preserve">PAGE</w:instrText>
     </w:r>
     <w:r>
       <w:rPr>
@@ -1727,7 +1741,6 @@
     <w:r>
       <w:rPr>
         <w:b/>
-        <w:noProof/>
         <w:color w:val="000000"/>
       </w:rPr>
       <w:t>1</w:t>
@@ -1757,7 +1770,7 @@
         <w:b/>
         <w:color w:val="000000"/>
       </w:rPr>
-      <w:instrText>NUMPAGES</w:instrText>
+      <w:instrText xml:space="preserve">NUMPAGES</w:instrText>
     </w:r>
     <w:r>
       <w:rPr>
@@ -1769,7 +1782,6 @@
     <w:r>
       <w:rPr>
         <w:b/>
-        <w:noProof/>
         <w:color w:val="000000"/>
       </w:rPr>
       <w:t>1</w:t>
@@ -1786,21 +1798,21 @@
 </file>
 
 <file path=word/footnotes.xml><?xml version="1.0" encoding="utf-8"?>
-<w:footnotes xmlns:wpc="http://schemas.microsoft.com/office/word/2010/wordprocessingCanvas" xmlns:mc="http://schemas.openxmlformats.org/markup-compatibility/2006" xmlns:o="urn:schemas-microsoft-com:office:office" xmlns:r="http://schemas.openxmlformats.org/officeDocument/2006/relationships" xmlns:m="http://schemas.openxmlformats.org/officeDocument/2006/math" xmlns:v="urn:schemas-microsoft-com:vml" xmlns:wp14="http://schemas.microsoft.com/office/word/2010/wordprocessingDrawing" xmlns:wp="http://schemas.openxmlformats.org/drawingml/2006/wordprocessingDrawing" xmlns:w10="urn:schemas-microsoft-com:office:word" xmlns:w="http://schemas.openxmlformats.org/wordprocessingml/2006/main" xmlns:w14="http://schemas.microsoft.com/office/word/2010/wordml" xmlns:w15="http://schemas.microsoft.com/office/word/2012/wordml" xmlns:wpg="http://schemas.microsoft.com/office/word/2010/wordprocessingGroup" xmlns:wpi="http://schemas.microsoft.com/office/word/2010/wordprocessingInk" xmlns:wne="http://schemas.microsoft.com/office/word/2006/wordml" xmlns:wps="http://schemas.microsoft.com/office/word/2010/wordprocessingShape" mc:Ignorable="w14 w15 wp14">
-  <w:footnote w:type="separator" w:id="-1">
+<w:footnotes xmlns:wpc="http://schemas.microsoft.com/office/word/2010/wordprocessingCanvas" xmlns:mc="http://schemas.openxmlformats.org/markup-compatibility/2006" xmlns:o="urn:schemas-microsoft-com:office:office" xmlns:r="http://schemas.openxmlformats.org/officeDocument/2006/relationships" xmlns:m="http://schemas.openxmlformats.org/officeDocument/2006/math" xmlns:v="urn:schemas-microsoft-com:vml" xmlns:wp14="http://schemas.microsoft.com/office/word/2010/wordprocessingDrawing" xmlns:wp="http://schemas.openxmlformats.org/drawingml/2006/wordprocessingDrawing" xmlns:w="http://schemas.openxmlformats.org/wordprocessingml/2006/main" xmlns:w14="http://schemas.microsoft.com/office/word/2010/wordml" xmlns:w15="http://schemas.microsoft.com/office/word/2012/wordml" xmlns:w10="urn:schemas-microsoft-com:office:word" xmlns:wpg="http://schemas.microsoft.com/office/word/2010/wordprocessingGroup" xmlns:wpi="http://schemas.microsoft.com/office/word/2010/wordprocessingInk" xmlns:wne="http://schemas.microsoft.com/office/word/2006/wordml" xmlns:wps="http://schemas.microsoft.com/office/word/2010/wordprocessingShape" xmlns:wpsCustomData="http://www.wps.cn/officeDocument/2013/wpsCustomData" mc:Ignorable="w14 w15 wp14">
+  <w:footnote w:type="separator" w:id="0">
     <w:p>
       <w:pPr>
-        <w:spacing w:after="0" w:line="240" w:lineRule="auto"/>
+        <w:spacing w:before="0" w:after="0" w:line="259" w:lineRule="auto"/>
       </w:pPr>
       <w:r>
         <w:separator/>
       </w:r>
     </w:p>
   </w:footnote>
-  <w:footnote w:type="continuationSeparator" w:id="0">
+  <w:footnote w:type="continuationSeparator" w:id="1">
     <w:p>
       <w:pPr>
-        <w:spacing w:after="0" w:line="240" w:lineRule="auto"/>
+        <w:spacing w:before="0" w:after="0" w:line="259" w:lineRule="auto"/>
       </w:pPr>
       <w:r>
         <w:continuationSeparator/>
@@ -1811,15 +1823,15 @@
 </file>
 
 <file path=word/header1.xml><?xml version="1.0" encoding="utf-8"?>
-<w:hdr xmlns:wpc="http://schemas.microsoft.com/office/word/2010/wordprocessingCanvas" xmlns:mc="http://schemas.openxmlformats.org/markup-compatibility/2006" xmlns:o="urn:schemas-microsoft-com:office:office" xmlns:r="http://schemas.openxmlformats.org/officeDocument/2006/relationships" xmlns:m="http://schemas.openxmlformats.org/officeDocument/2006/math" xmlns:v="urn:schemas-microsoft-com:vml" xmlns:wp14="http://schemas.microsoft.com/office/word/2010/wordprocessingDrawing" xmlns:wp="http://schemas.openxmlformats.org/drawingml/2006/wordprocessingDrawing" xmlns:w10="urn:schemas-microsoft-com:office:word" xmlns:w="http://schemas.openxmlformats.org/wordprocessingml/2006/main" xmlns:w14="http://schemas.microsoft.com/office/word/2010/wordml" xmlns:w15="http://schemas.microsoft.com/office/word/2012/wordml" xmlns:wpg="http://schemas.microsoft.com/office/word/2010/wordprocessingGroup" xmlns:wpi="http://schemas.microsoft.com/office/word/2010/wordprocessingInk" xmlns:wne="http://schemas.microsoft.com/office/word/2006/wordml" xmlns:wps="http://schemas.microsoft.com/office/word/2010/wordprocessingShape" mc:Ignorable="w14 w15 wp14">
+<w:hdr xmlns:wpc="http://schemas.microsoft.com/office/word/2010/wordprocessingCanvas" xmlns:mc="http://schemas.openxmlformats.org/markup-compatibility/2006" xmlns:o="urn:schemas-microsoft-com:office:office" xmlns:r="http://schemas.openxmlformats.org/officeDocument/2006/relationships" xmlns:m="http://schemas.openxmlformats.org/officeDocument/2006/math" xmlns:v="urn:schemas-microsoft-com:vml" xmlns:wp14="http://schemas.microsoft.com/office/word/2010/wordprocessingDrawing" xmlns:wp="http://schemas.openxmlformats.org/drawingml/2006/wordprocessingDrawing" xmlns:w10="urn:schemas-microsoft-com:office:word" xmlns:w="http://schemas.openxmlformats.org/wordprocessingml/2006/main" xmlns:w14="http://schemas.microsoft.com/office/word/2010/wordml" xmlns:w15="http://schemas.microsoft.com/office/word/2012/wordml" xmlns:wpg="http://schemas.microsoft.com/office/word/2010/wordprocessingGroup" xmlns:wpi="http://schemas.microsoft.com/office/word/2010/wordprocessingInk" xmlns:wne="http://schemas.microsoft.com/office/word/2006/wordml" xmlns:wps="http://schemas.microsoft.com/office/word/2010/wordprocessingShape" xmlns:wpsCustomData="http://www.wps.cn/officeDocument/2013/wpsCustomData" mc:Ignorable="w14 w15 wp14">
   <w:p>
     <w:pPr>
       <w:pBdr>
-        <w:top w:val="nil"/>
-        <w:left w:val="nil"/>
-        <w:bottom w:val="nil"/>
-        <w:right w:val="nil"/>
-        <w:between w:val="nil"/>
+        <w:top w:val="none" w:color="auto" w:sz="0" w:space="0"/>
+        <w:left w:val="none" w:color="auto" w:sz="0" w:space="0"/>
+        <w:bottom w:val="none" w:color="auto" w:sz="0" w:space="0"/>
+        <w:right w:val="none" w:color="auto" w:sz="0" w:space="0"/>
+        <w:between w:val="none" w:color="auto" w:sz="0" w:space="0"/>
       </w:pBdr>
       <w:tabs>
         <w:tab w:val="center" w:pos="4680"/>
@@ -1834,11 +1846,11 @@
   <w:p>
     <w:pPr>
       <w:pBdr>
-        <w:top w:val="nil"/>
-        <w:left w:val="nil"/>
-        <w:bottom w:val="nil"/>
-        <w:right w:val="nil"/>
-        <w:between w:val="nil"/>
+        <w:top w:val="none" w:color="auto" w:sz="0" w:space="0"/>
+        <w:left w:val="none" w:color="auto" w:sz="0" w:space="0"/>
+        <w:bottom w:val="none" w:color="auto" w:sz="0" w:space="0"/>
+        <w:right w:val="none" w:color="auto" w:sz="0" w:space="0"/>
+        <w:between w:val="none" w:color="auto" w:sz="0" w:space="0"/>
       </w:pBdr>
       <w:tabs>
         <w:tab w:val="center" w:pos="4680"/>
@@ -1853,11 +1865,11 @@
   <w:p>
     <w:pPr>
       <w:pBdr>
-        <w:top w:val="nil"/>
-        <w:left w:val="nil"/>
-        <w:bottom w:val="nil"/>
-        <w:right w:val="nil"/>
-        <w:between w:val="nil"/>
+        <w:top w:val="none" w:color="auto" w:sz="0" w:space="0"/>
+        <w:left w:val="none" w:color="auto" w:sz="0" w:space="0"/>
+        <w:bottom w:val="none" w:color="auto" w:sz="0" w:space="0"/>
+        <w:right w:val="none" w:color="auto" w:sz="0" w:space="0"/>
+        <w:between w:val="none" w:color="auto" w:sz="0" w:space="0"/>
       </w:pBdr>
       <w:tabs>
         <w:tab w:val="center" w:pos="4680"/>
@@ -1872,11 +1884,11 @@
   <w:p>
     <w:pPr>
       <w:pBdr>
-        <w:top w:val="nil"/>
-        <w:left w:val="nil"/>
-        <w:bottom w:val="nil"/>
-        <w:right w:val="nil"/>
-        <w:between w:val="nil"/>
+        <w:top w:val="none" w:color="auto" w:sz="0" w:space="0"/>
+        <w:left w:val="none" w:color="auto" w:sz="0" w:space="0"/>
+        <w:bottom w:val="none" w:color="auto" w:sz="0" w:space="0"/>
+        <w:right w:val="none" w:color="auto" w:sz="0" w:space="0"/>
+        <w:between w:val="none" w:color="auto" w:sz="0" w:space="0"/>
       </w:pBdr>
       <w:tabs>
         <w:tab w:val="center" w:pos="4680"/>
@@ -1890,10 +1902,16 @@
   </w:p>
   <w:tbl>
     <w:tblPr>
-      <w:tblStyle w:val="a1"/>
+      <w:tblStyle w:val="16"/>
       <w:tblW w:w="11317" w:type="dxa"/>
+      <w:tblInd w:w="0" w:type="dxa"/>
       <w:tblLayout w:type="fixed"/>
-      <w:tblLook w:val="0400" w:firstRow="0" w:lastRow="0" w:firstColumn="0" w:lastColumn="0" w:noHBand="0" w:noVBand="1"/>
+      <w:tblCellMar>
+        <w:top w:w="15" w:type="dxa"/>
+        <w:left w:w="115" w:type="dxa"/>
+        <w:bottom w:w="0" w:type="dxa"/>
+        <w:right w:w="115" w:type="dxa"/>
+      </w:tblCellMar>
     </w:tblPr>
     <w:tblGrid>
       <w:gridCol w:w="1777"/>
@@ -1902,18 +1920,26 @@
       <w:gridCol w:w="3600"/>
     </w:tblGrid>
     <w:tr>
+      <w:tblPrEx>
+        <w:tblCellMar>
+          <w:top w:w="15" w:type="dxa"/>
+          <w:left w:w="115" w:type="dxa"/>
+          <w:bottom w:w="0" w:type="dxa"/>
+          <w:right w:w="115" w:type="dxa"/>
+        </w:tblCellMar>
+      </w:tblPrEx>
       <w:trPr>
-        <w:trHeight w:val="145"/>
+        <w:trHeight w:val="145" w:hRule="atLeast"/>
       </w:trPr>
       <w:tc>
         <w:tcPr>
           <w:tcW w:w="11317" w:type="dxa"/>
           <w:gridSpan w:val="4"/>
           <w:tcBorders>
-            <w:top w:val="single" w:sz="18" w:space="0" w:color="000000"/>
-            <w:left w:val="single" w:sz="18" w:space="0" w:color="000000"/>
-            <w:bottom w:val="single" w:sz="18" w:space="0" w:color="000000"/>
-            <w:right w:val="single" w:sz="18" w:space="0" w:color="000000"/>
+            <w:top w:val="single" w:color="000000" w:sz="18" w:space="0"/>
+            <w:left w:val="single" w:color="000000" w:sz="18" w:space="0"/>
+            <w:bottom w:val="single" w:color="000000" w:sz="18" w:space="0"/>
+            <w:right w:val="single" w:color="000000" w:sz="18" w:space="0"/>
           </w:tcBorders>
           <w:shd w:val="clear" w:color="auto" w:fill="BFBFBF"/>
           <w:vAlign w:val="center"/>
@@ -1923,7 +1949,7 @@
             <w:spacing w:after="0" w:line="240" w:lineRule="auto"/>
             <w:jc w:val="center"/>
             <w:rPr>
-              <w:rFonts w:ascii="Cambria" w:eastAsia="Cambria" w:hAnsi="Cambria" w:cs="Cambria"/>
+              <w:rFonts w:ascii="Cambria" w:hAnsi="Cambria" w:eastAsia="Cambria" w:cs="Cambria"/>
               <w:b/>
               <w:sz w:val="40"/>
               <w:szCs w:val="40"/>
@@ -1931,7 +1957,7 @@
           </w:pPr>
           <w:r>
             <w:rPr>
-              <w:rFonts w:ascii="Cambria" w:eastAsia="Cambria" w:hAnsi="Cambria" w:cs="Cambria"/>
+              <w:rFonts w:ascii="Cambria" w:hAnsi="Cambria" w:eastAsia="Cambria" w:cs="Cambria"/>
               <w:b/>
               <w:sz w:val="32"/>
               <w:szCs w:val="32"/>
@@ -1940,7 +1966,7 @@
           </w:r>
           <w:r>
             <w:rPr>
-              <w:rFonts w:ascii="Cambria" w:eastAsia="Cambria" w:hAnsi="Cambria" w:cs="Cambria"/>
+              <w:rFonts w:ascii="Cambria" w:hAnsi="Cambria" w:eastAsia="Cambria" w:cs="Cambria"/>
               <w:b/>
               <w:sz w:val="28"/>
               <w:szCs w:val="28"/>
@@ -1951,17 +1977,25 @@
       </w:tc>
     </w:tr>
     <w:tr>
+      <w:tblPrEx>
+        <w:tblCellMar>
+          <w:top w:w="15" w:type="dxa"/>
+          <w:left w:w="115" w:type="dxa"/>
+          <w:bottom w:w="0" w:type="dxa"/>
+          <w:right w:w="115" w:type="dxa"/>
+        </w:tblCellMar>
+      </w:tblPrEx>
       <w:trPr>
-        <w:trHeight w:val="288"/>
+        <w:trHeight w:val="288" w:hRule="atLeast"/>
       </w:trPr>
       <w:tc>
         <w:tcPr>
           <w:tcW w:w="1777" w:type="dxa"/>
           <w:tcBorders>
-            <w:top w:val="single" w:sz="18" w:space="0" w:color="000000"/>
-            <w:left w:val="single" w:sz="18" w:space="0" w:color="000000"/>
-            <w:bottom w:val="dashed" w:sz="4" w:space="0" w:color="000000"/>
-            <w:right w:val="dashed" w:sz="4" w:space="0" w:color="000000"/>
+            <w:top w:val="single" w:color="000000" w:sz="18" w:space="0"/>
+            <w:left w:val="single" w:color="000000" w:sz="18" w:space="0"/>
+            <w:bottom w:val="dashed" w:color="000000" w:sz="4" w:space="0"/>
+            <w:right w:val="dashed" w:color="000000" w:sz="4" w:space="0"/>
           </w:tcBorders>
           <w:shd w:val="clear" w:color="auto" w:fill="FFFFFF"/>
           <w:vAlign w:val="center"/>
@@ -1970,12 +2004,12 @@
           <w:pPr>
             <w:spacing w:after="0" w:line="240" w:lineRule="auto"/>
             <w:rPr>
-              <w:rFonts w:ascii="Cambria" w:eastAsia="Cambria" w:hAnsi="Cambria" w:cs="Cambria"/>
+              <w:rFonts w:ascii="Cambria" w:hAnsi="Cambria" w:eastAsia="Cambria" w:cs="Cambria"/>
             </w:rPr>
           </w:pPr>
           <w:r>
             <w:rPr>
-              <w:rFonts w:ascii="Cambria" w:eastAsia="Cambria" w:hAnsi="Cambria" w:cs="Cambria"/>
+              <w:rFonts w:ascii="Cambria" w:hAnsi="Cambria" w:eastAsia="Cambria" w:cs="Cambria"/>
             </w:rPr>
             <w:t>Customer</w:t>
           </w:r>
@@ -1985,10 +2019,10 @@
         <w:tcPr>
           <w:tcW w:w="3960" w:type="dxa"/>
           <w:tcBorders>
-            <w:top w:val="single" w:sz="18" w:space="0" w:color="000000"/>
+            <w:top w:val="single" w:color="000000" w:sz="18" w:space="0"/>
             <w:left w:val="nil"/>
-            <w:bottom w:val="dashed" w:sz="4" w:space="0" w:color="000000"/>
-            <w:right w:val="dashed" w:sz="4" w:space="0" w:color="000000"/>
+            <w:bottom w:val="dashed" w:color="000000" w:sz="4" w:space="0"/>
+            <w:right w:val="dashed" w:color="000000" w:sz="4" w:space="0"/>
           </w:tcBorders>
           <w:shd w:val="clear" w:color="auto" w:fill="FFFFFF"/>
           <w:vAlign w:val="center"/>
@@ -1997,12 +2031,12 @@
           <w:pPr>
             <w:spacing w:after="0" w:line="240" w:lineRule="auto"/>
             <w:rPr>
-              <w:rFonts w:ascii="Cambria" w:eastAsia="Cambria" w:hAnsi="Cambria" w:cs="Cambria"/>
+              <w:rFonts w:ascii="Cambria" w:hAnsi="Cambria" w:eastAsia="Cambria" w:cs="Cambria"/>
             </w:rPr>
           </w:pPr>
           <w:r>
             <w:rPr>
-              <w:rFonts w:ascii="Cambria" w:eastAsia="Cambria" w:hAnsi="Cambria" w:cs="Cambria"/>
+              <w:rFonts w:ascii="Cambria" w:hAnsi="Cambria" w:eastAsia="Cambria" w:cs="Cambria"/>
             </w:rPr>
             <w:t>&lt;Client&gt;</w:t>
           </w:r>
@@ -2012,10 +2046,10 @@
         <w:tcPr>
           <w:tcW w:w="1980" w:type="dxa"/>
           <w:tcBorders>
-            <w:top w:val="single" w:sz="18" w:space="0" w:color="000000"/>
-            <w:left w:val="dashed" w:sz="4" w:space="0" w:color="000000"/>
-            <w:bottom w:val="dashed" w:sz="4" w:space="0" w:color="000000"/>
-            <w:right w:val="dashed" w:sz="4" w:space="0" w:color="000000"/>
+            <w:top w:val="single" w:color="000000" w:sz="18" w:space="0"/>
+            <w:left w:val="dashed" w:color="000000" w:sz="4" w:space="0"/>
+            <w:bottom w:val="dashed" w:color="000000" w:sz="4" w:space="0"/>
+            <w:right w:val="dashed" w:color="000000" w:sz="4" w:space="0"/>
           </w:tcBorders>
           <w:shd w:val="clear" w:color="auto" w:fill="FFFFFF"/>
           <w:vAlign w:val="center"/>
@@ -2024,13 +2058,13 @@
           <w:pPr>
             <w:spacing w:after="0" w:line="240" w:lineRule="auto"/>
             <w:rPr>
-              <w:rFonts w:ascii="Cambria" w:eastAsia="Cambria" w:hAnsi="Cambria" w:cs="Cambria"/>
+              <w:rFonts w:ascii="Cambria" w:hAnsi="Cambria" w:eastAsia="Cambria" w:cs="Cambria"/>
               <w:b/>
             </w:rPr>
           </w:pPr>
           <w:r>
             <w:rPr>
-              <w:rFonts w:ascii="Cambria" w:eastAsia="Cambria" w:hAnsi="Cambria" w:cs="Cambria"/>
+              <w:rFonts w:ascii="Cambria" w:hAnsi="Cambria" w:eastAsia="Cambria" w:cs="Cambria"/>
               <w:b/>
             </w:rPr>
             <w:t>Certificate No.</w:t>
@@ -2041,10 +2075,60 @@
         <w:tcPr>
           <w:tcW w:w="3600" w:type="dxa"/>
           <w:tcBorders>
-            <w:top w:val="single" w:sz="18" w:space="0" w:color="000000"/>
-            <w:left w:val="dashed" w:sz="4" w:space="0" w:color="000000"/>
-            <w:bottom w:val="dashed" w:sz="4" w:space="0" w:color="000000"/>
-            <w:right w:val="single" w:sz="18" w:space="0" w:color="000000"/>
+            <w:top w:val="single" w:color="000000" w:sz="18" w:space="0"/>
+            <w:left w:val="dashed" w:color="000000" w:sz="4" w:space="0"/>
+            <w:bottom w:val="dashed" w:color="000000" w:sz="4" w:space="0"/>
+            <w:right w:val="single" w:color="000000" w:sz="18" w:space="0"/>
+          </w:tcBorders>
+          <w:shd w:val="clear" w:color="auto" w:fill="FFFFFF"/>
+          <w:vAlign w:val="bottom"/>
+        </w:tcPr>
+        <w:p>
+          <w:pPr>
+            <w:spacing w:after="0" w:line="240" w:lineRule="auto"/>
+            <w:rPr>
+              <w:rFonts w:ascii="Cambria" w:hAnsi="Cambria" w:eastAsia="Cambria" w:cs="Cambria"/>
+            </w:rPr>
+          </w:pPr>
+          <w:r>
+            <w:rPr>
+              <w:rFonts w:hint="default" w:ascii="Cambria" w:hAnsi="Cambria" w:eastAsia="Cambria" w:cs="Cambria"/>
+              <w:b/>
+              <w:color w:val="FF0000"/>
+              <w:lang w:val="en-US"/>
+            </w:rPr>
+            <w:t>&lt;CustomerNo&gt;</w:t>
+          </w:r>
+          <w:r>
+            <w:rPr>
+              <w:rFonts w:ascii="Cambria" w:hAnsi="Cambria" w:eastAsia="Cambria" w:cs="Cambria"/>
+              <w:rtl w:val="0"/>
+            </w:rPr>
+            <w:t> </w:t>
+          </w:r>
+        </w:p>
+      </w:tc>
+    </w:tr>
+    <w:tr>
+      <w:tblPrEx>
+        <w:tblCellMar>
+          <w:top w:w="15" w:type="dxa"/>
+          <w:left w:w="115" w:type="dxa"/>
+          <w:bottom w:w="0" w:type="dxa"/>
+          <w:right w:w="115" w:type="dxa"/>
+        </w:tblCellMar>
+      </w:tblPrEx>
+      <w:trPr>
+        <w:trHeight w:val="288" w:hRule="atLeast"/>
+      </w:trPr>
+      <w:tc>
+        <w:tcPr>
+          <w:tcW w:w="1777" w:type="dxa"/>
+          <w:tcBorders>
+            <w:top w:val="dashed" w:color="000000" w:sz="4" w:space="0"/>
+            <w:left w:val="single" w:color="000000" w:sz="18" w:space="0"/>
+            <w:bottom w:val="dashed" w:color="000000" w:sz="4" w:space="0"/>
+            <w:right w:val="dashed" w:color="000000" w:sz="4" w:space="0"/>
           </w:tcBorders>
           <w:shd w:val="clear" w:color="auto" w:fill="FFFFFF"/>
           <w:vAlign w:val="center"/>
@@ -2053,44 +2137,12 @@
           <w:pPr>
             <w:spacing w:after="0" w:line="240" w:lineRule="auto"/>
             <w:rPr>
-              <w:rFonts w:ascii="Cambria" w:eastAsia="Cambria" w:hAnsi="Cambria" w:cs="Cambria"/>
+              <w:rFonts w:ascii="Cambria" w:hAnsi="Cambria" w:eastAsia="Cambria" w:cs="Cambria"/>
             </w:rPr>
           </w:pPr>
           <w:r>
             <w:rPr>
-              <w:rFonts w:ascii="Cambria" w:eastAsia="Cambria" w:hAnsi="Cambria" w:cs="Cambria"/>
-            </w:rPr>
-            <w:t> </w:t>
-          </w:r>
-        </w:p>
-      </w:tc>
-    </w:tr>
-    <w:tr>
-      <w:trPr>
-        <w:trHeight w:val="288"/>
-      </w:trPr>
-      <w:tc>
-        <w:tcPr>
-          <w:tcW w:w="1777" w:type="dxa"/>
-          <w:tcBorders>
-            <w:top w:val="dashed" w:sz="4" w:space="0" w:color="000000"/>
-            <w:left w:val="single" w:sz="18" w:space="0" w:color="000000"/>
-            <w:bottom w:val="dashed" w:sz="4" w:space="0" w:color="000000"/>
-            <w:right w:val="dashed" w:sz="4" w:space="0" w:color="000000"/>
-          </w:tcBorders>
-          <w:shd w:val="clear" w:color="auto" w:fill="FFFFFF"/>
-          <w:vAlign w:val="center"/>
-        </w:tcPr>
-        <w:p>
-          <w:pPr>
-            <w:spacing w:after="0" w:line="240" w:lineRule="auto"/>
-            <w:rPr>
-              <w:rFonts w:ascii="Cambria" w:eastAsia="Cambria" w:hAnsi="Cambria" w:cs="Cambria"/>
-            </w:rPr>
-          </w:pPr>
-          <w:r>
-            <w:rPr>
-              <w:rFonts w:ascii="Cambria" w:eastAsia="Cambria" w:hAnsi="Cambria" w:cs="Cambria"/>
+              <w:rFonts w:ascii="Cambria" w:hAnsi="Cambria" w:eastAsia="Cambria" w:cs="Cambria"/>
             </w:rPr>
             <w:t>Location</w:t>
           </w:r>
@@ -2100,10 +2152,10 @@
         <w:tcPr>
           <w:tcW w:w="3960" w:type="dxa"/>
           <w:tcBorders>
-            <w:top w:val="dashed" w:sz="4" w:space="0" w:color="000000"/>
+            <w:top w:val="dashed" w:color="000000" w:sz="4" w:space="0"/>
             <w:left w:val="nil"/>
-            <w:bottom w:val="dashed" w:sz="4" w:space="0" w:color="000000"/>
-            <w:right w:val="dashed" w:sz="4" w:space="0" w:color="000000"/>
+            <w:bottom w:val="dashed" w:color="000000" w:sz="4" w:space="0"/>
+            <w:right w:val="dashed" w:color="000000" w:sz="4" w:space="0"/>
           </w:tcBorders>
           <w:shd w:val="clear" w:color="auto" w:fill="FFFFFF"/>
           <w:vAlign w:val="center"/>
@@ -2112,12 +2164,12 @@
           <w:pPr>
             <w:spacing w:after="0" w:line="240" w:lineRule="auto"/>
             <w:rPr>
-              <w:rFonts w:ascii="Cambria" w:eastAsia="Cambria" w:hAnsi="Cambria" w:cs="Cambria"/>
+              <w:rFonts w:ascii="Cambria" w:hAnsi="Cambria" w:eastAsia="Cambria" w:cs="Cambria"/>
             </w:rPr>
           </w:pPr>
           <w:r>
             <w:rPr>
-              <w:rFonts w:ascii="Cambria" w:eastAsia="Cambria" w:hAnsi="Cambria" w:cs="Cambria"/>
+              <w:rFonts w:ascii="Cambria" w:hAnsi="Cambria" w:eastAsia="Cambria" w:cs="Cambria"/>
             </w:rPr>
             <w:t>&lt;Plant&gt;</w:t>
           </w:r>
@@ -2127,10 +2179,10 @@
         <w:tcPr>
           <w:tcW w:w="1980" w:type="dxa"/>
           <w:tcBorders>
-            <w:top w:val="dashed" w:sz="4" w:space="0" w:color="000000"/>
-            <w:left w:val="dashed" w:sz="4" w:space="0" w:color="000000"/>
-            <w:bottom w:val="dashed" w:sz="4" w:space="0" w:color="000000"/>
-            <w:right w:val="dashed" w:sz="4" w:space="0" w:color="000000"/>
+            <w:top w:val="dashed" w:color="000000" w:sz="4" w:space="0"/>
+            <w:left w:val="dashed" w:color="000000" w:sz="4" w:space="0"/>
+            <w:bottom w:val="dashed" w:color="000000" w:sz="4" w:space="0"/>
+            <w:right w:val="dashed" w:color="000000" w:sz="4" w:space="0"/>
           </w:tcBorders>
           <w:shd w:val="clear" w:color="auto" w:fill="FFFFFF"/>
           <w:vAlign w:val="center"/>
@@ -2139,12 +2191,12 @@
           <w:pPr>
             <w:spacing w:after="0" w:line="240" w:lineRule="auto"/>
             <w:rPr>
-              <w:rFonts w:ascii="Cambria" w:eastAsia="Cambria" w:hAnsi="Cambria" w:cs="Cambria"/>
+              <w:rFonts w:ascii="Cambria" w:hAnsi="Cambria" w:eastAsia="Cambria" w:cs="Cambria"/>
             </w:rPr>
           </w:pPr>
           <w:r>
             <w:rPr>
-              <w:rFonts w:ascii="Cambria" w:eastAsia="Cambria" w:hAnsi="Cambria" w:cs="Cambria"/>
+              <w:rFonts w:ascii="Cambria" w:hAnsi="Cambria" w:eastAsia="Cambria" w:cs="Cambria"/>
             </w:rPr>
             <w:t>Test Condition</w:t>
           </w:r>
@@ -2154,10 +2206,59 @@
         <w:tcPr>
           <w:tcW w:w="3600" w:type="dxa"/>
           <w:tcBorders>
-            <w:top w:val="dashed" w:sz="4" w:space="0" w:color="000000"/>
-            <w:left w:val="dashed" w:sz="4" w:space="0" w:color="000000"/>
-            <w:bottom w:val="dashed" w:sz="4" w:space="0" w:color="000000"/>
-            <w:right w:val="single" w:sz="18" w:space="0" w:color="000000"/>
+            <w:top w:val="dashed" w:color="000000" w:sz="4" w:space="0"/>
+            <w:left w:val="dashed" w:color="000000" w:sz="4" w:space="0"/>
+            <w:bottom w:val="dashed" w:color="000000" w:sz="4" w:space="0"/>
+            <w:right w:val="single" w:color="000000" w:sz="18" w:space="0"/>
+          </w:tcBorders>
+          <w:shd w:val="clear" w:color="auto" w:fill="FFFFFF"/>
+          <w:vAlign w:val="bottom"/>
+        </w:tcPr>
+        <w:p>
+          <w:pPr>
+            <w:spacing w:after="0" w:line="240" w:lineRule="auto"/>
+            <w:rPr>
+              <w:rFonts w:ascii="Cambria" w:hAnsi="Cambria" w:eastAsia="Cambria" w:cs="Cambria"/>
+            </w:rPr>
+          </w:pPr>
+          <w:r>
+            <w:rPr>
+              <w:rFonts w:hint="default" w:ascii="Cambria" w:hAnsi="Cambria" w:eastAsia="Cambria" w:cs="Cambria"/>
+              <w:rtl w:val="0"/>
+              <w:lang w:val="en-US"/>
+            </w:rPr>
+            <w:t>&lt;ClassType&gt;</w:t>
+          </w:r>
+          <w:r>
+            <w:rPr>
+              <w:rFonts w:ascii="Cambria" w:hAnsi="Cambria" w:eastAsia="Cambria" w:cs="Cambria"/>
+              <w:rtl w:val="0"/>
+            </w:rPr>
+            <w:t> </w:t>
+          </w:r>
+        </w:p>
+      </w:tc>
+    </w:tr>
+    <w:tr>
+      <w:tblPrEx>
+        <w:tblCellMar>
+          <w:top w:w="15" w:type="dxa"/>
+          <w:left w:w="115" w:type="dxa"/>
+          <w:bottom w:w="0" w:type="dxa"/>
+          <w:right w:w="115" w:type="dxa"/>
+        </w:tblCellMar>
+      </w:tblPrEx>
+      <w:trPr>
+        <w:trHeight w:val="288" w:hRule="atLeast"/>
+      </w:trPr>
+      <w:tc>
+        <w:tcPr>
+          <w:tcW w:w="1777" w:type="dxa"/>
+          <w:tcBorders>
+            <w:top w:val="dashed" w:color="000000" w:sz="4" w:space="0"/>
+            <w:left w:val="single" w:color="000000" w:sz="18" w:space="0"/>
+            <w:bottom w:val="dashed" w:color="000000" w:sz="4" w:space="0"/>
+            <w:right w:val="dashed" w:color="000000" w:sz="4" w:space="0"/>
           </w:tcBorders>
           <w:shd w:val="clear" w:color="auto" w:fill="FFFFFF"/>
           <w:vAlign w:val="center"/>
@@ -2166,44 +2267,12 @@
           <w:pPr>
             <w:spacing w:after="0" w:line="240" w:lineRule="auto"/>
             <w:rPr>
-              <w:rFonts w:ascii="Cambria" w:eastAsia="Cambria" w:hAnsi="Cambria" w:cs="Cambria"/>
+              <w:rFonts w:ascii="Cambria" w:hAnsi="Cambria" w:eastAsia="Cambria" w:cs="Cambria"/>
             </w:rPr>
           </w:pPr>
           <w:r>
             <w:rPr>
-              <w:rFonts w:ascii="Cambria" w:eastAsia="Cambria" w:hAnsi="Cambria" w:cs="Cambria"/>
-            </w:rPr>
-            <w:t>  </w:t>
-          </w:r>
-        </w:p>
-      </w:tc>
-    </w:tr>
-    <w:tr>
-      <w:trPr>
-        <w:trHeight w:val="288"/>
-      </w:trPr>
-      <w:tc>
-        <w:tcPr>
-          <w:tcW w:w="1777" w:type="dxa"/>
-          <w:tcBorders>
-            <w:top w:val="dashed" w:sz="4" w:space="0" w:color="000000"/>
-            <w:left w:val="single" w:sz="18" w:space="0" w:color="000000"/>
-            <w:bottom w:val="dashed" w:sz="4" w:space="0" w:color="000000"/>
-            <w:right w:val="dashed" w:sz="4" w:space="0" w:color="000000"/>
-          </w:tcBorders>
-          <w:shd w:val="clear" w:color="auto" w:fill="FFFFFF"/>
-          <w:vAlign w:val="center"/>
-        </w:tcPr>
-        <w:p>
-          <w:pPr>
-            <w:spacing w:after="0" w:line="240" w:lineRule="auto"/>
-            <w:rPr>
-              <w:rFonts w:ascii="Cambria" w:eastAsia="Cambria" w:hAnsi="Cambria" w:cs="Cambria"/>
-            </w:rPr>
-          </w:pPr>
-          <w:r>
-            <w:rPr>
-              <w:rFonts w:ascii="Cambria" w:eastAsia="Cambria" w:hAnsi="Cambria" w:cs="Cambria"/>
+              <w:rFonts w:ascii="Cambria" w:hAnsi="Cambria" w:eastAsia="Cambria" w:cs="Cambria"/>
             </w:rPr>
             <w:t>Tested by</w:t>
           </w:r>
@@ -2213,10 +2282,10 @@
         <w:tcPr>
           <w:tcW w:w="3960" w:type="dxa"/>
           <w:tcBorders>
-            <w:top w:val="dashed" w:sz="4" w:space="0" w:color="000000"/>
+            <w:top w:val="dashed" w:color="000000" w:sz="4" w:space="0"/>
             <w:left w:val="nil"/>
-            <w:bottom w:val="dashed" w:sz="4" w:space="0" w:color="000000"/>
-            <w:right w:val="dashed" w:sz="4" w:space="0" w:color="000000"/>
+            <w:bottom w:val="dashed" w:color="000000" w:sz="4" w:space="0"/>
+            <w:right w:val="dashed" w:color="000000" w:sz="4" w:space="0"/>
           </w:tcBorders>
           <w:shd w:val="clear" w:color="auto" w:fill="FFFFFF"/>
           <w:vAlign w:val="center"/>
@@ -2225,19 +2294,29 @@
           <w:pPr>
             <w:spacing w:after="0" w:line="240" w:lineRule="auto"/>
             <w:rPr>
-              <w:rFonts w:ascii="Cambria" w:eastAsia="Cambria" w:hAnsi="Cambria" w:cs="Cambria"/>
+              <w:rFonts w:hint="default" w:ascii="Cambria" w:hAnsi="Cambria" w:eastAsia="Cambria" w:cs="Cambria"/>
+              <w:sz w:val="22"/>
+              <w:szCs w:val="22"/>
+              <w:lang w:val="en-US" w:eastAsia="en-GB" w:bidi="ar-SA"/>
             </w:rPr>
           </w:pPr>
+          <w:r>
+            <w:rPr>
+              <w:rFonts w:hint="default" w:ascii="Cambria" w:hAnsi="Cambria" w:eastAsia="Cambria" w:cs="Cambria"/>
+              <w:lang w:val="en-US"/>
+            </w:rPr>
+            <w:t>&lt;TestedBy&gt;</w:t>
+          </w:r>
         </w:p>
       </w:tc>
       <w:tc>
         <w:tcPr>
           <w:tcW w:w="1980" w:type="dxa"/>
           <w:tcBorders>
-            <w:top w:val="dashed" w:sz="4" w:space="0" w:color="000000"/>
-            <w:left w:val="dashed" w:sz="4" w:space="0" w:color="000000"/>
-            <w:bottom w:val="dashed" w:sz="4" w:space="0" w:color="000000"/>
-            <w:right w:val="dashed" w:sz="4" w:space="0" w:color="000000"/>
+            <w:top w:val="dashed" w:color="000000" w:sz="4" w:space="0"/>
+            <w:left w:val="dashed" w:color="000000" w:sz="4" w:space="0"/>
+            <w:bottom w:val="dashed" w:color="000000" w:sz="4" w:space="0"/>
+            <w:right w:val="dashed" w:color="000000" w:sz="4" w:space="0"/>
           </w:tcBorders>
           <w:shd w:val="clear" w:color="auto" w:fill="FFFFFF"/>
           <w:vAlign w:val="center"/>
@@ -2246,12 +2325,12 @@
           <w:pPr>
             <w:spacing w:after="0" w:line="240" w:lineRule="auto"/>
             <w:rPr>
-              <w:rFonts w:ascii="Cambria" w:eastAsia="Cambria" w:hAnsi="Cambria" w:cs="Cambria"/>
+              <w:rFonts w:ascii="Cambria" w:hAnsi="Cambria" w:eastAsia="Cambria" w:cs="Cambria"/>
             </w:rPr>
           </w:pPr>
           <w:r>
             <w:rPr>
-              <w:rFonts w:ascii="Cambria" w:eastAsia="Cambria" w:hAnsi="Cambria" w:cs="Cambria"/>
+              <w:rFonts w:ascii="Cambria" w:hAnsi="Cambria" w:eastAsia="Cambria" w:cs="Cambria"/>
             </w:rPr>
             <w:t>Test Reference</w:t>
           </w:r>
@@ -2261,10 +2340,10 @@
         <w:tcPr>
           <w:tcW w:w="3600" w:type="dxa"/>
           <w:tcBorders>
-            <w:top w:val="dashed" w:sz="4" w:space="0" w:color="000000"/>
-            <w:left w:val="dashed" w:sz="4" w:space="0" w:color="000000"/>
-            <w:bottom w:val="dashed" w:sz="4" w:space="0" w:color="000000"/>
-            <w:right w:val="single" w:sz="18" w:space="0" w:color="000000"/>
+            <w:top w:val="dashed" w:color="000000" w:sz="4" w:space="0"/>
+            <w:left w:val="dashed" w:color="000000" w:sz="4" w:space="0"/>
+            <w:bottom w:val="dashed" w:color="000000" w:sz="4" w:space="0"/>
+            <w:right w:val="single" w:color="000000" w:sz="18" w:space="0"/>
           </w:tcBorders>
           <w:shd w:val="clear" w:color="auto" w:fill="FFFFFF"/>
           <w:vAlign w:val="center"/>
@@ -2273,24 +2352,39 @@
           <w:pPr>
             <w:spacing w:after="0" w:line="240" w:lineRule="auto"/>
             <w:rPr>
-              <w:rFonts w:ascii="Cambria" w:eastAsia="Cambria" w:hAnsi="Cambria" w:cs="Cambria"/>
+              <w:rFonts w:ascii="Cambria" w:hAnsi="Cambria" w:eastAsia="Cambria" w:cs="Cambria"/>
             </w:rPr>
           </w:pPr>
+          <w:r>
+            <w:rPr>
+              <w:rFonts w:hint="default" w:ascii="Cambria" w:hAnsi="Cambria" w:eastAsia="Cambria" w:cs="Cambria"/>
+              <w:lang w:val="en-US"/>
+            </w:rPr>
+            <w:t>&lt;TestReference&gt;</w:t>
+          </w:r>
         </w:p>
       </w:tc>
     </w:tr>
     <w:tr>
+      <w:tblPrEx>
+        <w:tblCellMar>
+          <w:top w:w="15" w:type="dxa"/>
+          <w:left w:w="115" w:type="dxa"/>
+          <w:bottom w:w="0" w:type="dxa"/>
+          <w:right w:w="115" w:type="dxa"/>
+        </w:tblCellMar>
+      </w:tblPrEx>
       <w:trPr>
-        <w:trHeight w:val="288"/>
+        <w:trHeight w:val="288" w:hRule="atLeast"/>
       </w:trPr>
       <w:tc>
         <w:tcPr>
           <w:tcW w:w="1777" w:type="dxa"/>
           <w:tcBorders>
-            <w:top w:val="dashed" w:sz="4" w:space="0" w:color="000000"/>
-            <w:left w:val="single" w:sz="18" w:space="0" w:color="000000"/>
-            <w:bottom w:val="dashed" w:sz="4" w:space="0" w:color="000000"/>
-            <w:right w:val="dashed" w:sz="4" w:space="0" w:color="000000"/>
+            <w:top w:val="dashed" w:color="000000" w:sz="4" w:space="0"/>
+            <w:left w:val="single" w:color="000000" w:sz="18" w:space="0"/>
+            <w:bottom w:val="dashed" w:color="000000" w:sz="4" w:space="0"/>
+            <w:right w:val="dashed" w:color="000000" w:sz="4" w:space="0"/>
           </w:tcBorders>
           <w:shd w:val="clear" w:color="auto" w:fill="FFFFFF"/>
           <w:vAlign w:val="center"/>
@@ -2299,12 +2393,12 @@
           <w:pPr>
             <w:spacing w:after="0" w:line="240" w:lineRule="auto"/>
             <w:rPr>
-              <w:rFonts w:ascii="Cambria" w:eastAsia="Cambria" w:hAnsi="Cambria" w:cs="Cambria"/>
+              <w:rFonts w:ascii="Cambria" w:hAnsi="Cambria" w:eastAsia="Cambria" w:cs="Cambria"/>
             </w:rPr>
           </w:pPr>
           <w:r>
             <w:rPr>
-              <w:rFonts w:ascii="Cambria" w:eastAsia="Cambria" w:hAnsi="Cambria" w:cs="Cambria"/>
+              <w:rFonts w:ascii="Cambria" w:hAnsi="Cambria" w:eastAsia="Cambria" w:cs="Cambria"/>
             </w:rPr>
             <w:t>Eq./Room ID</w:t>
           </w:r>
@@ -2314,10 +2408,10 @@
         <w:tcPr>
           <w:tcW w:w="3960" w:type="dxa"/>
           <w:tcBorders>
-            <w:top w:val="dashed" w:sz="4" w:space="0" w:color="000000"/>
+            <w:top w:val="dashed" w:color="000000" w:sz="4" w:space="0"/>
             <w:left w:val="nil"/>
-            <w:bottom w:val="dashed" w:sz="4" w:space="0" w:color="000000"/>
-            <w:right w:val="dashed" w:sz="4" w:space="0" w:color="000000"/>
+            <w:bottom w:val="dashed" w:color="000000" w:sz="4" w:space="0"/>
+            <w:right w:val="dashed" w:color="000000" w:sz="4" w:space="0"/>
           </w:tcBorders>
           <w:shd w:val="clear" w:color="auto" w:fill="FFFFFF"/>
           <w:vAlign w:val="center"/>
@@ -2326,12 +2420,12 @@
           <w:pPr>
             <w:spacing w:after="0" w:line="240" w:lineRule="auto"/>
             <w:rPr>
-              <w:rFonts w:ascii="Cambria" w:eastAsia="Cambria" w:hAnsi="Cambria" w:cs="Cambria"/>
+              <w:rFonts w:ascii="Cambria" w:hAnsi="Cambria" w:eastAsia="Cambria" w:cs="Cambria"/>
             </w:rPr>
           </w:pPr>
           <w:r>
             <w:rPr>
-              <w:rFonts w:ascii="Cambria" w:eastAsia="Cambria" w:hAnsi="Cambria" w:cs="Cambria"/>
+              <w:rFonts w:ascii="Cambria" w:hAnsi="Cambria" w:eastAsia="Cambria" w:cs="Cambria"/>
             </w:rPr>
             <w:t>&lt;EquipmentId&gt;</w:t>
           </w:r>
@@ -2341,10 +2435,10 @@
         <w:tcPr>
           <w:tcW w:w="1980" w:type="dxa"/>
           <w:tcBorders>
-            <w:top w:val="dashed" w:sz="4" w:space="0" w:color="000000"/>
-            <w:left w:val="dashed" w:sz="4" w:space="0" w:color="000000"/>
-            <w:bottom w:val="dashed" w:sz="4" w:space="0" w:color="000000"/>
-            <w:right w:val="dashed" w:sz="4" w:space="0" w:color="000000"/>
+            <w:top w:val="dashed" w:color="000000" w:sz="4" w:space="0"/>
+            <w:left w:val="dashed" w:color="000000" w:sz="4" w:space="0"/>
+            <w:bottom w:val="dashed" w:color="000000" w:sz="4" w:space="0"/>
+            <w:right w:val="dashed" w:color="000000" w:sz="4" w:space="0"/>
           </w:tcBorders>
           <w:shd w:val="clear" w:color="auto" w:fill="FFFFFF"/>
           <w:vAlign w:val="center"/>
@@ -2353,12 +2447,12 @@
           <w:pPr>
             <w:spacing w:after="0" w:line="240" w:lineRule="auto"/>
             <w:rPr>
-              <w:rFonts w:ascii="Cambria" w:eastAsia="Cambria" w:hAnsi="Cambria" w:cs="Cambria"/>
+              <w:rFonts w:ascii="Cambria" w:hAnsi="Cambria" w:eastAsia="Cambria" w:cs="Cambria"/>
             </w:rPr>
           </w:pPr>
           <w:r>
             <w:rPr>
-              <w:rFonts w:ascii="Cambria" w:eastAsia="Cambria" w:hAnsi="Cambria" w:cs="Cambria"/>
+              <w:rFonts w:ascii="Cambria" w:hAnsi="Cambria" w:eastAsia="Cambria" w:cs="Cambria"/>
             </w:rPr>
             <w:t>Area of Test  </w:t>
           </w:r>
@@ -2368,10 +2462,10 @@
         <w:tcPr>
           <w:tcW w:w="3600" w:type="dxa"/>
           <w:tcBorders>
-            <w:top w:val="dashed" w:sz="4" w:space="0" w:color="000000"/>
-            <w:left w:val="dashed" w:sz="4" w:space="0" w:color="000000"/>
-            <w:bottom w:val="dashed" w:sz="4" w:space="0" w:color="000000"/>
-            <w:right w:val="single" w:sz="18" w:space="0" w:color="000000"/>
+            <w:top w:val="dashed" w:color="000000" w:sz="4" w:space="0"/>
+            <w:left w:val="dashed" w:color="000000" w:sz="4" w:space="0"/>
+            <w:bottom w:val="dashed" w:color="000000" w:sz="4" w:space="0"/>
+            <w:right w:val="single" w:color="000000" w:sz="18" w:space="0"/>
           </w:tcBorders>
           <w:shd w:val="clear" w:color="auto" w:fill="auto"/>
           <w:vAlign w:val="center"/>
@@ -2380,12 +2474,12 @@
           <w:pPr>
             <w:spacing w:after="0" w:line="240" w:lineRule="auto"/>
             <w:rPr>
-              <w:rFonts w:ascii="Cambria" w:eastAsia="Cambria" w:hAnsi="Cambria" w:cs="Cambria"/>
+              <w:rFonts w:ascii="Cambria" w:hAnsi="Cambria" w:eastAsia="Cambria" w:cs="Cambria"/>
             </w:rPr>
           </w:pPr>
           <w:r>
             <w:rPr>
-              <w:rFonts w:ascii="Cambria" w:eastAsia="Cambria" w:hAnsi="Cambria" w:cs="Cambria"/>
+              <w:rFonts w:ascii="Cambria" w:hAnsi="Cambria" w:eastAsia="Cambria" w:cs="Cambria"/>
             </w:rPr>
             <w:t>&lt;AreaOfTest&gt;</w:t>
           </w:r>
@@ -2393,17 +2487,25 @@
       </w:tc>
     </w:tr>
     <w:tr>
+      <w:tblPrEx>
+        <w:tblCellMar>
+          <w:top w:w="15" w:type="dxa"/>
+          <w:left w:w="115" w:type="dxa"/>
+          <w:bottom w:w="0" w:type="dxa"/>
+          <w:right w:w="115" w:type="dxa"/>
+        </w:tblCellMar>
+      </w:tblPrEx>
       <w:trPr>
-        <w:trHeight w:val="288"/>
+        <w:trHeight w:val="288" w:hRule="atLeast"/>
       </w:trPr>
       <w:tc>
         <w:tcPr>
           <w:tcW w:w="1777" w:type="dxa"/>
           <w:tcBorders>
-            <w:top w:val="dashed" w:sz="4" w:space="0" w:color="000000"/>
-            <w:left w:val="single" w:sz="18" w:space="0" w:color="000000"/>
-            <w:bottom w:val="single" w:sz="18" w:space="0" w:color="000000"/>
-            <w:right w:val="dashed" w:sz="4" w:space="0" w:color="000000"/>
+            <w:top w:val="dashed" w:color="000000" w:sz="4" w:space="0"/>
+            <w:left w:val="single" w:color="000000" w:sz="18" w:space="0"/>
+            <w:bottom w:val="single" w:color="000000" w:sz="18" w:space="0"/>
+            <w:right w:val="dashed" w:color="000000" w:sz="4" w:space="0"/>
           </w:tcBorders>
           <w:shd w:val="clear" w:color="auto" w:fill="FFFFFF"/>
           <w:vAlign w:val="center"/>
@@ -2412,12 +2514,12 @@
           <w:pPr>
             <w:spacing w:after="0" w:line="240" w:lineRule="auto"/>
             <w:rPr>
-              <w:rFonts w:ascii="Cambria" w:eastAsia="Cambria" w:hAnsi="Cambria" w:cs="Cambria"/>
+              <w:rFonts w:ascii="Cambria" w:hAnsi="Cambria" w:eastAsia="Cambria" w:cs="Cambria"/>
             </w:rPr>
           </w:pPr>
           <w:r>
             <w:rPr>
-              <w:rFonts w:ascii="Cambria" w:eastAsia="Cambria" w:hAnsi="Cambria" w:cs="Cambria"/>
+              <w:rFonts w:ascii="Cambria" w:hAnsi="Cambria" w:eastAsia="Cambria" w:cs="Cambria"/>
             </w:rPr>
             <w:t>Date on Testing</w:t>
           </w:r>
@@ -2427,10 +2529,10 @@
         <w:tcPr>
           <w:tcW w:w="3960" w:type="dxa"/>
           <w:tcBorders>
-            <w:top w:val="dashed" w:sz="4" w:space="0" w:color="000000"/>
+            <w:top w:val="dashed" w:color="000000" w:sz="4" w:space="0"/>
             <w:left w:val="nil"/>
-            <w:bottom w:val="single" w:sz="18" w:space="0" w:color="000000"/>
-            <w:right w:val="dashed" w:sz="4" w:space="0" w:color="000000"/>
+            <w:bottom w:val="single" w:color="000000" w:sz="18" w:space="0"/>
+            <w:right w:val="dashed" w:color="000000" w:sz="4" w:space="0"/>
           </w:tcBorders>
           <w:shd w:val="clear" w:color="auto" w:fill="FFFFFF"/>
           <w:vAlign w:val="center"/>
@@ -2439,12 +2541,12 @@
           <w:pPr>
             <w:spacing w:after="0" w:line="240" w:lineRule="auto"/>
             <w:rPr>
-              <w:rFonts w:ascii="Cambria" w:eastAsia="Cambria" w:hAnsi="Cambria" w:cs="Cambria"/>
+              <w:rFonts w:ascii="Cambria" w:hAnsi="Cambria" w:eastAsia="Cambria" w:cs="Cambria"/>
             </w:rPr>
           </w:pPr>
           <w:r>
             <w:rPr>
-              <w:rFonts w:ascii="Cambria" w:eastAsia="Cambria" w:hAnsi="Cambria" w:cs="Cambria"/>
+              <w:rFonts w:ascii="Cambria" w:hAnsi="Cambria" w:eastAsia="Cambria" w:cs="Cambria"/>
             </w:rPr>
             <w:t>&lt;DateOfTest&gt;</w:t>
           </w:r>
@@ -2454,10 +2556,10 @@
         <w:tcPr>
           <w:tcW w:w="1980" w:type="dxa"/>
           <w:tcBorders>
-            <w:top w:val="dashed" w:sz="4" w:space="0" w:color="000000"/>
+            <w:top w:val="dashed" w:color="000000" w:sz="4" w:space="0"/>
             <w:left w:val="nil"/>
-            <w:bottom w:val="single" w:sz="18" w:space="0" w:color="000000"/>
-            <w:right w:val="dashed" w:sz="4" w:space="0" w:color="000000"/>
+            <w:bottom w:val="single" w:color="000000" w:sz="18" w:space="0"/>
+            <w:right w:val="dashed" w:color="000000" w:sz="4" w:space="0"/>
           </w:tcBorders>
           <w:shd w:val="clear" w:color="auto" w:fill="FFFFFF"/>
           <w:vAlign w:val="center"/>
@@ -2466,12 +2568,12 @@
           <w:pPr>
             <w:spacing w:after="0" w:line="240" w:lineRule="auto"/>
             <w:rPr>
-              <w:rFonts w:ascii="Cambria" w:eastAsia="Cambria" w:hAnsi="Cambria" w:cs="Cambria"/>
+              <w:rFonts w:ascii="Cambria" w:hAnsi="Cambria" w:eastAsia="Cambria" w:cs="Cambria"/>
             </w:rPr>
           </w:pPr>
           <w:r>
             <w:rPr>
-              <w:rFonts w:ascii="Cambria" w:eastAsia="Cambria" w:hAnsi="Cambria" w:cs="Cambria"/>
+              <w:rFonts w:ascii="Cambria" w:hAnsi="Cambria" w:eastAsia="Cambria" w:cs="Cambria"/>
             </w:rPr>
             <w:t>Test due on</w:t>
           </w:r>
@@ -2481,10 +2583,10 @@
         <w:tcPr>
           <w:tcW w:w="3600" w:type="dxa"/>
           <w:tcBorders>
-            <w:top w:val="dashed" w:sz="4" w:space="0" w:color="000000"/>
+            <w:top w:val="dashed" w:color="000000" w:sz="4" w:space="0"/>
             <w:left w:val="nil"/>
-            <w:bottom w:val="single" w:sz="18" w:space="0" w:color="000000"/>
-            <w:right w:val="single" w:sz="18" w:space="0" w:color="000000"/>
+            <w:bottom w:val="single" w:color="000000" w:sz="18" w:space="0"/>
+            <w:right w:val="single" w:color="000000" w:sz="18" w:space="0"/>
           </w:tcBorders>
           <w:shd w:val="clear" w:color="auto" w:fill="FFFFFF"/>
           <w:vAlign w:val="center"/>
@@ -2493,9 +2595,20 @@
           <w:pPr>
             <w:spacing w:after="0" w:line="240" w:lineRule="auto"/>
             <w:rPr>
-              <w:rFonts w:ascii="Cambria" w:eastAsia="Cambria" w:hAnsi="Cambria" w:cs="Cambria"/>
+              <w:rFonts w:ascii="Cambria" w:hAnsi="Cambria" w:eastAsia="Cambria" w:cs="Cambria"/>
             </w:rPr>
           </w:pPr>
+          <w:r>
+            <w:rPr>
+              <w:rFonts w:hint="default" w:ascii="Cambria" w:hAnsi="Cambria" w:eastAsia="Cambria" w:cs="Cambria"/>
+              <w:b w:val="0"/>
+              <w:bCs/>
+              <w:color w:val="auto"/>
+              <w:rtl w:val="0"/>
+              <w:lang w:val="en-US"/>
+            </w:rPr>
+            <w:t>&lt;c-due&gt;</w:t>
+          </w:r>
         </w:p>
       </w:tc>
     </w:tr>
@@ -2503,11 +2616,11 @@
   <w:p>
     <w:pPr>
       <w:pBdr>
-        <w:top w:val="nil"/>
-        <w:left w:val="nil"/>
-        <w:bottom w:val="nil"/>
-        <w:right w:val="nil"/>
-        <w:between w:val="nil"/>
+        <w:top w:val="none" w:color="auto" w:sz="0" w:space="0"/>
+        <w:left w:val="none" w:color="auto" w:sz="0" w:space="0"/>
+        <w:bottom w:val="none" w:color="auto" w:sz="0" w:space="0"/>
+        <w:right w:val="none" w:color="auto" w:sz="0" w:space="0"/>
+        <w:between w:val="none" w:color="auto" w:sz="0" w:space="0"/>
       </w:pBdr>
       <w:tabs>
         <w:tab w:val="center" w:pos="4680"/>
@@ -2522,11 +2635,11 @@
   <w:p>
     <w:pPr>
       <w:pBdr>
-        <w:top w:val="nil"/>
-        <w:left w:val="nil"/>
-        <w:bottom w:val="nil"/>
-        <w:right w:val="nil"/>
-        <w:between w:val="nil"/>
+        <w:top w:val="none" w:color="auto" w:sz="0" w:space="0"/>
+        <w:left w:val="none" w:color="auto" w:sz="0" w:space="0"/>
+        <w:bottom w:val="none" w:color="auto" w:sz="0" w:space="0"/>
+        <w:right w:val="none" w:color="auto" w:sz="0" w:space="0"/>
+        <w:between w:val="none" w:color="auto" w:sz="0" w:space="0"/>
       </w:pBdr>
       <w:tabs>
         <w:tab w:val="center" w:pos="4680"/>
@@ -2542,10 +2655,16 @@
   </w:p>
   <w:tbl>
     <w:tblPr>
-      <w:tblStyle w:val="a2"/>
+      <w:tblStyle w:val="17"/>
       <w:tblW w:w="11310" w:type="dxa"/>
+      <w:tblInd w:w="0" w:type="dxa"/>
       <w:tblLayout w:type="fixed"/>
-      <w:tblLook w:val="0400" w:firstRow="0" w:lastRow="0" w:firstColumn="0" w:lastColumn="0" w:noHBand="0" w:noVBand="1"/>
+      <w:tblCellMar>
+        <w:top w:w="15" w:type="dxa"/>
+        <w:left w:w="115" w:type="dxa"/>
+        <w:bottom w:w="0" w:type="dxa"/>
+        <w:right w:w="115" w:type="dxa"/>
+      </w:tblCellMar>
     </w:tblPr>
     <w:tblGrid>
       <w:gridCol w:w="1770"/>
@@ -2555,18 +2674,26 @@
       <w:gridCol w:w="870"/>
     </w:tblGrid>
     <w:tr>
+      <w:tblPrEx>
+        <w:tblCellMar>
+          <w:top w:w="15" w:type="dxa"/>
+          <w:left w:w="115" w:type="dxa"/>
+          <w:bottom w:w="0" w:type="dxa"/>
+          <w:right w:w="115" w:type="dxa"/>
+        </w:tblCellMar>
+      </w:tblPrEx>
       <w:trPr>
-        <w:trHeight w:val="145"/>
+        <w:trHeight w:val="145" w:hRule="atLeast"/>
       </w:trPr>
       <w:tc>
         <w:tcPr>
           <w:tcW w:w="11310" w:type="dxa"/>
           <w:gridSpan w:val="5"/>
           <w:tcBorders>
-            <w:top w:val="single" w:sz="18" w:space="0" w:color="000000"/>
-            <w:left w:val="single" w:sz="18" w:space="0" w:color="000000"/>
-            <w:bottom w:val="single" w:sz="18" w:space="0" w:color="000000"/>
-            <w:right w:val="single" w:sz="18" w:space="0" w:color="000000"/>
+            <w:top w:val="single" w:color="000000" w:sz="18" w:space="0"/>
+            <w:left w:val="single" w:color="000000" w:sz="18" w:space="0"/>
+            <w:bottom w:val="single" w:color="000000" w:sz="18" w:space="0"/>
+            <w:right w:val="single" w:color="000000" w:sz="18" w:space="0"/>
           </w:tcBorders>
           <w:shd w:val="clear" w:color="auto" w:fill="BFBFBF"/>
           <w:vAlign w:val="center"/>
@@ -2576,7 +2703,7 @@
             <w:spacing w:after="0" w:line="240" w:lineRule="auto"/>
             <w:jc w:val="center"/>
             <w:rPr>
-              <w:rFonts w:ascii="Cambria" w:eastAsia="Cambria" w:hAnsi="Cambria" w:cs="Cambria"/>
+              <w:rFonts w:ascii="Cambria" w:hAnsi="Cambria" w:eastAsia="Cambria" w:cs="Cambria"/>
               <w:b/>
               <w:sz w:val="40"/>
               <w:szCs w:val="40"/>
@@ -2584,7 +2711,7 @@
           </w:pPr>
           <w:r>
             <w:rPr>
-              <w:rFonts w:ascii="Cambria" w:eastAsia="Cambria" w:hAnsi="Cambria" w:cs="Cambria"/>
+              <w:rFonts w:ascii="Cambria" w:hAnsi="Cambria" w:eastAsia="Cambria" w:cs="Cambria"/>
               <w:b/>
               <w:sz w:val="28"/>
               <w:szCs w:val="28"/>
@@ -2595,17 +2722,25 @@
       </w:tc>
     </w:tr>
     <w:tr>
+      <w:tblPrEx>
+        <w:tblCellMar>
+          <w:top w:w="15" w:type="dxa"/>
+          <w:left w:w="115" w:type="dxa"/>
+          <w:bottom w:w="0" w:type="dxa"/>
+          <w:right w:w="115" w:type="dxa"/>
+        </w:tblCellMar>
+      </w:tblPrEx>
       <w:trPr>
-        <w:trHeight w:val="288"/>
+        <w:trHeight w:val="288" w:hRule="atLeast"/>
       </w:trPr>
       <w:tc>
         <w:tcPr>
           <w:tcW w:w="1770" w:type="dxa"/>
           <w:tcBorders>
-            <w:top w:val="single" w:sz="18" w:space="0" w:color="000000"/>
-            <w:left w:val="single" w:sz="18" w:space="0" w:color="000000"/>
-            <w:bottom w:val="dashed" w:sz="4" w:space="0" w:color="000000"/>
-            <w:right w:val="dashed" w:sz="4" w:space="0" w:color="000000"/>
+            <w:top w:val="single" w:color="000000" w:sz="18" w:space="0"/>
+            <w:left w:val="single" w:color="000000" w:sz="18" w:space="0"/>
+            <w:bottom w:val="dashed" w:color="000000" w:sz="4" w:space="0"/>
+            <w:right w:val="dashed" w:color="000000" w:sz="4" w:space="0"/>
           </w:tcBorders>
           <w:shd w:val="clear" w:color="auto" w:fill="FFFFFF"/>
           <w:vAlign w:val="center"/>
@@ -2614,12 +2749,12 @@
           <w:pPr>
             <w:spacing w:after="0" w:line="240" w:lineRule="auto"/>
             <w:rPr>
-              <w:rFonts w:ascii="Cambria" w:eastAsia="Cambria" w:hAnsi="Cambria" w:cs="Cambria"/>
+              <w:rFonts w:ascii="Cambria" w:hAnsi="Cambria" w:eastAsia="Cambria" w:cs="Cambria"/>
             </w:rPr>
           </w:pPr>
           <w:r>
             <w:rPr>
-              <w:rFonts w:ascii="Cambria" w:eastAsia="Cambria" w:hAnsi="Cambria" w:cs="Cambria"/>
+              <w:rFonts w:ascii="Cambria" w:hAnsi="Cambria" w:eastAsia="Cambria" w:cs="Cambria"/>
             </w:rPr>
             <w:t>Instrument</w:t>
           </w:r>
@@ -2629,10 +2764,10 @@
         <w:tcPr>
           <w:tcW w:w="3960" w:type="dxa"/>
           <w:tcBorders>
-            <w:top w:val="single" w:sz="18" w:space="0" w:color="000000"/>
+            <w:top w:val="single" w:color="000000" w:sz="18" w:space="0"/>
             <w:left w:val="nil"/>
-            <w:bottom w:val="dashed" w:sz="4" w:space="0" w:color="000000"/>
-            <w:right w:val="dashed" w:sz="4" w:space="0" w:color="000000"/>
+            <w:bottom w:val="dashed" w:color="000000" w:sz="4" w:space="0"/>
+            <w:right w:val="dashed" w:color="000000" w:sz="4" w:space="0"/>
           </w:tcBorders>
           <w:shd w:val="clear" w:color="auto" w:fill="FFFFFF"/>
           <w:vAlign w:val="center"/>
@@ -2641,12 +2776,12 @@
           <w:pPr>
             <w:spacing w:after="0" w:line="240" w:lineRule="auto"/>
             <w:rPr>
-              <w:rFonts w:ascii="Cambria" w:eastAsia="Cambria" w:hAnsi="Cambria" w:cs="Cambria"/>
+              <w:rFonts w:ascii="Cambria" w:hAnsi="Cambria" w:eastAsia="Cambria" w:cs="Cambria"/>
             </w:rPr>
           </w:pPr>
           <w:r>
             <w:rPr>
-              <w:rFonts w:ascii="Cambria" w:eastAsia="Cambria" w:hAnsi="Cambria" w:cs="Cambria"/>
+              <w:rFonts w:ascii="Cambria" w:hAnsi="Cambria" w:eastAsia="Cambria" w:cs="Cambria"/>
             </w:rPr>
             <w:t>&lt;Type&gt;</w:t>
           </w:r>
@@ -2656,10 +2791,10 @@
         <w:tcPr>
           <w:tcW w:w="2070" w:type="dxa"/>
           <w:tcBorders>
-            <w:top w:val="single" w:sz="18" w:space="0" w:color="000000"/>
-            <w:left w:val="dashed" w:sz="4" w:space="0" w:color="000000"/>
-            <w:bottom w:val="dashed" w:sz="4" w:space="0" w:color="000000"/>
-            <w:right w:val="dashed" w:sz="4" w:space="0" w:color="000000"/>
+            <w:top w:val="single" w:color="000000" w:sz="18" w:space="0"/>
+            <w:left w:val="dashed" w:color="000000" w:sz="4" w:space="0"/>
+            <w:bottom w:val="dashed" w:color="000000" w:sz="4" w:space="0"/>
+            <w:right w:val="dashed" w:color="000000" w:sz="4" w:space="0"/>
           </w:tcBorders>
           <w:shd w:val="clear" w:color="auto" w:fill="FFFFFF"/>
           <w:vAlign w:val="center"/>
@@ -2668,13 +2803,13 @@
           <w:pPr>
             <w:spacing w:after="0" w:line="240" w:lineRule="auto"/>
             <w:rPr>
-              <w:rFonts w:ascii="Cambria" w:eastAsia="Cambria" w:hAnsi="Cambria" w:cs="Cambria"/>
+              <w:rFonts w:ascii="Cambria" w:hAnsi="Cambria" w:eastAsia="Cambria" w:cs="Cambria"/>
               <w:b/>
             </w:rPr>
           </w:pPr>
           <w:r>
             <w:rPr>
-              <w:rFonts w:ascii="Cambria" w:eastAsia="Cambria" w:hAnsi="Cambria" w:cs="Cambria"/>
+              <w:rFonts w:ascii="Cambria" w:hAnsi="Cambria" w:eastAsia="Cambria" w:cs="Cambria"/>
             </w:rPr>
             <w:t>Make</w:t>
           </w:r>
@@ -2684,9 +2819,9 @@
         <w:tcPr>
           <w:tcW w:w="2640" w:type="dxa"/>
           <w:tcBorders>
-            <w:top w:val="single" w:sz="18" w:space="0" w:color="000000"/>
-            <w:left w:val="dashed" w:sz="4" w:space="0" w:color="000000"/>
-            <w:bottom w:val="dashed" w:sz="4" w:space="0" w:color="000000"/>
+            <w:top w:val="single" w:color="000000" w:sz="18" w:space="0"/>
+            <w:left w:val="dashed" w:color="000000" w:sz="4" w:space="0"/>
+            <w:bottom w:val="dashed" w:color="000000" w:sz="4" w:space="0"/>
             <w:right w:val="nil"/>
           </w:tcBorders>
           <w:shd w:val="clear" w:color="auto" w:fill="FFFFFF"/>
@@ -2696,14 +2831,14 @@
           <w:pPr>
             <w:spacing w:after="0" w:line="240" w:lineRule="auto"/>
             <w:rPr>
-              <w:rFonts w:ascii="Cambria" w:eastAsia="Cambria" w:hAnsi="Cambria" w:cs="Cambria"/>
+              <w:rFonts w:ascii="Cambria" w:hAnsi="Cambria" w:eastAsia="Cambria" w:cs="Cambria"/>
               <w:b/>
               <w:color w:val="FF0000"/>
             </w:rPr>
           </w:pPr>
           <w:r>
             <w:rPr>
-              <w:rFonts w:ascii="Cambria" w:eastAsia="Cambria" w:hAnsi="Cambria" w:cs="Cambria"/>
+              <w:rFonts w:ascii="Cambria" w:hAnsi="Cambria" w:eastAsia="Cambria" w:cs="Cambria"/>
               <w:b/>
               <w:color w:val="FF0000"/>
             </w:rPr>
@@ -2715,10 +2850,10 @@
         <w:tcPr>
           <w:tcW w:w="870" w:type="dxa"/>
           <w:tcBorders>
-            <w:top w:val="single" w:sz="18" w:space="0" w:color="000000"/>
+            <w:top w:val="single" w:color="000000" w:sz="18" w:space="0"/>
             <w:left w:val="nil"/>
-            <w:bottom w:val="dashed" w:sz="4" w:space="0" w:color="000000"/>
-            <w:right w:val="single" w:sz="18" w:space="0" w:color="000000"/>
+            <w:bottom w:val="dashed" w:color="000000" w:sz="4" w:space="0"/>
+            <w:right w:val="single" w:color="000000" w:sz="18" w:space="0"/>
           </w:tcBorders>
           <w:shd w:val="clear" w:color="auto" w:fill="auto"/>
           <w:vAlign w:val="bottom"/>
@@ -2727,12 +2862,12 @@
           <w:pPr>
             <w:spacing w:after="0" w:line="240" w:lineRule="auto"/>
             <w:rPr>
-              <w:rFonts w:ascii="Cambria" w:eastAsia="Cambria" w:hAnsi="Cambria" w:cs="Cambria"/>
+              <w:rFonts w:ascii="Cambria" w:hAnsi="Cambria" w:eastAsia="Cambria" w:cs="Cambria"/>
             </w:rPr>
           </w:pPr>
           <w:r>
             <w:rPr>
-              <w:rFonts w:ascii="Cambria" w:eastAsia="Cambria" w:hAnsi="Cambria" w:cs="Cambria"/>
+              <w:rFonts w:ascii="Cambria" w:hAnsi="Cambria" w:eastAsia="Cambria" w:cs="Cambria"/>
             </w:rPr>
             <w:t> </w:t>
           </w:r>
@@ -2740,17 +2875,25 @@
       </w:tc>
     </w:tr>
     <w:tr>
+      <w:tblPrEx>
+        <w:tblCellMar>
+          <w:top w:w="15" w:type="dxa"/>
+          <w:left w:w="115" w:type="dxa"/>
+          <w:bottom w:w="0" w:type="dxa"/>
+          <w:right w:w="115" w:type="dxa"/>
+        </w:tblCellMar>
+      </w:tblPrEx>
       <w:trPr>
-        <w:trHeight w:val="288"/>
+        <w:trHeight w:val="288" w:hRule="atLeast"/>
       </w:trPr>
       <w:tc>
         <w:tcPr>
           <w:tcW w:w="1770" w:type="dxa"/>
           <w:tcBorders>
-            <w:top w:val="dashed" w:sz="4" w:space="0" w:color="000000"/>
-            <w:left w:val="single" w:sz="18" w:space="0" w:color="000000"/>
-            <w:bottom w:val="dashed" w:sz="4" w:space="0" w:color="000000"/>
-            <w:right w:val="dashed" w:sz="4" w:space="0" w:color="000000"/>
+            <w:top w:val="dashed" w:color="000000" w:sz="4" w:space="0"/>
+            <w:left w:val="single" w:color="000000" w:sz="18" w:space="0"/>
+            <w:bottom w:val="dashed" w:color="000000" w:sz="4" w:space="0"/>
+            <w:right w:val="dashed" w:color="000000" w:sz="4" w:space="0"/>
           </w:tcBorders>
           <w:shd w:val="clear" w:color="auto" w:fill="FFFFFF"/>
           <w:vAlign w:val="center"/>
@@ -2759,12 +2902,12 @@
           <w:pPr>
             <w:spacing w:after="0" w:line="240" w:lineRule="auto"/>
             <w:rPr>
-              <w:rFonts w:ascii="Cambria" w:eastAsia="Cambria" w:hAnsi="Cambria" w:cs="Cambria"/>
+              <w:rFonts w:ascii="Cambria" w:hAnsi="Cambria" w:eastAsia="Cambria" w:cs="Cambria"/>
             </w:rPr>
           </w:pPr>
           <w:r>
             <w:rPr>
-              <w:rFonts w:ascii="Cambria" w:eastAsia="Cambria" w:hAnsi="Cambria" w:cs="Cambria"/>
+              <w:rFonts w:ascii="Cambria" w:hAnsi="Cambria" w:eastAsia="Cambria" w:cs="Cambria"/>
             </w:rPr>
             <w:t>Model</w:t>
           </w:r>
@@ -2774,10 +2917,10 @@
         <w:tcPr>
           <w:tcW w:w="3960" w:type="dxa"/>
           <w:tcBorders>
-            <w:top w:val="dashed" w:sz="4" w:space="0" w:color="000000"/>
+            <w:top w:val="dashed" w:color="000000" w:sz="4" w:space="0"/>
             <w:left w:val="nil"/>
-            <w:bottom w:val="dashed" w:sz="4" w:space="0" w:color="000000"/>
-            <w:right w:val="dashed" w:sz="4" w:space="0" w:color="000000"/>
+            <w:bottom w:val="dashed" w:color="000000" w:sz="4" w:space="0"/>
+            <w:right w:val="dashed" w:color="000000" w:sz="4" w:space="0"/>
           </w:tcBorders>
           <w:shd w:val="clear" w:color="auto" w:fill="FFFFFF"/>
           <w:vAlign w:val="center"/>
@@ -2786,12 +2929,12 @@
           <w:pPr>
             <w:spacing w:after="0" w:line="240" w:lineRule="auto"/>
             <w:rPr>
-              <w:rFonts w:ascii="Cambria" w:eastAsia="Cambria" w:hAnsi="Cambria" w:cs="Cambria"/>
+              <w:rFonts w:ascii="Cambria" w:hAnsi="Cambria" w:eastAsia="Cambria" w:cs="Cambria"/>
             </w:rPr>
           </w:pPr>
           <w:r>
             <w:rPr>
-              <w:rFonts w:ascii="Cambria" w:eastAsia="Cambria" w:hAnsi="Cambria" w:cs="Cambria"/>
+              <w:rFonts w:ascii="Cambria" w:hAnsi="Cambria" w:eastAsia="Cambria" w:cs="Cambria"/>
             </w:rPr>
             <w:t>&lt;Model&gt;</w:t>
           </w:r>
@@ -2801,10 +2944,10 @@
         <w:tcPr>
           <w:tcW w:w="2070" w:type="dxa"/>
           <w:tcBorders>
-            <w:top w:val="dashed" w:sz="4" w:space="0" w:color="000000"/>
-            <w:left w:val="dashed" w:sz="4" w:space="0" w:color="000000"/>
-            <w:bottom w:val="dashed" w:sz="4" w:space="0" w:color="000000"/>
-            <w:right w:val="dashed" w:sz="4" w:space="0" w:color="000000"/>
+            <w:top w:val="dashed" w:color="000000" w:sz="4" w:space="0"/>
+            <w:left w:val="dashed" w:color="000000" w:sz="4" w:space="0"/>
+            <w:bottom w:val="dashed" w:color="000000" w:sz="4" w:space="0"/>
+            <w:right w:val="dashed" w:color="000000" w:sz="4" w:space="0"/>
           </w:tcBorders>
           <w:shd w:val="clear" w:color="auto" w:fill="FFFFFF"/>
           <w:vAlign w:val="center"/>
@@ -2813,12 +2956,12 @@
           <w:pPr>
             <w:spacing w:after="0" w:line="240" w:lineRule="auto"/>
             <w:rPr>
-              <w:rFonts w:ascii="Cambria" w:eastAsia="Cambria" w:hAnsi="Cambria" w:cs="Cambria"/>
+              <w:rFonts w:ascii="Cambria" w:hAnsi="Cambria" w:eastAsia="Cambria" w:cs="Cambria"/>
             </w:rPr>
           </w:pPr>
           <w:r>
             <w:rPr>
-              <w:rFonts w:ascii="Cambria" w:eastAsia="Cambria" w:hAnsi="Cambria" w:cs="Cambria"/>
+              <w:rFonts w:ascii="Cambria" w:hAnsi="Cambria" w:eastAsia="Cambria" w:cs="Cambria"/>
             </w:rPr>
             <w:t>Serial No</w:t>
           </w:r>
@@ -2829,10 +2972,10 @@
           <w:tcW w:w="3510" w:type="dxa"/>
           <w:gridSpan w:val="2"/>
           <w:tcBorders>
-            <w:top w:val="dashed" w:sz="4" w:space="0" w:color="000000"/>
-            <w:left w:val="dashed" w:sz="4" w:space="0" w:color="000000"/>
-            <w:bottom w:val="dashed" w:sz="4" w:space="0" w:color="000000"/>
-            <w:right w:val="single" w:sz="18" w:space="0" w:color="000000"/>
+            <w:top w:val="dashed" w:color="000000" w:sz="4" w:space="0"/>
+            <w:left w:val="dashed" w:color="000000" w:sz="4" w:space="0"/>
+            <w:bottom w:val="dashed" w:color="000000" w:sz="4" w:space="0"/>
+            <w:right w:val="single" w:color="000000" w:sz="18" w:space="0"/>
           </w:tcBorders>
           <w:shd w:val="clear" w:color="auto" w:fill="FFFFFF"/>
           <w:vAlign w:val="center"/>
@@ -2841,44 +2984,38 @@
           <w:pPr>
             <w:spacing w:after="0" w:line="240" w:lineRule="auto"/>
             <w:rPr>
-              <w:rFonts w:ascii="Cambria" w:eastAsia="Cambria" w:hAnsi="Cambria" w:cs="Cambria"/>
+              <w:rFonts w:ascii="Cambria" w:hAnsi="Cambria" w:eastAsia="Cambria" w:cs="Cambria"/>
             </w:rPr>
           </w:pPr>
           <w:r>
             <w:rPr>
-              <w:rFonts w:ascii="Cambria" w:eastAsia="Cambria" w:hAnsi="Cambria" w:cs="Cambria"/>
-            </w:rPr>
-            <w:t>&lt;</w:t>
-          </w:r>
-          <w:proofErr w:type="spellStart"/>
-          <w:r>
-            <w:rPr>
-              <w:rFonts w:ascii="Cambria" w:eastAsia="Cambria" w:hAnsi="Cambria" w:cs="Cambria"/>
-            </w:rPr>
-            <w:t>SerialNumber</w:t>
-          </w:r>
-          <w:proofErr w:type="spellEnd"/>
-          <w:r>
-            <w:rPr>
-              <w:rFonts w:ascii="Cambria" w:eastAsia="Cambria" w:hAnsi="Cambria" w:cs="Cambria"/>
-            </w:rPr>
-            <w:t>&gt;</w:t>
+              <w:rFonts w:ascii="Cambria" w:hAnsi="Cambria" w:eastAsia="Cambria" w:cs="Cambria"/>
+            </w:rPr>
+            <w:t>&lt;SerialNumber&gt;</w:t>
           </w:r>
         </w:p>
       </w:tc>
     </w:tr>
     <w:tr>
+      <w:tblPrEx>
+        <w:tblCellMar>
+          <w:top w:w="15" w:type="dxa"/>
+          <w:left w:w="115" w:type="dxa"/>
+          <w:bottom w:w="0" w:type="dxa"/>
+          <w:right w:w="115" w:type="dxa"/>
+        </w:tblCellMar>
+      </w:tblPrEx>
       <w:trPr>
-        <w:trHeight w:val="288"/>
+        <w:trHeight w:val="288" w:hRule="atLeast"/>
       </w:trPr>
       <w:tc>
         <w:tcPr>
           <w:tcW w:w="1770" w:type="dxa"/>
           <w:tcBorders>
-            <w:top w:val="dashed" w:sz="4" w:space="0" w:color="000000"/>
-            <w:left w:val="single" w:sz="18" w:space="0" w:color="000000"/>
-            <w:bottom w:val="single" w:sz="18" w:space="0" w:color="000000"/>
-            <w:right w:val="dashed" w:sz="4" w:space="0" w:color="000000"/>
+            <w:top w:val="dashed" w:color="000000" w:sz="4" w:space="0"/>
+            <w:left w:val="single" w:color="000000" w:sz="18" w:space="0"/>
+            <w:bottom w:val="single" w:color="000000" w:sz="18" w:space="0"/>
+            <w:right w:val="dashed" w:color="000000" w:sz="4" w:space="0"/>
           </w:tcBorders>
           <w:shd w:val="clear" w:color="auto" w:fill="FFFFFF"/>
           <w:vAlign w:val="center"/>
@@ -2887,12 +3024,12 @@
           <w:pPr>
             <w:spacing w:after="0" w:line="240" w:lineRule="auto"/>
             <w:rPr>
-              <w:rFonts w:ascii="Cambria" w:eastAsia="Cambria" w:hAnsi="Cambria" w:cs="Cambria"/>
+              <w:rFonts w:ascii="Cambria" w:hAnsi="Cambria" w:eastAsia="Cambria" w:cs="Cambria"/>
             </w:rPr>
           </w:pPr>
           <w:r>
             <w:rPr>
-              <w:rFonts w:ascii="Cambria" w:eastAsia="Cambria" w:hAnsi="Cambria" w:cs="Cambria"/>
+              <w:rFonts w:ascii="Cambria" w:hAnsi="Cambria" w:eastAsia="Cambria" w:cs="Cambria"/>
             </w:rPr>
             <w:t>Calibrated on</w:t>
           </w:r>
@@ -2902,10 +3039,10 @@
         <w:tcPr>
           <w:tcW w:w="3960" w:type="dxa"/>
           <w:tcBorders>
-            <w:top w:val="dashed" w:sz="4" w:space="0" w:color="000000"/>
+            <w:top w:val="dashed" w:color="000000" w:sz="4" w:space="0"/>
             <w:left w:val="nil"/>
-            <w:bottom w:val="single" w:sz="18" w:space="0" w:color="000000"/>
-            <w:right w:val="dashed" w:sz="4" w:space="0" w:color="000000"/>
+            <w:bottom w:val="single" w:color="000000" w:sz="18" w:space="0"/>
+            <w:right w:val="dashed" w:color="000000" w:sz="4" w:space="0"/>
           </w:tcBorders>
           <w:shd w:val="clear" w:color="auto" w:fill="FFFFFF"/>
           <w:vAlign w:val="center"/>
@@ -2914,12 +3051,12 @@
           <w:pPr>
             <w:spacing w:after="0" w:line="240" w:lineRule="auto"/>
             <w:rPr>
-              <w:rFonts w:ascii="Cambria" w:eastAsia="Cambria" w:hAnsi="Cambria" w:cs="Cambria"/>
+              <w:rFonts w:ascii="Cambria" w:hAnsi="Cambria" w:eastAsia="Cambria" w:cs="Cambria"/>
             </w:rPr>
           </w:pPr>
           <w:r>
             <w:rPr>
-              <w:rFonts w:ascii="Cambria" w:eastAsia="Cambria" w:hAnsi="Cambria" w:cs="Cambria"/>
+              <w:rFonts w:ascii="Cambria" w:hAnsi="Cambria" w:eastAsia="Cambria" w:cs="Cambria"/>
             </w:rPr>
             <w:t>&lt;CalibratedOn&gt;</w:t>
           </w:r>
@@ -2929,10 +3066,10 @@
         <w:tcPr>
           <w:tcW w:w="2070" w:type="dxa"/>
           <w:tcBorders>
-            <w:top w:val="dashed" w:sz="4" w:space="0" w:color="000000"/>
+            <w:top w:val="dashed" w:color="000000" w:sz="4" w:space="0"/>
             <w:left w:val="nil"/>
-            <w:bottom w:val="single" w:sz="18" w:space="0" w:color="000000"/>
-            <w:right w:val="dashed" w:sz="4" w:space="0" w:color="000000"/>
+            <w:bottom w:val="single" w:color="000000" w:sz="18" w:space="0"/>
+            <w:right w:val="dashed" w:color="000000" w:sz="4" w:space="0"/>
           </w:tcBorders>
           <w:shd w:val="clear" w:color="auto" w:fill="FFFFFF"/>
           <w:vAlign w:val="center"/>
@@ -2941,12 +3078,12 @@
           <w:pPr>
             <w:spacing w:after="0" w:line="240" w:lineRule="auto"/>
             <w:rPr>
-              <w:rFonts w:ascii="Cambria" w:eastAsia="Cambria" w:hAnsi="Cambria" w:cs="Cambria"/>
+              <w:rFonts w:ascii="Cambria" w:hAnsi="Cambria" w:eastAsia="Cambria" w:cs="Cambria"/>
             </w:rPr>
           </w:pPr>
           <w:r>
             <w:rPr>
-              <w:rFonts w:ascii="Cambria" w:eastAsia="Cambria" w:hAnsi="Cambria" w:cs="Cambria"/>
+              <w:rFonts w:ascii="Cambria" w:hAnsi="Cambria" w:eastAsia="Cambria" w:cs="Cambria"/>
             </w:rPr>
             <w:t>Calibration Due On</w:t>
           </w:r>
@@ -2957,10 +3094,10 @@
           <w:tcW w:w="3510" w:type="dxa"/>
           <w:gridSpan w:val="2"/>
           <w:tcBorders>
-            <w:top w:val="dashed" w:sz="4" w:space="0" w:color="000000"/>
+            <w:top w:val="dashed" w:color="000000" w:sz="4" w:space="0"/>
             <w:left w:val="nil"/>
-            <w:bottom w:val="single" w:sz="18" w:space="0" w:color="000000"/>
-            <w:right w:val="single" w:sz="18" w:space="0" w:color="000000"/>
+            <w:bottom w:val="single" w:color="000000" w:sz="18" w:space="0"/>
+            <w:right w:val="single" w:color="000000" w:sz="18" w:space="0"/>
           </w:tcBorders>
           <w:shd w:val="clear" w:color="auto" w:fill="FFFFFF"/>
           <w:vAlign w:val="center"/>
@@ -2969,12 +3106,12 @@
           <w:pPr>
             <w:spacing w:after="0" w:line="240" w:lineRule="auto"/>
             <w:rPr>
-              <w:rFonts w:ascii="Cambria" w:eastAsia="Cambria" w:hAnsi="Cambria" w:cs="Cambria"/>
+              <w:rFonts w:ascii="Cambria" w:hAnsi="Cambria" w:eastAsia="Cambria" w:cs="Cambria"/>
             </w:rPr>
           </w:pPr>
           <w:r>
             <w:rPr>
-              <w:rFonts w:ascii="Cambria" w:eastAsia="Cambria" w:hAnsi="Cambria" w:cs="Cambria"/>
+              <w:rFonts w:ascii="Cambria" w:hAnsi="Cambria" w:eastAsia="Cambria" w:cs="Cambria"/>
             </w:rPr>
             <w:t>&lt;CalibratedDueOn&gt;</w:t>
           </w:r>
@@ -2985,11 +3122,11 @@
   <w:p>
     <w:pPr>
       <w:pBdr>
-        <w:top w:val="nil"/>
-        <w:left w:val="nil"/>
-        <w:bottom w:val="nil"/>
-        <w:right w:val="nil"/>
-        <w:between w:val="nil"/>
+        <w:top w:val="none" w:color="auto" w:sz="0" w:space="0"/>
+        <w:left w:val="none" w:color="auto" w:sz="0" w:space="0"/>
+        <w:bottom w:val="none" w:color="auto" w:sz="0" w:space="0"/>
+        <w:right w:val="none" w:color="auto" w:sz="0" w:space="0"/>
+        <w:between w:val="none" w:color="auto" w:sz="0" w:space="0"/>
       </w:pBdr>
       <w:tabs>
         <w:tab w:val="center" w:pos="4680"/>
@@ -3005,405 +3142,285 @@
 </file>
 
 <file path=word/styles.xml><?xml version="1.0" encoding="utf-8"?>
-<w:styles xmlns:mc="http://schemas.openxmlformats.org/markup-compatibility/2006" xmlns:r="http://schemas.openxmlformats.org/officeDocument/2006/relationships" xmlns:w="http://schemas.openxmlformats.org/wordprocessingml/2006/main" xmlns:w14="http://schemas.microsoft.com/office/word/2010/wordml" xmlns:w15="http://schemas.microsoft.com/office/word/2012/wordml" mc:Ignorable="w14 w15">
+<w:styles xmlns:mc="http://schemas.openxmlformats.org/markup-compatibility/2006" xmlns:o="urn:schemas-microsoft-com:office:office" xmlns:r="http://schemas.openxmlformats.org/officeDocument/2006/relationships" xmlns:m="http://schemas.openxmlformats.org/officeDocument/2006/math" xmlns:v="urn:schemas-microsoft-com:vml" xmlns:w="http://schemas.openxmlformats.org/wordprocessingml/2006/main" xmlns:w14="http://schemas.microsoft.com/office/word/2010/wordml" xmlns:w10="urn:schemas-microsoft-com:office:word" xmlns:sl="http://schemas.openxmlformats.org/schemaLibrary/2006/main" xmlns:wpsCustomData="http://www.wps.cn/officeDocument/2013/wpsCustomData" mc:Ignorable="w14">
   <w:docDefaults>
     <w:rPrDefault>
       <w:rPr>
-        <w:rFonts w:ascii="Calibri" w:eastAsia="Calibri" w:hAnsi="Calibri" w:cs="Calibri"/>
-        <w:sz w:val="22"/>
-        <w:szCs w:val="22"/>
-        <w:lang w:val="en-US" w:eastAsia="en-GB" w:bidi="ar-SA"/>
+        <w:rFonts w:ascii="Calibri" w:hAnsi="Calibri" w:eastAsia="Calibri" w:cs="Calibri"/>
       </w:rPr>
     </w:rPrDefault>
-    <w:pPrDefault>
-      <w:pPr>
-        <w:spacing w:after="160" w:line="259" w:lineRule="auto"/>
-      </w:pPr>
-    </w:pPrDefault>
+    <w:pPrDefault/>
   </w:docDefaults>
-  <w:latentStyles w:defLockedState="0" w:defUIPriority="99" w:defSemiHidden="0" w:defUnhideWhenUsed="0" w:defQFormat="0" w:count="371">
-    <w:lsdException w:name="Normal" w:uiPriority="0" w:qFormat="1"/>
-    <w:lsdException w:name="heading 1" w:uiPriority="9" w:qFormat="1"/>
-    <w:lsdException w:name="heading 2" w:semiHidden="1" w:uiPriority="9" w:unhideWhenUsed="1" w:qFormat="1"/>
-    <w:lsdException w:name="heading 3" w:semiHidden="1" w:uiPriority="9" w:unhideWhenUsed="1" w:qFormat="1"/>
-    <w:lsdException w:name="heading 4" w:semiHidden="1" w:uiPriority="9" w:unhideWhenUsed="1" w:qFormat="1"/>
-    <w:lsdException w:name="heading 5" w:semiHidden="1" w:uiPriority="9" w:unhideWhenUsed="1" w:qFormat="1"/>
-    <w:lsdException w:name="heading 6" w:semiHidden="1" w:uiPriority="9" w:unhideWhenUsed="1" w:qFormat="1"/>
-    <w:lsdException w:name="heading 7" w:semiHidden="1" w:uiPriority="9" w:unhideWhenUsed="1" w:qFormat="1"/>
-    <w:lsdException w:name="heading 8" w:semiHidden="1" w:uiPriority="9" w:unhideWhenUsed="1" w:qFormat="1"/>
-    <w:lsdException w:name="heading 9" w:semiHidden="1" w:uiPriority="9" w:unhideWhenUsed="1" w:qFormat="1"/>
-    <w:lsdException w:name="index 1" w:semiHidden="1" w:unhideWhenUsed="1"/>
-    <w:lsdException w:name="index 2" w:semiHidden="1" w:unhideWhenUsed="1"/>
-    <w:lsdException w:name="index 3" w:semiHidden="1" w:unhideWhenUsed="1"/>
-    <w:lsdException w:name="index 4" w:semiHidden="1" w:unhideWhenUsed="1"/>
-    <w:lsdException w:name="index 5" w:semiHidden="1" w:unhideWhenUsed="1"/>
-    <w:lsdException w:name="index 6" w:semiHidden="1" w:unhideWhenUsed="1"/>
-    <w:lsdException w:name="index 7" w:semiHidden="1" w:unhideWhenUsed="1"/>
-    <w:lsdException w:name="index 8" w:semiHidden="1" w:unhideWhenUsed="1"/>
-    <w:lsdException w:name="index 9" w:semiHidden="1" w:unhideWhenUsed="1"/>
-    <w:lsdException w:name="toc 1" w:semiHidden="1" w:uiPriority="39" w:unhideWhenUsed="1"/>
-    <w:lsdException w:name="toc 2" w:semiHidden="1" w:uiPriority="39" w:unhideWhenUsed="1"/>
-    <w:lsdException w:name="toc 3" w:semiHidden="1" w:uiPriority="39" w:unhideWhenUsed="1"/>
-    <w:lsdException w:name="toc 4" w:semiHidden="1" w:uiPriority="39" w:unhideWhenUsed="1"/>
-    <w:lsdException w:name="toc 5" w:semiHidden="1" w:uiPriority="39" w:unhideWhenUsed="1"/>
-    <w:lsdException w:name="toc 6" w:semiHidden="1" w:uiPriority="39" w:unhideWhenUsed="1"/>
-    <w:lsdException w:name="toc 7" w:semiHidden="1" w:uiPriority="39" w:unhideWhenUsed="1"/>
-    <w:lsdException w:name="toc 8" w:semiHidden="1" w:uiPriority="39" w:unhideWhenUsed="1"/>
-    <w:lsdException w:name="toc 9" w:semiHidden="1" w:uiPriority="39" w:unhideWhenUsed="1"/>
-    <w:lsdException w:name="Normal Indent" w:semiHidden="1" w:unhideWhenUsed="1"/>
-    <w:lsdException w:name="footnote text" w:semiHidden="1" w:unhideWhenUsed="1"/>
-    <w:lsdException w:name="annotation text" w:semiHidden="1" w:unhideWhenUsed="1"/>
-    <w:lsdException w:name="header" w:semiHidden="1" w:unhideWhenUsed="1"/>
-    <w:lsdException w:name="footer" w:semiHidden="1" w:unhideWhenUsed="1"/>
-    <w:lsdException w:name="index heading" w:semiHidden="1" w:unhideWhenUsed="1"/>
-    <w:lsdException w:name="caption" w:semiHidden="1" w:uiPriority="35" w:unhideWhenUsed="1" w:qFormat="1"/>
-    <w:lsdException w:name="table of figures" w:semiHidden="1" w:unhideWhenUsed="1"/>
-    <w:lsdException w:name="envelope address" w:semiHidden="1" w:unhideWhenUsed="1"/>
-    <w:lsdException w:name="envelope return" w:semiHidden="1" w:unhideWhenUsed="1"/>
-    <w:lsdException w:name="footnote reference" w:semiHidden="1" w:unhideWhenUsed="1"/>
-    <w:lsdException w:name="annotation reference" w:semiHidden="1" w:unhideWhenUsed="1"/>
-    <w:lsdException w:name="line number" w:semiHidden="1" w:unhideWhenUsed="1"/>
-    <w:lsdException w:name="page number" w:semiHidden="1" w:unhideWhenUsed="1"/>
-    <w:lsdException w:name="endnote reference" w:semiHidden="1" w:unhideWhenUsed="1"/>
-    <w:lsdException w:name="endnote text" w:semiHidden="1" w:unhideWhenUsed="1"/>
-    <w:lsdException w:name="table of authorities" w:semiHidden="1" w:unhideWhenUsed="1"/>
-    <w:lsdException w:name="macro" w:semiHidden="1" w:unhideWhenUsed="1"/>
-    <w:lsdException w:name="toa heading" w:semiHidden="1" w:unhideWhenUsed="1"/>
-    <w:lsdException w:name="List" w:semiHidden="1" w:unhideWhenUsed="1"/>
-    <w:lsdException w:name="List Bullet" w:semiHidden="1" w:unhideWhenUsed="1"/>
-    <w:lsdException w:name="List Number" w:semiHidden="1" w:unhideWhenUsed="1"/>
-    <w:lsdException w:name="List 2" w:semiHidden="1" w:unhideWhenUsed="1"/>
-    <w:lsdException w:name="List 3" w:semiHidden="1" w:unhideWhenUsed="1"/>
-    <w:lsdException w:name="List 4" w:semiHidden="1" w:unhideWhenUsed="1"/>
-    <w:lsdException w:name="List 5" w:semiHidden="1" w:unhideWhenUsed="1"/>
-    <w:lsdException w:name="List Bullet 2" w:semiHidden="1" w:unhideWhenUsed="1"/>
-    <w:lsdException w:name="List Bullet 3" w:semiHidden="1" w:unhideWhenUsed="1"/>
-    <w:lsdException w:name="List Bullet 4" w:semiHidden="1" w:unhideWhenUsed="1"/>
-    <w:lsdException w:name="List Bullet 5" w:semiHidden="1" w:unhideWhenUsed="1"/>
-    <w:lsdException w:name="List Number 2" w:semiHidden="1" w:unhideWhenUsed="1"/>
-    <w:lsdException w:name="List Number 3" w:semiHidden="1" w:unhideWhenUsed="1"/>
-    <w:lsdException w:name="List Number 4" w:semiHidden="1" w:unhideWhenUsed="1"/>
-    <w:lsdException w:name="List Number 5" w:semiHidden="1" w:unhideWhenUsed="1"/>
-    <w:lsdException w:name="Title" w:uiPriority="10" w:qFormat="1"/>
-    <w:lsdException w:name="Closing" w:semiHidden="1" w:unhideWhenUsed="1"/>
-    <w:lsdException w:name="Signature" w:semiHidden="1" w:unhideWhenUsed="1"/>
-    <w:lsdException w:name="Default Paragraph Font" w:semiHidden="1" w:uiPriority="1" w:unhideWhenUsed="1"/>
-    <w:lsdException w:name="Body Text" w:semiHidden="1" w:unhideWhenUsed="1"/>
-    <w:lsdException w:name="Body Text Indent" w:semiHidden="1" w:unhideWhenUsed="1"/>
-    <w:lsdException w:name="List Continue" w:semiHidden="1" w:unhideWhenUsed="1"/>
-    <w:lsdException w:name="List Continue 2" w:semiHidden="1" w:unhideWhenUsed="1"/>
-    <w:lsdException w:name="List Continue 3" w:semiHidden="1" w:unhideWhenUsed="1"/>
-    <w:lsdException w:name="List Continue 4" w:semiHidden="1" w:unhideWhenUsed="1"/>
-    <w:lsdException w:name="List Continue 5" w:semiHidden="1" w:unhideWhenUsed="1"/>
-    <w:lsdException w:name="Message Header" w:semiHidden="1" w:unhideWhenUsed="1"/>
-    <w:lsdException w:name="Subtitle" w:uiPriority="11" w:qFormat="1"/>
-    <w:lsdException w:name="Salutation" w:semiHidden="1" w:unhideWhenUsed="1"/>
-    <w:lsdException w:name="Date" w:semiHidden="1" w:unhideWhenUsed="1"/>
-    <w:lsdException w:name="Body Text First Indent" w:semiHidden="1" w:unhideWhenUsed="1"/>
-    <w:lsdException w:name="Body Text First Indent 2" w:semiHidden="1" w:unhideWhenUsed="1"/>
-    <w:lsdException w:name="Note Heading" w:semiHidden="1" w:unhideWhenUsed="1"/>
-    <w:lsdException w:name="Body Text 2" w:semiHidden="1" w:unhideWhenUsed="1"/>
-    <w:lsdException w:name="Body Text 3" w:semiHidden="1" w:unhideWhenUsed="1"/>
-    <w:lsdException w:name="Body Text Indent 2" w:semiHidden="1" w:unhideWhenUsed="1"/>
-    <w:lsdException w:name="Body Text Indent 3" w:semiHidden="1" w:unhideWhenUsed="1"/>
-    <w:lsdException w:name="Block Text" w:semiHidden="1" w:unhideWhenUsed="1"/>
-    <w:lsdException w:name="Hyperlink" w:semiHidden="1" w:unhideWhenUsed="1"/>
-    <w:lsdException w:name="FollowedHyperlink" w:semiHidden="1" w:unhideWhenUsed="1"/>
-    <w:lsdException w:name="Strong" w:uiPriority="22" w:qFormat="1"/>
-    <w:lsdException w:name="Emphasis" w:uiPriority="20" w:qFormat="1"/>
-    <w:lsdException w:name="Document Map" w:semiHidden="1" w:unhideWhenUsed="1"/>
-    <w:lsdException w:name="Plain Text" w:semiHidden="1" w:unhideWhenUsed="1"/>
-    <w:lsdException w:name="E-mail Signature" w:semiHidden="1" w:unhideWhenUsed="1"/>
-    <w:lsdException w:name="HTML Top of Form" w:semiHidden="1" w:unhideWhenUsed="1"/>
-    <w:lsdException w:name="HTML Bottom of Form" w:semiHidden="1" w:unhideWhenUsed="1"/>
-    <w:lsdException w:name="Normal (Web)" w:semiHidden="1" w:unhideWhenUsed="1"/>
-    <w:lsdException w:name="HTML Acronym" w:semiHidden="1" w:unhideWhenUsed="1"/>
-    <w:lsdException w:name="HTML Address" w:semiHidden="1" w:unhideWhenUsed="1"/>
-    <w:lsdException w:name="HTML Cite" w:semiHidden="1" w:unhideWhenUsed="1"/>
-    <w:lsdException w:name="HTML Code" w:semiHidden="1" w:unhideWhenUsed="1"/>
-    <w:lsdException w:name="HTML Definition" w:semiHidden="1" w:unhideWhenUsed="1"/>
-    <w:lsdException w:name="HTML Keyboard" w:semiHidden="1" w:unhideWhenUsed="1"/>
-    <w:lsdException w:name="HTML Preformatted" w:semiHidden="1" w:unhideWhenUsed="1"/>
-    <w:lsdException w:name="HTML Sample" w:semiHidden="1" w:unhideWhenUsed="1"/>
-    <w:lsdException w:name="HTML Typewriter" w:semiHidden="1" w:unhideWhenUsed="1"/>
-    <w:lsdException w:name="HTML Variable" w:semiHidden="1" w:unhideWhenUsed="1"/>
-    <w:lsdException w:name="Normal Table" w:semiHidden="1" w:unhideWhenUsed="1"/>
-    <w:lsdException w:name="annotation subject" w:semiHidden="1" w:unhideWhenUsed="1"/>
-    <w:lsdException w:name="No List" w:semiHidden="1" w:unhideWhenUsed="1"/>
-    <w:lsdException w:name="Outline List 1" w:semiHidden="1" w:unhideWhenUsed="1"/>
-    <w:lsdException w:name="Outline List 2" w:semiHidden="1" w:unhideWhenUsed="1"/>
-    <w:lsdException w:name="Outline List 3" w:semiHidden="1" w:unhideWhenUsed="1"/>
-    <w:lsdException w:name="Table Simple 1" w:semiHidden="1" w:unhideWhenUsed="1"/>
-    <w:lsdException w:name="Table Simple 2" w:semiHidden="1" w:unhideWhenUsed="1"/>
-    <w:lsdException w:name="Table Simple 3" w:semiHidden="1" w:unhideWhenUsed="1"/>
-    <w:lsdException w:name="Table Classic 1" w:semiHidden="1" w:unhideWhenUsed="1"/>
-    <w:lsdException w:name="Table Classic 2" w:semiHidden="1" w:unhideWhenUsed="1"/>
-    <w:lsdException w:name="Table Classic 3" w:semiHidden="1" w:unhideWhenUsed="1"/>
-    <w:lsdException w:name="Table Classic 4" w:semiHidden="1" w:unhideWhenUsed="1"/>
-    <w:lsdException w:name="Table Colorful 1" w:semiHidden="1" w:unhideWhenUsed="1"/>
-    <w:lsdException w:name="Table Colorful 2" w:semiHidden="1" w:unhideWhenUsed="1"/>
-    <w:lsdException w:name="Table Colorful 3" w:semiHidden="1" w:unhideWhenUsed="1"/>
-    <w:lsdException w:name="Table Columns 1" w:semiHidden="1" w:unhideWhenUsed="1"/>
-    <w:lsdException w:name="Table Columns 2" w:semiHidden="1" w:unhideWhenUsed="1"/>
-    <w:lsdException w:name="Table Columns 3" w:semiHidden="1" w:unhideWhenUsed="1"/>
-    <w:lsdException w:name="Table Columns 4" w:semiHidden="1" w:unhideWhenUsed="1"/>
-    <w:lsdException w:name="Table Columns 5" w:semiHidden="1" w:unhideWhenUsed="1"/>
-    <w:lsdException w:name="Table Grid 1" w:semiHidden="1" w:unhideWhenUsed="1"/>
-    <w:lsdException w:name="Table Grid 2" w:semiHidden="1" w:unhideWhenUsed="1"/>
-    <w:lsdException w:name="Table Grid 3" w:semiHidden="1" w:unhideWhenUsed="1"/>
-    <w:lsdException w:name="Table Grid 4" w:semiHidden="1" w:unhideWhenUsed="1"/>
-    <w:lsdException w:name="Table Grid 5" w:semiHidden="1" w:unhideWhenUsed="1"/>
-    <w:lsdException w:name="Table Grid 6" w:semiHidden="1" w:unhideWhenUsed="1"/>
-    <w:lsdException w:name="Table Grid 7" w:semiHidden="1" w:unhideWhenUsed="1"/>
-    <w:lsdException w:name="Table Grid 8" w:semiHidden="1" w:unhideWhenUsed="1"/>
-    <w:lsdException w:name="Table List 1" w:semiHidden="1" w:unhideWhenUsed="1"/>
-    <w:lsdException w:name="Table List 2" w:semiHidden="1" w:unhideWhenUsed="1"/>
-    <w:lsdException w:name="Table List 3" w:semiHidden="1" w:unhideWhenUsed="1"/>
-    <w:lsdException w:name="Table List 4" w:semiHidden="1" w:unhideWhenUsed="1"/>
-    <w:lsdException w:name="Table List 5" w:semiHidden="1" w:unhideWhenUsed="1"/>
-    <w:lsdException w:name="Table List 6" w:semiHidden="1" w:unhideWhenUsed="1"/>
-    <w:lsdException w:name="Table List 7" w:semiHidden="1" w:unhideWhenUsed="1"/>
-    <w:lsdException w:name="Table List 8" w:semiHidden="1" w:unhideWhenUsed="1"/>
-    <w:lsdException w:name="Table 3D effects 1" w:semiHidden="1" w:unhideWhenUsed="1"/>
-    <w:lsdException w:name="Table 3D effects 2" w:semiHidden="1" w:unhideWhenUsed="1"/>
-    <w:lsdException w:name="Table 3D effects 3" w:semiHidden="1" w:unhideWhenUsed="1"/>
-    <w:lsdException w:name="Table Contemporary" w:semiHidden="1" w:unhideWhenUsed="1"/>
-    <w:lsdException w:name="Table Elegant" w:semiHidden="1" w:unhideWhenUsed="1"/>
-    <w:lsdException w:name="Table Professional" w:semiHidden="1" w:unhideWhenUsed="1"/>
-    <w:lsdException w:name="Table Subtle 1" w:semiHidden="1" w:unhideWhenUsed="1"/>
-    <w:lsdException w:name="Table Subtle 2" w:semiHidden="1" w:unhideWhenUsed="1"/>
-    <w:lsdException w:name="Table Web 1" w:semiHidden="1" w:unhideWhenUsed="1"/>
-    <w:lsdException w:name="Table Web 2" w:semiHidden="1" w:unhideWhenUsed="1"/>
-    <w:lsdException w:name="Table Web 3" w:semiHidden="1" w:unhideWhenUsed="1"/>
-    <w:lsdException w:name="Balloon Text" w:semiHidden="1" w:unhideWhenUsed="1"/>
-    <w:lsdException w:name="Table Grid" w:uiPriority="39"/>
-    <w:lsdException w:name="Table Theme" w:semiHidden="1" w:unhideWhenUsed="1"/>
-    <w:lsdException w:name="Placeholder Text" w:semiHidden="1"/>
-    <w:lsdException w:name="No Spacing" w:uiPriority="1" w:qFormat="1"/>
-    <w:lsdException w:name="Light Shading" w:uiPriority="60"/>
-    <w:lsdException w:name="Light List" w:uiPriority="61"/>
-    <w:lsdException w:name="Light Grid" w:uiPriority="62"/>
-    <w:lsdException w:name="Medium Shading 1" w:uiPriority="63"/>
-    <w:lsdException w:name="Medium Shading 2" w:uiPriority="64"/>
-    <w:lsdException w:name="Medium List 1" w:uiPriority="65"/>
-    <w:lsdException w:name="Medium List 2" w:uiPriority="66"/>
-    <w:lsdException w:name="Medium Grid 1" w:uiPriority="67"/>
-    <w:lsdException w:name="Medium Grid 2" w:uiPriority="68"/>
-    <w:lsdException w:name="Medium Grid 3" w:uiPriority="69"/>
-    <w:lsdException w:name="Dark List" w:uiPriority="70"/>
-    <w:lsdException w:name="Colorful Shading" w:uiPriority="71"/>
-    <w:lsdException w:name="Colorful List" w:uiPriority="72"/>
-    <w:lsdException w:name="Colorful Grid" w:uiPriority="73"/>
-    <w:lsdException w:name="Light Shading Accent 1" w:uiPriority="60"/>
-    <w:lsdException w:name="Light List Accent 1" w:uiPriority="61"/>
-    <w:lsdException w:name="Light Grid Accent 1" w:uiPriority="62"/>
-    <w:lsdException w:name="Medium Shading 1 Accent 1" w:uiPriority="63"/>
-    <w:lsdException w:name="Medium Shading 2 Accent 1" w:uiPriority="64"/>
-    <w:lsdException w:name="Medium List 1 Accent 1" w:uiPriority="65"/>
-    <w:lsdException w:name="Revision" w:semiHidden="1"/>
-    <w:lsdException w:name="List Paragraph" w:uiPriority="34" w:qFormat="1"/>
-    <w:lsdException w:name="Quote" w:uiPriority="29" w:qFormat="1"/>
-    <w:lsdException w:name="Intense Quote" w:uiPriority="30" w:qFormat="1"/>
-    <w:lsdException w:name="Medium List 2 Accent 1" w:uiPriority="66"/>
-    <w:lsdException w:name="Medium Grid 1 Accent 1" w:uiPriority="67"/>
-    <w:lsdException w:name="Medium Grid 2 Accent 1" w:uiPriority="68"/>
-    <w:lsdException w:name="Medium Grid 3 Accent 1" w:uiPriority="69"/>
-    <w:lsdException w:name="Dark List Accent 1" w:uiPriority="70"/>
-    <w:lsdException w:name="Colorful Shading Accent 1" w:uiPriority="71"/>
-    <w:lsdException w:name="Colorful List Accent 1" w:uiPriority="72"/>
-    <w:lsdException w:name="Colorful Grid Accent 1" w:uiPriority="73"/>
-    <w:lsdException w:name="Light Shading Accent 2" w:uiPriority="60"/>
-    <w:lsdException w:name="Light List Accent 2" w:uiPriority="61"/>
-    <w:lsdException w:name="Light Grid Accent 2" w:uiPriority="62"/>
-    <w:lsdException w:name="Medium Shading 1 Accent 2" w:uiPriority="63"/>
-    <w:lsdException w:name="Medium Shading 2 Accent 2" w:uiPriority="64"/>
-    <w:lsdException w:name="Medium List 1 Accent 2" w:uiPriority="65"/>
-    <w:lsdException w:name="Medium List 2 Accent 2" w:uiPriority="66"/>
-    <w:lsdException w:name="Medium Grid 1 Accent 2" w:uiPriority="67"/>
-    <w:lsdException w:name="Medium Grid 2 Accent 2" w:uiPriority="68"/>
-    <w:lsdException w:name="Medium Grid 3 Accent 2" w:uiPriority="69"/>
-    <w:lsdException w:name="Dark List Accent 2" w:uiPriority="70"/>
-    <w:lsdException w:name="Colorful Shading Accent 2" w:uiPriority="71"/>
-    <w:lsdException w:name="Colorful List Accent 2" w:uiPriority="72"/>
-    <w:lsdException w:name="Colorful Grid Accent 2" w:uiPriority="73"/>
-    <w:lsdException w:name="Light Shading Accent 3" w:uiPriority="60"/>
-    <w:lsdException w:name="Light List Accent 3" w:uiPriority="61"/>
-    <w:lsdException w:name="Light Grid Accent 3" w:uiPriority="62"/>
-    <w:lsdException w:name="Medium Shading 1 Accent 3" w:uiPriority="63"/>
-    <w:lsdException w:name="Medium Shading 2 Accent 3" w:uiPriority="64"/>
-    <w:lsdException w:name="Medium List 1 Accent 3" w:uiPriority="65"/>
-    <w:lsdException w:name="Medium List 2 Accent 3" w:uiPriority="66"/>
-    <w:lsdException w:name="Medium Grid 1 Accent 3" w:uiPriority="67"/>
-    <w:lsdException w:name="Medium Grid 2 Accent 3" w:uiPriority="68"/>
-    <w:lsdException w:name="Medium Grid 3 Accent 3" w:uiPriority="69"/>
-    <w:lsdException w:name="Dark List Accent 3" w:uiPriority="70"/>
-    <w:lsdException w:name="Colorful Shading Accent 3" w:uiPriority="71"/>
-    <w:lsdException w:name="Colorful List Accent 3" w:uiPriority="72"/>
-    <w:lsdException w:name="Colorful Grid Accent 3" w:uiPriority="73"/>
-    <w:lsdException w:name="Light Shading Accent 4" w:uiPriority="60"/>
-    <w:lsdException w:name="Light List Accent 4" w:uiPriority="61"/>
-    <w:lsdException w:name="Light Grid Accent 4" w:uiPriority="62"/>
-    <w:lsdException w:name="Medium Shading 1 Accent 4" w:uiPriority="63"/>
-    <w:lsdException w:name="Medium Shading 2 Accent 4" w:uiPriority="64"/>
-    <w:lsdException w:name="Medium List 1 Accent 4" w:uiPriority="65"/>
-    <w:lsdException w:name="Medium List 2 Accent 4" w:uiPriority="66"/>
-    <w:lsdException w:name="Medium Grid 1 Accent 4" w:uiPriority="67"/>
-    <w:lsdException w:name="Medium Grid 2 Accent 4" w:uiPriority="68"/>
-    <w:lsdException w:name="Medium Grid 3 Accent 4" w:uiPriority="69"/>
-    <w:lsdException w:name="Dark List Accent 4" w:uiPriority="70"/>
-    <w:lsdException w:name="Colorful Shading Accent 4" w:uiPriority="71"/>
-    <w:lsdException w:name="Colorful List Accent 4" w:uiPriority="72"/>
-    <w:lsdException w:name="Colorful Grid Accent 4" w:uiPriority="73"/>
-    <w:lsdException w:name="Light Shading Accent 5" w:uiPriority="60"/>
-    <w:lsdException w:name="Light List Accent 5" w:uiPriority="61"/>
-    <w:lsdException w:name="Light Grid Accent 5" w:uiPriority="62"/>
-    <w:lsdException w:name="Medium Shading 1 Accent 5" w:uiPriority="63"/>
-    <w:lsdException w:name="Medium Shading 2 Accent 5" w:uiPriority="64"/>
-    <w:lsdException w:name="Medium List 1 Accent 5" w:uiPriority="65"/>
-    <w:lsdException w:name="Medium List 2 Accent 5" w:uiPriority="66"/>
-    <w:lsdException w:name="Medium Grid 1 Accent 5" w:uiPriority="67"/>
-    <w:lsdException w:name="Medium Grid 2 Accent 5" w:uiPriority="68"/>
-    <w:lsdException w:name="Medium Grid 3 Accent 5" w:uiPriority="69"/>
-    <w:lsdException w:name="Dark List Accent 5" w:uiPriority="70"/>
-    <w:lsdException w:name="Colorful Shading Accent 5" w:uiPriority="71"/>
-    <w:lsdException w:name="Colorful List Accent 5" w:uiPriority="72"/>
-    <w:lsdException w:name="Colorful Grid Accent 5" w:uiPriority="73"/>
-    <w:lsdException w:name="Light Shading Accent 6" w:uiPriority="60"/>
-    <w:lsdException w:name="Light List Accent 6" w:uiPriority="61"/>
-    <w:lsdException w:name="Light Grid Accent 6" w:uiPriority="62"/>
-    <w:lsdException w:name="Medium Shading 1 Accent 6" w:uiPriority="63"/>
-    <w:lsdException w:name="Medium Shading 2 Accent 6" w:uiPriority="64"/>
-    <w:lsdException w:name="Medium List 1 Accent 6" w:uiPriority="65"/>
-    <w:lsdException w:name="Medium List 2 Accent 6" w:uiPriority="66"/>
-    <w:lsdException w:name="Medium Grid 1 Accent 6" w:uiPriority="67"/>
-    <w:lsdException w:name="Medium Grid 2 Accent 6" w:uiPriority="68"/>
-    <w:lsdException w:name="Medium Grid 3 Accent 6" w:uiPriority="69"/>
-    <w:lsdException w:name="Dark List Accent 6" w:uiPriority="70"/>
-    <w:lsdException w:name="Colorful Shading Accent 6" w:uiPriority="71"/>
-    <w:lsdException w:name="Colorful List Accent 6" w:uiPriority="72"/>
-    <w:lsdException w:name="Colorful Grid Accent 6" w:uiPriority="73"/>
-    <w:lsdException w:name="Subtle Emphasis" w:uiPriority="19" w:qFormat="1"/>
-    <w:lsdException w:name="Intense Emphasis" w:uiPriority="21" w:qFormat="1"/>
-    <w:lsdException w:name="Subtle Reference" w:uiPriority="31" w:qFormat="1"/>
-    <w:lsdException w:name="Intense Reference" w:uiPriority="32" w:qFormat="1"/>
-    <w:lsdException w:name="Book Title" w:uiPriority="33" w:qFormat="1"/>
-    <w:lsdException w:name="Bibliography" w:semiHidden="1" w:uiPriority="37" w:unhideWhenUsed="1"/>
-    <w:lsdException w:name="TOC Heading" w:semiHidden="1" w:uiPriority="39" w:unhideWhenUsed="1" w:qFormat="1"/>
-    <w:lsdException w:name="Plain Table 1" w:uiPriority="41"/>
-    <w:lsdException w:name="Plain Table 2" w:uiPriority="42"/>
-    <w:lsdException w:name="Plain Table 3" w:uiPriority="43"/>
-    <w:lsdException w:name="Plain Table 4" w:uiPriority="44"/>
-    <w:lsdException w:name="Plain Table 5" w:uiPriority="45"/>
-    <w:lsdException w:name="Grid Table Light" w:uiPriority="40"/>
-    <w:lsdException w:name="Grid Table 1 Light" w:uiPriority="46"/>
-    <w:lsdException w:name="Grid Table 2" w:uiPriority="47"/>
-    <w:lsdException w:name="Grid Table 3" w:uiPriority="48"/>
-    <w:lsdException w:name="Grid Table 4" w:uiPriority="49"/>
-    <w:lsdException w:name="Grid Table 5 Dark" w:uiPriority="50"/>
-    <w:lsdException w:name="Grid Table 6 Colorful" w:uiPriority="51"/>
-    <w:lsdException w:name="Grid Table 7 Colorful" w:uiPriority="52"/>
-    <w:lsdException w:name="Grid Table 1 Light Accent 1" w:uiPriority="46"/>
-    <w:lsdException w:name="Grid Table 2 Accent 1" w:uiPriority="47"/>
-    <w:lsdException w:name="Grid Table 3 Accent 1" w:uiPriority="48"/>
-    <w:lsdException w:name="Grid Table 4 Accent 1" w:uiPriority="49"/>
-    <w:lsdException w:name="Grid Table 5 Dark Accent 1" w:uiPriority="50"/>
-    <w:lsdException w:name="Grid Table 6 Colorful Accent 1" w:uiPriority="51"/>
-    <w:lsdException w:name="Grid Table 7 Colorful Accent 1" w:uiPriority="52"/>
-    <w:lsdException w:name="Grid Table 1 Light Accent 2" w:uiPriority="46"/>
-    <w:lsdException w:name="Grid Table 2 Accent 2" w:uiPriority="47"/>
-    <w:lsdException w:name="Grid Table 3 Accent 2" w:uiPriority="48"/>
-    <w:lsdException w:name="Grid Table 4 Accent 2" w:uiPriority="49"/>
-    <w:lsdException w:name="Grid Table 5 Dark Accent 2" w:uiPriority="50"/>
-    <w:lsdException w:name="Grid Table 6 Colorful Accent 2" w:uiPriority="51"/>
-    <w:lsdException w:name="Grid Table 7 Colorful Accent 2" w:uiPriority="52"/>
-    <w:lsdException w:name="Grid Table 1 Light Accent 3" w:uiPriority="46"/>
-    <w:lsdException w:name="Grid Table 2 Accent 3" w:uiPriority="47"/>
-    <w:lsdException w:name="Grid Table 3 Accent 3" w:uiPriority="48"/>
-    <w:lsdException w:name="Grid Table 4 Accent 3" w:uiPriority="49"/>
-    <w:lsdException w:name="Grid Table 5 Dark Accent 3" w:uiPriority="50"/>
-    <w:lsdException w:name="Grid Table 6 Colorful Accent 3" w:uiPriority="51"/>
-    <w:lsdException w:name="Grid Table 7 Colorful Accent 3" w:uiPriority="52"/>
-    <w:lsdException w:name="Grid Table 1 Light Accent 4" w:uiPriority="46"/>
-    <w:lsdException w:name="Grid Table 2 Accent 4" w:uiPriority="47"/>
-    <w:lsdException w:name="Grid Table 3 Accent 4" w:uiPriority="48"/>
-    <w:lsdException w:name="Grid Table 4 Accent 4" w:uiPriority="49"/>
-    <w:lsdException w:name="Grid Table 5 Dark Accent 4" w:uiPriority="50"/>
-    <w:lsdException w:name="Grid Table 6 Colorful Accent 4" w:uiPriority="51"/>
-    <w:lsdException w:name="Grid Table 7 Colorful Accent 4" w:uiPriority="52"/>
-    <w:lsdException w:name="Grid Table 1 Light Accent 5" w:uiPriority="46"/>
-    <w:lsdException w:name="Grid Table 2 Accent 5" w:uiPriority="47"/>
-    <w:lsdException w:name="Grid Table 3 Accent 5" w:uiPriority="48"/>
-    <w:lsdException w:name="Grid Table 4 Accent 5" w:uiPriority="49"/>
-    <w:lsdException w:name="Grid Table 5 Dark Accent 5" w:uiPriority="50"/>
-    <w:lsdException w:name="Grid Table 6 Colorful Accent 5" w:uiPriority="51"/>
-    <w:lsdException w:name="Grid Table 7 Colorful Accent 5" w:uiPriority="52"/>
-    <w:lsdException w:name="Grid Table 1 Light Accent 6" w:uiPriority="46"/>
-    <w:lsdException w:name="Grid Table 2 Accent 6" w:uiPriority="47"/>
-    <w:lsdException w:name="Grid Table 3 Accent 6" w:uiPriority="48"/>
-    <w:lsdException w:name="Grid Table 4 Accent 6" w:uiPriority="49"/>
-    <w:lsdException w:name="Grid Table 5 Dark Accent 6" w:uiPriority="50"/>
-    <w:lsdException w:name="Grid Table 6 Colorful Accent 6" w:uiPriority="51"/>
-    <w:lsdException w:name="Grid Table 7 Colorful Accent 6" w:uiPriority="52"/>
-    <w:lsdException w:name="List Table 1 Light" w:uiPriority="46"/>
-    <w:lsdException w:name="List Table 2" w:uiPriority="47"/>
-    <w:lsdException w:name="List Table 3" w:uiPriority="48"/>
-    <w:lsdException w:name="List Table 4" w:uiPriority="49"/>
-    <w:lsdException w:name="List Table 5 Dark" w:uiPriority="50"/>
-    <w:lsdException w:name="List Table 6 Colorful" w:uiPriority="51"/>
-    <w:lsdException w:name="List Table 7 Colorful" w:uiPriority="52"/>
-    <w:lsdException w:name="List Table 1 Light Accent 1" w:uiPriority="46"/>
-    <w:lsdException w:name="List Table 2 Accent 1" w:uiPriority="47"/>
-    <w:lsdException w:name="List Table 3 Accent 1" w:uiPriority="48"/>
-    <w:lsdException w:name="List Table 4 Accent 1" w:uiPriority="49"/>
-    <w:lsdException w:name="List Table 5 Dark Accent 1" w:uiPriority="50"/>
-    <w:lsdException w:name="List Table 6 Colorful Accent 1" w:uiPriority="51"/>
-    <w:lsdException w:name="List Table 7 Colorful Accent 1" w:uiPriority="52"/>
-    <w:lsdException w:name="List Table 1 Light Accent 2" w:uiPriority="46"/>
-    <w:lsdException w:name="List Table 2 Accent 2" w:uiPriority="47"/>
-    <w:lsdException w:name="List Table 3 Accent 2" w:uiPriority="48"/>
-    <w:lsdException w:name="List Table 4 Accent 2" w:uiPriority="49"/>
-    <w:lsdException w:name="List Table 5 Dark Accent 2" w:uiPriority="50"/>
-    <w:lsdException w:name="List Table 6 Colorful Accent 2" w:uiPriority="51"/>
-    <w:lsdException w:name="List Table 7 Colorful Accent 2" w:uiPriority="52"/>
-    <w:lsdException w:name="List Table 1 Light Accent 3" w:uiPriority="46"/>
-    <w:lsdException w:name="List Table 2 Accent 3" w:uiPriority="47"/>
-    <w:lsdException w:name="List Table 3 Accent 3" w:uiPriority="48"/>
-    <w:lsdException w:name="List Table 4 Accent 3" w:uiPriority="49"/>
-    <w:lsdException w:name="List Table 5 Dark Accent 3" w:uiPriority="50"/>
-    <w:lsdException w:name="List Table 6 Colorful Accent 3" w:uiPriority="51"/>
-    <w:lsdException w:name="List Table 7 Colorful Accent 3" w:uiPriority="52"/>
-    <w:lsdException w:name="List Table 1 Light Accent 4" w:uiPriority="46"/>
-    <w:lsdException w:name="List Table 2 Accent 4" w:uiPriority="47"/>
-    <w:lsdException w:name="List Table 3 Accent 4" w:uiPriority="48"/>
-    <w:lsdException w:name="List Table 4 Accent 4" w:uiPriority="49"/>
-    <w:lsdException w:name="List Table 5 Dark Accent 4" w:uiPriority="50"/>
-    <w:lsdException w:name="List Table 6 Colorful Accent 4" w:uiPriority="51"/>
-    <w:lsdException w:name="List Table 7 Colorful Accent 4" w:uiPriority="52"/>
-    <w:lsdException w:name="List Table 1 Light Accent 5" w:uiPriority="46"/>
-    <w:lsdException w:name="List Table 2 Accent 5" w:uiPriority="47"/>
-    <w:lsdException w:name="List Table 3 Accent 5" w:uiPriority="48"/>
-    <w:lsdException w:name="List Table 4 Accent 5" w:uiPriority="49"/>
-    <w:lsdException w:name="List Table 5 Dark Accent 5" w:uiPriority="50"/>
-    <w:lsdException w:name="List Table 6 Colorful Accent 5" w:uiPriority="51"/>
-    <w:lsdException w:name="List Table 7 Colorful Accent 5" w:uiPriority="52"/>
-    <w:lsdException w:name="List Table 1 Light Accent 6" w:uiPriority="46"/>
-    <w:lsdException w:name="List Table 2 Accent 6" w:uiPriority="47"/>
-    <w:lsdException w:name="List Table 3 Accent 6" w:uiPriority="48"/>
-    <w:lsdException w:name="List Table 4 Accent 6" w:uiPriority="49"/>
-    <w:lsdException w:name="List Table 5 Dark Accent 6" w:uiPriority="50"/>
-    <w:lsdException w:name="List Table 6 Colorful Accent 6" w:uiPriority="51"/>
-    <w:lsdException w:name="List Table 7 Colorful Accent 6" w:uiPriority="52"/>
+  <w:latentStyles w:count="260" w:defQFormat="0" w:defUnhideWhenUsed="1" w:defSemiHidden="1" w:defUIPriority="99" w:defLockedState="0">
+    <w:lsdException w:qFormat="1" w:unhideWhenUsed="0" w:uiPriority="0" w:semiHidden="0" w:name="Normal"/>
+    <w:lsdException w:qFormat="1" w:unhideWhenUsed="0" w:uiPriority="9" w:semiHidden="0" w:name="heading 1"/>
+    <w:lsdException w:qFormat="1" w:uiPriority="9" w:name="heading 2"/>
+    <w:lsdException w:qFormat="1" w:uiPriority="9" w:name="heading 3"/>
+    <w:lsdException w:qFormat="1" w:uiPriority="9" w:name="heading 4"/>
+    <w:lsdException w:qFormat="1" w:uiPriority="9" w:name="heading 5"/>
+    <w:lsdException w:qFormat="1" w:uiPriority="9" w:name="heading 6"/>
+    <w:lsdException w:qFormat="1" w:uiPriority="9" w:name="heading 7"/>
+    <w:lsdException w:qFormat="1" w:uiPriority="9" w:name="heading 8"/>
+    <w:lsdException w:qFormat="1" w:uiPriority="9" w:name="heading 9"/>
+    <w:lsdException w:uiPriority="99" w:name="index 1"/>
+    <w:lsdException w:uiPriority="99" w:name="index 2"/>
+    <w:lsdException w:uiPriority="99" w:name="index 3"/>
+    <w:lsdException w:uiPriority="99" w:name="index 4"/>
+    <w:lsdException w:uiPriority="99" w:name="index 5"/>
+    <w:lsdException w:uiPriority="99" w:name="index 6"/>
+    <w:lsdException w:uiPriority="99" w:name="index 7"/>
+    <w:lsdException w:uiPriority="99" w:name="index 8"/>
+    <w:lsdException w:uiPriority="99" w:name="index 9"/>
+    <w:lsdException w:uiPriority="39" w:name="toc 1"/>
+    <w:lsdException w:uiPriority="39" w:name="toc 2"/>
+    <w:lsdException w:uiPriority="39" w:name="toc 3"/>
+    <w:lsdException w:uiPriority="39" w:name="toc 4"/>
+    <w:lsdException w:uiPriority="39" w:name="toc 5"/>
+    <w:lsdException w:uiPriority="39" w:name="toc 6"/>
+    <w:lsdException w:uiPriority="39" w:name="toc 7"/>
+    <w:lsdException w:uiPriority="39" w:name="toc 8"/>
+    <w:lsdException w:uiPriority="39" w:name="toc 9"/>
+    <w:lsdException w:uiPriority="99" w:name="Normal Indent"/>
+    <w:lsdException w:uiPriority="99" w:name="footnote text"/>
+    <w:lsdException w:uiPriority="99" w:name="annotation text"/>
+    <w:lsdException w:uiPriority="99" w:semiHidden="0" w:name="header"/>
+    <w:lsdException w:uiPriority="99" w:semiHidden="0" w:name="footer"/>
+    <w:lsdException w:uiPriority="99" w:name="index heading"/>
+    <w:lsdException w:qFormat="1" w:uiPriority="35" w:name="caption"/>
+    <w:lsdException w:uiPriority="99" w:name="table of figures"/>
+    <w:lsdException w:uiPriority="99" w:name="envelope address"/>
+    <w:lsdException w:uiPriority="99" w:name="envelope return"/>
+    <w:lsdException w:uiPriority="99" w:name="footnote reference"/>
+    <w:lsdException w:uiPriority="99" w:name="annotation reference"/>
+    <w:lsdException w:uiPriority="99" w:name="line number"/>
+    <w:lsdException w:uiPriority="99" w:name="page number"/>
+    <w:lsdException w:uiPriority="99" w:name="endnote reference"/>
+    <w:lsdException w:uiPriority="99" w:name="endnote text"/>
+    <w:lsdException w:uiPriority="99" w:name="table of authorities"/>
+    <w:lsdException w:uiPriority="99" w:name="macro"/>
+    <w:lsdException w:uiPriority="99" w:name="toa heading"/>
+    <w:lsdException w:uiPriority="99" w:name="List"/>
+    <w:lsdException w:uiPriority="99" w:name="List Bullet"/>
+    <w:lsdException w:uiPriority="99" w:name="List Number"/>
+    <w:lsdException w:uiPriority="99" w:name="List 2"/>
+    <w:lsdException w:uiPriority="99" w:name="List 3"/>
+    <w:lsdException w:uiPriority="99" w:name="List 4"/>
+    <w:lsdException w:uiPriority="99" w:name="List 5"/>
+    <w:lsdException w:uiPriority="99" w:name="List Bullet 2"/>
+    <w:lsdException w:uiPriority="99" w:name="List Bullet 3"/>
+    <w:lsdException w:uiPriority="99" w:name="List Bullet 4"/>
+    <w:lsdException w:uiPriority="99" w:name="List Bullet 5"/>
+    <w:lsdException w:uiPriority="99" w:name="List Number 2"/>
+    <w:lsdException w:uiPriority="99" w:name="List Number 3"/>
+    <w:lsdException w:uiPriority="99" w:name="List Number 4"/>
+    <w:lsdException w:uiPriority="99" w:name="List Number 5"/>
+    <w:lsdException w:qFormat="1" w:unhideWhenUsed="0" w:uiPriority="10" w:semiHidden="0" w:name="Title"/>
+    <w:lsdException w:uiPriority="99" w:name="Closing"/>
+    <w:lsdException w:uiPriority="99" w:name="Signature"/>
+    <w:lsdException w:uiPriority="1" w:name="Default Paragraph Font"/>
+    <w:lsdException w:uiPriority="99" w:name="Body Text"/>
+    <w:lsdException w:uiPriority="99" w:name="Body Text Indent"/>
+    <w:lsdException w:uiPriority="99" w:name="List Continue"/>
+    <w:lsdException w:uiPriority="99" w:name="List Continue 2"/>
+    <w:lsdException w:uiPriority="99" w:name="List Continue 3"/>
+    <w:lsdException w:uiPriority="99" w:name="List Continue 4"/>
+    <w:lsdException w:uiPriority="99" w:name="List Continue 5"/>
+    <w:lsdException w:uiPriority="99" w:name="Message Header"/>
+    <w:lsdException w:qFormat="1" w:unhideWhenUsed="0" w:uiPriority="11" w:semiHidden="0" w:name="Subtitle"/>
+    <w:lsdException w:uiPriority="99" w:name="Salutation"/>
+    <w:lsdException w:uiPriority="99" w:name="Date"/>
+    <w:lsdException w:uiPriority="99" w:name="Body Text First Indent"/>
+    <w:lsdException w:uiPriority="99" w:name="Body Text First Indent 2"/>
+    <w:lsdException w:uiPriority="99" w:name="Note Heading"/>
+    <w:lsdException w:uiPriority="99" w:name="Body Text 2"/>
+    <w:lsdException w:uiPriority="99" w:name="Body Text 3"/>
+    <w:lsdException w:uiPriority="99" w:name="Body Text Indent 2"/>
+    <w:lsdException w:uiPriority="99" w:name="Body Text Indent 3"/>
+    <w:lsdException w:uiPriority="99" w:name="Block Text"/>
+    <w:lsdException w:uiPriority="99" w:name="Hyperlink"/>
+    <w:lsdException w:uiPriority="99" w:name="FollowedHyperlink"/>
+    <w:lsdException w:qFormat="1" w:unhideWhenUsed="0" w:uiPriority="22" w:semiHidden="0" w:name="Strong"/>
+    <w:lsdException w:qFormat="1" w:unhideWhenUsed="0" w:uiPriority="20" w:semiHidden="0" w:name="Emphasis"/>
+    <w:lsdException w:uiPriority="99" w:name="Document Map"/>
+    <w:lsdException w:uiPriority="99" w:name="Plain Text"/>
+    <w:lsdException w:uiPriority="99" w:name="E-mail Signature"/>
+    <w:lsdException w:uiPriority="99" w:name="Normal (Web)"/>
+    <w:lsdException w:uiPriority="99" w:name="HTML Acronym"/>
+    <w:lsdException w:uiPriority="99" w:name="HTML Address"/>
+    <w:lsdException w:uiPriority="99" w:name="HTML Cite"/>
+    <w:lsdException w:uiPriority="99" w:name="HTML Code"/>
+    <w:lsdException w:uiPriority="99" w:name="HTML Definition"/>
+    <w:lsdException w:uiPriority="99" w:name="HTML Keyboard"/>
+    <w:lsdException w:uiPriority="99" w:name="HTML Preformatted"/>
+    <w:lsdException w:uiPriority="99" w:name="HTML Sample"/>
+    <w:lsdException w:uiPriority="99" w:name="HTML Typewriter"/>
+    <w:lsdException w:uiPriority="99" w:name="HTML Variable"/>
+    <w:lsdException w:uiPriority="99" w:name="Normal Table"/>
+    <w:lsdException w:uiPriority="99" w:name="annotation subject"/>
+    <w:lsdException w:uiPriority="99" w:name="Table Simple 1"/>
+    <w:lsdException w:uiPriority="99" w:name="Table Simple 2"/>
+    <w:lsdException w:uiPriority="99" w:name="Table Simple 3"/>
+    <w:lsdException w:uiPriority="99" w:name="Table Classic 1"/>
+    <w:lsdException w:uiPriority="99" w:name="Table Classic 2"/>
+    <w:lsdException w:uiPriority="99" w:name="Table Classic 3"/>
+    <w:lsdException w:uiPriority="99" w:name="Table Classic 4"/>
+    <w:lsdException w:uiPriority="99" w:name="Table Colorful 1"/>
+    <w:lsdException w:uiPriority="99" w:name="Table Colorful 2"/>
+    <w:lsdException w:uiPriority="99" w:name="Table Colorful 3"/>
+    <w:lsdException w:uiPriority="99" w:name="Table Columns 1"/>
+    <w:lsdException w:uiPriority="99" w:name="Table Columns 2"/>
+    <w:lsdException w:uiPriority="99" w:name="Table Columns 3"/>
+    <w:lsdException w:uiPriority="99" w:name="Table Columns 4"/>
+    <w:lsdException w:uiPriority="99" w:name="Table Columns 5"/>
+    <w:lsdException w:uiPriority="99" w:name="Table Grid 1"/>
+    <w:lsdException w:uiPriority="99" w:name="Table Grid 2"/>
+    <w:lsdException w:uiPriority="99" w:name="Table Grid 3"/>
+    <w:lsdException w:uiPriority="99" w:name="Table Grid 4"/>
+    <w:lsdException w:uiPriority="99" w:name="Table Grid 5"/>
+    <w:lsdException w:uiPriority="99" w:name="Table Grid 6"/>
+    <w:lsdException w:uiPriority="99" w:name="Table Grid 7"/>
+    <w:lsdException w:uiPriority="99" w:name="Table Grid 8"/>
+    <w:lsdException w:uiPriority="99" w:name="Table List 1"/>
+    <w:lsdException w:uiPriority="99" w:name="Table List 2"/>
+    <w:lsdException w:uiPriority="99" w:name="Table List 3"/>
+    <w:lsdException w:uiPriority="99" w:name="Table List 4"/>
+    <w:lsdException w:uiPriority="99" w:name="Table List 5"/>
+    <w:lsdException w:uiPriority="99" w:name="Table List 6"/>
+    <w:lsdException w:uiPriority="99" w:name="Table List 7"/>
+    <w:lsdException w:uiPriority="99" w:name="Table List 8"/>
+    <w:lsdException w:uiPriority="99" w:name="Table 3D effects 1"/>
+    <w:lsdException w:uiPriority="99" w:name="Table 3D effects 2"/>
+    <w:lsdException w:uiPriority="99" w:name="Table 3D effects 3"/>
+    <w:lsdException w:uiPriority="99" w:name="Table Contemporary"/>
+    <w:lsdException w:uiPriority="99" w:name="Table Elegant"/>
+    <w:lsdException w:uiPriority="99" w:name="Table Professional"/>
+    <w:lsdException w:uiPriority="99" w:name="Table Subtle 1"/>
+    <w:lsdException w:uiPriority="99" w:name="Table Subtle 2"/>
+    <w:lsdException w:uiPriority="99" w:name="Table Web 1"/>
+    <w:lsdException w:uiPriority="99" w:name="Table Web 2"/>
+    <w:lsdException w:uiPriority="99" w:name="Table Web 3"/>
+    <w:lsdException w:uiPriority="99" w:name="Balloon Text"/>
+    <w:lsdException w:unhideWhenUsed="0" w:uiPriority="39" w:semiHidden="0" w:name="Table Grid"/>
+    <w:lsdException w:uiPriority="99" w:name="Table Theme"/>
+    <w:lsdException w:unhideWhenUsed="0" w:uiPriority="60" w:semiHidden="0" w:name="Light Shading"/>
+    <w:lsdException w:unhideWhenUsed="0" w:uiPriority="61" w:semiHidden="0" w:name="Light List"/>
+    <w:lsdException w:unhideWhenUsed="0" w:uiPriority="62" w:semiHidden="0" w:name="Light Grid"/>
+    <w:lsdException w:unhideWhenUsed="0" w:uiPriority="63" w:semiHidden="0" w:name="Medium Shading 1"/>
+    <w:lsdException w:unhideWhenUsed="0" w:uiPriority="64" w:semiHidden="0" w:name="Medium Shading 2"/>
+    <w:lsdException w:unhideWhenUsed="0" w:uiPriority="65" w:semiHidden="0" w:name="Medium List 1"/>
+    <w:lsdException w:unhideWhenUsed="0" w:uiPriority="66" w:semiHidden="0" w:name="Medium List 2"/>
+    <w:lsdException w:unhideWhenUsed="0" w:uiPriority="67" w:semiHidden="0" w:name="Medium Grid 1"/>
+    <w:lsdException w:unhideWhenUsed="0" w:uiPriority="68" w:semiHidden="0" w:name="Medium Grid 2"/>
+    <w:lsdException w:unhideWhenUsed="0" w:uiPriority="69" w:semiHidden="0" w:name="Medium Grid 3"/>
+    <w:lsdException w:unhideWhenUsed="0" w:uiPriority="70" w:semiHidden="0" w:name="Dark List"/>
+    <w:lsdException w:unhideWhenUsed="0" w:uiPriority="71" w:semiHidden="0" w:name="Colorful Shading"/>
+    <w:lsdException w:unhideWhenUsed="0" w:uiPriority="72" w:semiHidden="0" w:name="Colorful List"/>
+    <w:lsdException w:unhideWhenUsed="0" w:uiPriority="73" w:semiHidden="0" w:name="Colorful Grid"/>
+    <w:lsdException w:unhideWhenUsed="0" w:uiPriority="60" w:semiHidden="0" w:name="Light Shading Accent 1"/>
+    <w:lsdException w:unhideWhenUsed="0" w:uiPriority="61" w:semiHidden="0" w:name="Light List Accent 1"/>
+    <w:lsdException w:unhideWhenUsed="0" w:uiPriority="62" w:semiHidden="0" w:name="Light Grid Accent 1"/>
+    <w:lsdException w:unhideWhenUsed="0" w:uiPriority="63" w:semiHidden="0" w:name="Medium Shading 1 Accent 1"/>
+    <w:lsdException w:unhideWhenUsed="0" w:uiPriority="64" w:semiHidden="0" w:name="Medium Shading 2 Accent 1"/>
+    <w:lsdException w:unhideWhenUsed="0" w:uiPriority="65" w:semiHidden="0" w:name="Medium List 1 Accent 1"/>
+    <w:lsdException w:unhideWhenUsed="0" w:uiPriority="66" w:semiHidden="0" w:name="Medium List 2 Accent 1"/>
+    <w:lsdException w:unhideWhenUsed="0" w:uiPriority="67" w:semiHidden="0" w:name="Medium Grid 1 Accent 1"/>
+    <w:lsdException w:unhideWhenUsed="0" w:uiPriority="68" w:semiHidden="0" w:name="Medium Grid 2 Accent 1"/>
+    <w:lsdException w:unhideWhenUsed="0" w:uiPriority="69" w:semiHidden="0" w:name="Medium Grid 3 Accent 1"/>
+    <w:lsdException w:unhideWhenUsed="0" w:uiPriority="70" w:semiHidden="0" w:name="Dark List Accent 1"/>
+    <w:lsdException w:unhideWhenUsed="0" w:uiPriority="71" w:semiHidden="0" w:name="Colorful Shading Accent 1"/>
+    <w:lsdException w:unhideWhenUsed="0" w:uiPriority="72" w:semiHidden="0" w:name="Colorful List Accent 1"/>
+    <w:lsdException w:unhideWhenUsed="0" w:uiPriority="73" w:semiHidden="0" w:name="Colorful Grid Accent 1"/>
+    <w:lsdException w:unhideWhenUsed="0" w:uiPriority="60" w:semiHidden="0" w:name="Light Shading Accent 2"/>
+    <w:lsdException w:unhideWhenUsed="0" w:uiPriority="61" w:semiHidden="0" w:name="Light List Accent 2"/>
+    <w:lsdException w:unhideWhenUsed="0" w:uiPriority="62" w:semiHidden="0" w:name="Light Grid Accent 2"/>
+    <w:lsdException w:unhideWhenUsed="0" w:uiPriority="63" w:semiHidden="0" w:name="Medium Shading 1 Accent 2"/>
+    <w:lsdException w:unhideWhenUsed="0" w:uiPriority="64" w:semiHidden="0" w:name="Medium Shading 2 Accent 2"/>
+    <w:lsdException w:unhideWhenUsed="0" w:uiPriority="65" w:semiHidden="0" w:name="Medium List 1 Accent 2"/>
+    <w:lsdException w:unhideWhenUsed="0" w:uiPriority="66" w:semiHidden="0" w:name="Medium List 2 Accent 2"/>
+    <w:lsdException w:unhideWhenUsed="0" w:uiPriority="67" w:semiHidden="0" w:name="Medium Grid 1 Accent 2"/>
+    <w:lsdException w:unhideWhenUsed="0" w:uiPriority="68" w:semiHidden="0" w:name="Medium Grid 2 Accent 2"/>
+    <w:lsdException w:unhideWhenUsed="0" w:uiPriority="69" w:semiHidden="0" w:name="Medium Grid 3 Accent 2"/>
+    <w:lsdException w:unhideWhenUsed="0" w:uiPriority="70" w:semiHidden="0" w:name="Dark List Accent 2"/>
+    <w:lsdException w:unhideWhenUsed="0" w:uiPriority="71" w:semiHidden="0" w:name="Colorful Shading Accent 2"/>
+    <w:lsdException w:unhideWhenUsed="0" w:uiPriority="72" w:semiHidden="0" w:name="Colorful List Accent 2"/>
+    <w:lsdException w:unhideWhenUsed="0" w:uiPriority="73" w:semiHidden="0" w:name="Colorful Grid Accent 2"/>
+    <w:lsdException w:unhideWhenUsed="0" w:uiPriority="60" w:semiHidden="0" w:name="Light Shading Accent 3"/>
+    <w:lsdException w:unhideWhenUsed="0" w:uiPriority="61" w:semiHidden="0" w:name="Light List Accent 3"/>
+    <w:lsdException w:unhideWhenUsed="0" w:uiPriority="62" w:semiHidden="0" w:name="Light Grid Accent 3"/>
+    <w:lsdException w:unhideWhenUsed="0" w:uiPriority="63" w:semiHidden="0" w:name="Medium Shading 1 Accent 3"/>
+    <w:lsdException w:unhideWhenUsed="0" w:uiPriority="64" w:semiHidden="0" w:name="Medium Shading 2 Accent 3"/>
+    <w:lsdException w:unhideWhenUsed="0" w:uiPriority="65" w:semiHidden="0" w:name="Medium List 1 Accent 3"/>
+    <w:lsdException w:unhideWhenUsed="0" w:uiPriority="66" w:semiHidden="0" w:name="Medium List 2 Accent 3"/>
+    <w:lsdException w:unhideWhenUsed="0" w:uiPriority="67" w:semiHidden="0" w:name="Medium Grid 1 Accent 3"/>
+    <w:lsdException w:unhideWhenUsed="0" w:uiPriority="68" w:semiHidden="0" w:name="Medium Grid 2 Accent 3"/>
+    <w:lsdException w:unhideWhenUsed="0" w:uiPriority="69" w:semiHidden="0" w:name="Medium Grid 3 Accent 3"/>
+    <w:lsdException w:unhideWhenUsed="0" w:uiPriority="70" w:semiHidden="0" w:name="Dark List Accent 3"/>
+    <w:lsdException w:unhideWhenUsed="0" w:uiPriority="71" w:semiHidden="0" w:name="Colorful Shading Accent 3"/>
+    <w:lsdException w:unhideWhenUsed="0" w:uiPriority="72" w:semiHidden="0" w:name="Colorful List Accent 3"/>
+    <w:lsdException w:unhideWhenUsed="0" w:uiPriority="73" w:semiHidden="0" w:name="Colorful Grid Accent 3"/>
+    <w:lsdException w:unhideWhenUsed="0" w:uiPriority="60" w:semiHidden="0" w:name="Light Shading Accent 4"/>
+    <w:lsdException w:unhideWhenUsed="0" w:uiPriority="61" w:semiHidden="0" w:name="Light List Accent 4"/>
+    <w:lsdException w:unhideWhenUsed="0" w:uiPriority="62" w:semiHidden="0" w:name="Light Grid Accent 4"/>
+    <w:lsdException w:unhideWhenUsed="0" w:uiPriority="63" w:semiHidden="0" w:name="Medium Shading 1 Accent 4"/>
+    <w:lsdException w:unhideWhenUsed="0" w:uiPriority="64" w:semiHidden="0" w:name="Medium Shading 2 Accent 4"/>
+    <w:lsdException w:unhideWhenUsed="0" w:uiPriority="65" w:semiHidden="0" w:name="Medium List 1 Accent 4"/>
+    <w:lsdException w:unhideWhenUsed="0" w:uiPriority="66" w:semiHidden="0" w:name="Medium List 2 Accent 4"/>
+    <w:lsdException w:unhideWhenUsed="0" w:uiPriority="67" w:semiHidden="0" w:name="Medium Grid 1 Accent 4"/>
+    <w:lsdException w:unhideWhenUsed="0" w:uiPriority="68" w:semiHidden="0" w:name="Medium Grid 2 Accent 4"/>
+    <w:lsdException w:unhideWhenUsed="0" w:uiPriority="69" w:semiHidden="0" w:name="Medium Grid 3 Accent 4"/>
+    <w:lsdException w:unhideWhenUsed="0" w:uiPriority="70" w:semiHidden="0" w:name="Dark List Accent 4"/>
+    <w:lsdException w:unhideWhenUsed="0" w:uiPriority="71" w:semiHidden="0" w:name="Colorful Shading Accent 4"/>
+    <w:lsdException w:unhideWhenUsed="0" w:uiPriority="72" w:semiHidden="0" w:name="Colorful List Accent 4"/>
+    <w:lsdException w:unhideWhenUsed="0" w:uiPriority="73" w:semiHidden="0" w:name="Colorful Grid Accent 4"/>
+    <w:lsdException w:unhideWhenUsed="0" w:uiPriority="60" w:semiHidden="0" w:name="Light Shading Accent 5"/>
+    <w:lsdException w:unhideWhenUsed="0" w:uiPriority="61" w:semiHidden="0" w:name="Light List Accent 5"/>
+    <w:lsdException w:unhideWhenUsed="0" w:uiPriority="62" w:semiHidden="0" w:name="Light Grid Accent 5"/>
+    <w:lsdException w:unhideWhenUsed="0" w:uiPriority="63" w:semiHidden="0" w:name="Medium Shading 1 Accent 5"/>
+    <w:lsdException w:unhideWhenUsed="0" w:uiPriority="64" w:semiHidden="0" w:name="Medium Shading 2 Accent 5"/>
+    <w:lsdException w:unhideWhenUsed="0" w:uiPriority="65" w:semiHidden="0" w:name="Medium List 1 Accent 5"/>
+    <w:lsdException w:unhideWhenUsed="0" w:uiPriority="66" w:semiHidden="0" w:name="Medium List 2 Accent 5"/>
+    <w:lsdException w:unhideWhenUsed="0" w:uiPriority="67" w:semiHidden="0" w:name="Medium Grid 1 Accent 5"/>
+    <w:lsdException w:unhideWhenUsed="0" w:uiPriority="68" w:semiHidden="0" w:name="Medium Grid 2 Accent 5"/>
+    <w:lsdException w:unhideWhenUsed="0" w:uiPriority="69" w:semiHidden="0" w:name="Medium Grid 3 Accent 5"/>
+    <w:lsdException w:unhideWhenUsed="0" w:uiPriority="70" w:semiHidden="0" w:name="Dark List Accent 5"/>
+    <w:lsdException w:unhideWhenUsed="0" w:uiPriority="71" w:semiHidden="0" w:name="Colorful Shading Accent 5"/>
+    <w:lsdException w:unhideWhenUsed="0" w:uiPriority="72" w:semiHidden="0" w:name="Colorful List Accent 5"/>
+    <w:lsdException w:unhideWhenUsed="0" w:uiPriority="73" w:semiHidden="0" w:name="Colorful Grid Accent 5"/>
+    <w:lsdException w:unhideWhenUsed="0" w:uiPriority="60" w:semiHidden="0" w:name="Light Shading Accent 6"/>
+    <w:lsdException w:unhideWhenUsed="0" w:uiPriority="61" w:semiHidden="0" w:name="Light List Accent 6"/>
+    <w:lsdException w:unhideWhenUsed="0" w:uiPriority="62" w:semiHidden="0" w:name="Light Grid Accent 6"/>
+    <w:lsdException w:unhideWhenUsed="0" w:uiPriority="63" w:semiHidden="0" w:name="Medium Shading 1 Accent 6"/>
+    <w:lsdException w:unhideWhenUsed="0" w:uiPriority="64" w:semiHidden="0" w:name="Medium Shading 2 Accent 6"/>
+    <w:lsdException w:unhideWhenUsed="0" w:uiPriority="65" w:semiHidden="0" w:name="Medium List 1 Accent 6"/>
+    <w:lsdException w:unhideWhenUsed="0" w:uiPriority="66" w:semiHidden="0" w:name="Medium List 2 Accent 6"/>
+    <w:lsdException w:unhideWhenUsed="0" w:uiPriority="67" w:semiHidden="0" w:name="Medium Grid 1 Accent 6"/>
+    <w:lsdException w:unhideWhenUsed="0" w:uiPriority="68" w:semiHidden="0" w:name="Medium Grid 2 Accent 6"/>
+    <w:lsdException w:unhideWhenUsed="0" w:uiPriority="69" w:semiHidden="0" w:name="Medium Grid 3 Accent 6"/>
+    <w:lsdException w:unhideWhenUsed="0" w:uiPriority="70" w:semiHidden="0" w:name="Dark List Accent 6"/>
+    <w:lsdException w:unhideWhenUsed="0" w:uiPriority="71" w:semiHidden="0" w:name="Colorful Shading Accent 6"/>
+    <w:lsdException w:unhideWhenUsed="0" w:uiPriority="72" w:semiHidden="0" w:name="Colorful List Accent 6"/>
+    <w:lsdException w:unhideWhenUsed="0" w:uiPriority="73" w:semiHidden="0" w:name="Colorful Grid Accent 6"/>
   </w:latentStyles>
-  <w:style w:type="paragraph" w:default="1" w:styleId="Normal">
+  <w:style w:type="paragraph" w:default="1" w:styleId="1">
     <w:name w:val="Normal"/>
     <w:qFormat/>
+    <w:uiPriority w:val="0"/>
+    <w:pPr>
+      <w:spacing w:after="160" w:line="259" w:lineRule="auto"/>
+    </w:pPr>
+    <w:rPr>
+      <w:rFonts w:ascii="Calibri" w:hAnsi="Calibri" w:eastAsia="Calibri" w:cs="Calibri"/>
+      <w:sz w:val="22"/>
+      <w:szCs w:val="22"/>
+      <w:lang w:val="en-US" w:eastAsia="en-GB" w:bidi="ar-SA"/>
+    </w:rPr>
   </w:style>
-  <w:style w:type="paragraph" w:styleId="Heading1">
+  <w:style w:type="paragraph" w:styleId="2">
     <w:name w:val="heading 1"/>
-    <w:basedOn w:val="Normal"/>
-    <w:next w:val="Normal"/>
+    <w:basedOn w:val="1"/>
+    <w:next w:val="1"/>
+    <w:qFormat/>
     <w:uiPriority w:val="9"/>
-    <w:qFormat/>
     <w:pPr>
       <w:keepNext/>
       <w:keepLines/>
@@ -3416,14 +3433,14 @@
       <w:szCs w:val="48"/>
     </w:rPr>
   </w:style>
-  <w:style w:type="paragraph" w:styleId="Heading2">
+  <w:style w:type="paragraph" w:styleId="3">
     <w:name w:val="heading 2"/>
-    <w:basedOn w:val="Normal"/>
-    <w:next w:val="Normal"/>
-    <w:uiPriority w:val="9"/>
+    <w:basedOn w:val="1"/>
+    <w:next w:val="1"/>
     <w:semiHidden/>
     <w:unhideWhenUsed/>
     <w:qFormat/>
+    <w:uiPriority w:val="9"/>
     <w:pPr>
       <w:keepNext/>
       <w:keepLines/>
@@ -3436,14 +3453,14 @@
       <w:szCs w:val="36"/>
     </w:rPr>
   </w:style>
-  <w:style w:type="paragraph" w:styleId="Heading3">
+  <w:style w:type="paragraph" w:styleId="4">
     <w:name w:val="heading 3"/>
-    <w:basedOn w:val="Normal"/>
-    <w:next w:val="Normal"/>
-    <w:uiPriority w:val="9"/>
+    <w:basedOn w:val="1"/>
+    <w:next w:val="1"/>
     <w:semiHidden/>
     <w:unhideWhenUsed/>
     <w:qFormat/>
+    <w:uiPriority w:val="9"/>
     <w:pPr>
       <w:keepNext/>
       <w:keepLines/>
@@ -3456,14 +3473,14 @@
       <w:szCs w:val="28"/>
     </w:rPr>
   </w:style>
-  <w:style w:type="paragraph" w:styleId="Heading4">
+  <w:style w:type="paragraph" w:styleId="5">
     <w:name w:val="heading 4"/>
-    <w:basedOn w:val="Normal"/>
-    <w:next w:val="Normal"/>
-    <w:uiPriority w:val="9"/>
+    <w:basedOn w:val="1"/>
+    <w:next w:val="1"/>
     <w:semiHidden/>
     <w:unhideWhenUsed/>
     <w:qFormat/>
+    <w:uiPriority w:val="9"/>
     <w:pPr>
       <w:keepNext/>
       <w:keepLines/>
@@ -3476,14 +3493,14 @@
       <w:szCs w:val="24"/>
     </w:rPr>
   </w:style>
-  <w:style w:type="paragraph" w:styleId="Heading5">
+  <w:style w:type="paragraph" w:styleId="6">
     <w:name w:val="heading 5"/>
-    <w:basedOn w:val="Normal"/>
-    <w:next w:val="Normal"/>
-    <w:uiPriority w:val="9"/>
+    <w:basedOn w:val="1"/>
+    <w:next w:val="1"/>
     <w:semiHidden/>
     <w:unhideWhenUsed/>
     <w:qFormat/>
+    <w:uiPriority w:val="9"/>
     <w:pPr>
       <w:keepNext/>
       <w:keepLines/>
@@ -3494,14 +3511,14 @@
       <w:b/>
     </w:rPr>
   </w:style>
-  <w:style w:type="paragraph" w:styleId="Heading6">
+  <w:style w:type="paragraph" w:styleId="7">
     <w:name w:val="heading 6"/>
-    <w:basedOn w:val="Normal"/>
-    <w:next w:val="Normal"/>
-    <w:uiPriority w:val="9"/>
+    <w:basedOn w:val="1"/>
+    <w:next w:val="1"/>
     <w:semiHidden/>
     <w:unhideWhenUsed/>
     <w:qFormat/>
+    <w:uiPriority w:val="9"/>
     <w:pPr>
       <w:keepNext/>
       <w:keepLines/>
@@ -3514,19 +3531,18 @@
       <w:szCs w:val="20"/>
     </w:rPr>
   </w:style>
-  <w:style w:type="character" w:default="1" w:styleId="DefaultParagraphFont">
+  <w:style w:type="character" w:default="1" w:styleId="8">
     <w:name w:val="Default Paragraph Font"/>
-    <w:uiPriority w:val="1"/>
     <w:semiHidden/>
     <w:unhideWhenUsed/>
+    <w:uiPriority w:val="1"/>
   </w:style>
-  <w:style w:type="table" w:default="1" w:styleId="TableNormal">
+  <w:style w:type="table" w:default="1" w:styleId="9">
     <w:name w:val="Normal Table"/>
-    <w:uiPriority w:val="99"/>
     <w:semiHidden/>
     <w:unhideWhenUsed/>
+    <w:uiPriority w:val="99"/>
     <w:tblPr>
-      <w:tblInd w:w="0" w:type="dxa"/>
       <w:tblCellMar>
         <w:top w:w="0" w:type="dxa"/>
         <w:left w:w="108" w:type="dxa"/>
@@ -3535,18 +3551,59 @@
       </w:tblCellMar>
     </w:tblPr>
   </w:style>
-  <w:style w:type="numbering" w:default="1" w:styleId="NoList">
-    <w:name w:val="No List"/>
+  <w:style w:type="paragraph" w:styleId="10">
+    <w:name w:val="footer"/>
+    <w:basedOn w:val="1"/>
+    <w:link w:val="19"/>
+    <w:unhideWhenUsed/>
     <w:uiPriority w:val="99"/>
-    <w:semiHidden/>
+    <w:pPr>
+      <w:tabs>
+        <w:tab w:val="center" w:pos="4513"/>
+        <w:tab w:val="right" w:pos="9026"/>
+      </w:tabs>
+      <w:spacing w:after="0" w:line="240" w:lineRule="auto"/>
+    </w:pPr>
+  </w:style>
+  <w:style w:type="paragraph" w:styleId="11">
+    <w:name w:val="header"/>
+    <w:basedOn w:val="1"/>
+    <w:link w:val="18"/>
     <w:unhideWhenUsed/>
+    <w:uiPriority w:val="99"/>
+    <w:pPr>
+      <w:tabs>
+        <w:tab w:val="center" w:pos="4513"/>
+        <w:tab w:val="right" w:pos="9026"/>
+      </w:tabs>
+      <w:spacing w:after="0" w:line="240" w:lineRule="auto"/>
+    </w:pPr>
   </w:style>
-  <w:style w:type="paragraph" w:styleId="Title">
+  <w:style w:type="paragraph" w:styleId="12">
+    <w:name w:val="Subtitle"/>
+    <w:basedOn w:val="1"/>
+    <w:next w:val="1"/>
+    <w:qFormat/>
+    <w:uiPriority w:val="11"/>
+    <w:pPr>
+      <w:keepNext/>
+      <w:keepLines/>
+      <w:spacing w:before="360" w:after="80"/>
+    </w:pPr>
+    <w:rPr>
+      <w:rFonts w:ascii="Georgia" w:hAnsi="Georgia" w:eastAsia="Georgia" w:cs="Georgia"/>
+      <w:i/>
+      <w:color w:val="666666"/>
+      <w:sz w:val="48"/>
+      <w:szCs w:val="48"/>
+    </w:rPr>
+  </w:style>
+  <w:style w:type="paragraph" w:styleId="13">
     <w:name w:val="Title"/>
-    <w:basedOn w:val="Normal"/>
-    <w:next w:val="Normal"/>
+    <w:basedOn w:val="1"/>
+    <w:next w:val="1"/>
+    <w:qFormat/>
     <w:uiPriority w:val="10"/>
-    <w:qFormat/>
     <w:pPr>
       <w:keepNext/>
       <w:keepLines/>
@@ -3558,31 +3615,11 @@
       <w:szCs w:val="72"/>
     </w:rPr>
   </w:style>
-  <w:style w:type="paragraph" w:styleId="Subtitle">
-    <w:name w:val="Subtitle"/>
-    <w:basedOn w:val="Normal"/>
-    <w:next w:val="Normal"/>
-    <w:uiPriority w:val="11"/>
-    <w:qFormat/>
-    <w:pPr>
-      <w:keepNext/>
-      <w:keepLines/>
-      <w:spacing w:before="360" w:after="80"/>
-    </w:pPr>
-    <w:rPr>
-      <w:rFonts w:ascii="Georgia" w:eastAsia="Georgia" w:hAnsi="Georgia" w:cs="Georgia"/>
-      <w:i/>
-      <w:color w:val="666666"/>
-      <w:sz w:val="48"/>
-      <w:szCs w:val="48"/>
-    </w:rPr>
-  </w:style>
-  <w:style w:type="table" w:customStyle="1" w:styleId="a">
-    <w:basedOn w:val="TableNormal"/>
+  <w:style w:type="table" w:customStyle="1" w:styleId="14">
+    <w:name w:val="_Style 11"/>
+    <w:basedOn w:val="9"/>
+    <w:uiPriority w:val="0"/>
     <w:tblPr>
-      <w:tblStyleRowBandSize w:val="1"/>
-      <w:tblStyleColBandSize w:val="1"/>
-      <w:tblInd w:w="0" w:type="dxa"/>
       <w:tblCellMar>
         <w:top w:w="15" w:type="dxa"/>
         <w:left w:w="115" w:type="dxa"/>
@@ -3591,12 +3628,11 @@
       </w:tblCellMar>
     </w:tblPr>
   </w:style>
-  <w:style w:type="table" w:customStyle="1" w:styleId="a0">
-    <w:basedOn w:val="TableNormal"/>
+  <w:style w:type="table" w:customStyle="1" w:styleId="15">
+    <w:name w:val="_Style 12"/>
+    <w:basedOn w:val="9"/>
+    <w:uiPriority w:val="0"/>
     <w:tblPr>
-      <w:tblStyleRowBandSize w:val="1"/>
-      <w:tblStyleColBandSize w:val="1"/>
-      <w:tblInd w:w="0" w:type="dxa"/>
       <w:tblCellMar>
         <w:top w:w="15" w:type="dxa"/>
         <w:left w:w="115" w:type="dxa"/>
@@ -3605,12 +3641,11 @@
       </w:tblCellMar>
     </w:tblPr>
   </w:style>
-  <w:style w:type="table" w:customStyle="1" w:styleId="a1">
-    <w:basedOn w:val="TableNormal"/>
+  <w:style w:type="table" w:customStyle="1" w:styleId="16">
+    <w:name w:val="_Style 13"/>
+    <w:basedOn w:val="9"/>
+    <w:uiPriority w:val="0"/>
     <w:tblPr>
-      <w:tblStyleRowBandSize w:val="1"/>
-      <w:tblStyleColBandSize w:val="1"/>
-      <w:tblInd w:w="0" w:type="dxa"/>
       <w:tblCellMar>
         <w:top w:w="15" w:type="dxa"/>
         <w:left w:w="115" w:type="dxa"/>
@@ -3619,12 +3654,11 @@
       </w:tblCellMar>
     </w:tblPr>
   </w:style>
-  <w:style w:type="table" w:customStyle="1" w:styleId="a2">
-    <w:basedOn w:val="TableNormal"/>
+  <w:style w:type="table" w:customStyle="1" w:styleId="17">
+    <w:name w:val="_Style 14"/>
+    <w:basedOn w:val="9"/>
+    <w:uiPriority w:val="0"/>
     <w:tblPr>
-      <w:tblStyleRowBandSize w:val="1"/>
-      <w:tblStyleColBandSize w:val="1"/>
-      <w:tblInd w:w="0" w:type="dxa"/>
       <w:tblCellMar>
         <w:top w:w="15" w:type="dxa"/>
         <w:left w:w="115" w:type="dxa"/>
@@ -3633,49 +3667,17 @@
       </w:tblCellMar>
     </w:tblPr>
   </w:style>
-  <w:style w:type="paragraph" w:styleId="Header">
-    <w:name w:val="header"/>
-    <w:basedOn w:val="Normal"/>
-    <w:link w:val="HeaderChar"/>
+  <w:style w:type="character" w:customStyle="1" w:styleId="18">
+    <w:name w:val="Header Char"/>
+    <w:basedOn w:val="8"/>
+    <w:link w:val="11"/>
     <w:uiPriority w:val="99"/>
-    <w:unhideWhenUsed/>
-    <w:rsid w:val="00AA640F"/>
-    <w:pPr>
-      <w:tabs>
-        <w:tab w:val="center" w:pos="4513"/>
-        <w:tab w:val="right" w:pos="9026"/>
-      </w:tabs>
-      <w:spacing w:after="0" w:line="240" w:lineRule="auto"/>
-    </w:pPr>
   </w:style>
-  <w:style w:type="character" w:customStyle="1" w:styleId="HeaderChar">
-    <w:name w:val="Header Char"/>
-    <w:basedOn w:val="DefaultParagraphFont"/>
-    <w:link w:val="Header"/>
+  <w:style w:type="character" w:customStyle="1" w:styleId="19">
+    <w:name w:val="Footer Char"/>
+    <w:basedOn w:val="8"/>
+    <w:link w:val="10"/>
     <w:uiPriority w:val="99"/>
-    <w:rsid w:val="00AA640F"/>
-  </w:style>
-  <w:style w:type="paragraph" w:styleId="Footer">
-    <w:name w:val="footer"/>
-    <w:basedOn w:val="Normal"/>
-    <w:link w:val="FooterChar"/>
-    <w:uiPriority w:val="99"/>
-    <w:unhideWhenUsed/>
-    <w:rsid w:val="00AA640F"/>
-    <w:pPr>
-      <w:tabs>
-        <w:tab w:val="center" w:pos="4513"/>
-        <w:tab w:val="right" w:pos="9026"/>
-      </w:tabs>
-      <w:spacing w:after="0" w:line="240" w:lineRule="auto"/>
-    </w:pPr>
-  </w:style>
-  <w:style w:type="character" w:customStyle="1" w:styleId="FooterChar">
-    <w:name w:val="Footer Char"/>
-    <w:basedOn w:val="DefaultParagraphFont"/>
-    <w:link w:val="Footer"/>
-    <w:uiPriority w:val="99"/>
-    <w:rsid w:val="00AA640F"/>
   </w:style>
 </w:styles>
 </file>
@@ -3996,6 +3998,24 @@
       </a:style>
     </a:lnDef>
   </a:objectDefaults>
-  <a:extraClrSchemeLst/>
 </a:theme>
+</file>
+
+<file path=customXml/item1.xml><?xml version="1.0" encoding="utf-8"?>
+<s:customData xmlns="http://www.wps.cn/officeDocument/2013/wpsCustomData" xmlns:s="http://www.wps.cn/officeDocument/2013/wpsCustomData">
+  <customSectProps>
+    <customSectPr/>
+  </customSectProps>
+  <customShpExts>
+    <customShpInfo spid="_x0000_s1026" textRotate="1"/>
+  </customShpExts>
+</s:customData>
+</file>
+
+<file path=customXml/itemProps1.xml><?xml version="1.0" encoding="utf-8"?>
+<ds:datastoreItem xmlns:ds="http://schemas.openxmlformats.org/officeDocument/2006/customXml" ds:itemID="{B1977F7D-205B-4081-913C-38D41E755F92}">
+  <ds:schemaRefs>
+    <ds:schemaRef ds:uri="http://www.wps.cn/officeDocument/2013/wpsCustomData"/>
+  </ds:schemaRefs>
+</ds:datastoreItem>
 </file>
</xml_diff>

<commit_message>
Added class typein reports and added report for pc recv
</commit_message>
<xml_diff>
--- a/Back-End/EServices.WebApi/WebApi/WordTemplates/PC_1_Location.docx
+++ b/Back-End/EServices.WebApi/WebApi/WordTemplates/PC_1_Location.docx
@@ -2501,18 +2501,18 @@
               <w:spacing w:after="0" w:line="240" w:lineRule="auto"/>
               <w:jc w:val="center"/>
               <w:rPr>
-                <w:rFonts w:eastAsia="Times New Roman"/>
+                <w:rFonts w:hint="default" w:eastAsia="Times New Roman"/>
                 <w:color w:val="000000"/>
-                <w:lang w:val="en-IN" w:eastAsia="en-IN"/>
-              </w:rPr>
-            </w:pPr>
-            <w:r>
-              <w:rPr>
-                <w:rFonts w:eastAsia="Times New Roman"/>
+                <w:lang w:val="en-US" w:eastAsia="en-IN"/>
+              </w:rPr>
+            </w:pPr>
+            <w:r>
+              <w:rPr>
+                <w:rFonts w:hint="default" w:eastAsia="Times New Roman"/>
                 <w:color w:val="000000"/>
-                <w:lang w:val="en-IN" w:eastAsia="en-IN"/>
-              </w:rPr>
-              <w:t>&lt;ClassType&gt;</w:t>
+                <w:lang w:val="en-US" w:eastAsia="en-IN"/>
+              </w:rPr>
+              <w:t>&lt;O-ClassName&gt;</w:t>
             </w:r>
           </w:p>
         </w:tc>
@@ -2539,6 +2539,14 @@
                 <w:lang w:val="en-IN" w:eastAsia="en-IN"/>
               </w:rPr>
             </w:pPr>
+            <w:r>
+              <w:rPr>
+                <w:rFonts w:hint="default" w:eastAsia="Times New Roman"/>
+                <w:color w:val="000000"/>
+                <w:lang w:val="en-US" w:eastAsia="en-IN"/>
+              </w:rPr>
+              <w:t>&lt;R-PointMicron&gt;</w:t>
+            </w:r>
           </w:p>
         </w:tc>
         <w:tc>
@@ -2564,6 +2572,14 @@
                 <w:lang w:val="en-IN" w:eastAsia="en-IN"/>
               </w:rPr>
             </w:pPr>
+            <w:r>
+              <w:rPr>
+                <w:rFonts w:hint="default" w:eastAsia="Times New Roman"/>
+                <w:color w:val="000000"/>
+                <w:lang w:val="en-US" w:eastAsia="en-IN"/>
+              </w:rPr>
+              <w:t>&lt;R-OneMicron&gt;</w:t>
+            </w:r>
           </w:p>
         </w:tc>
         <w:tc>
@@ -2589,6 +2605,14 @@
                 <w:lang w:val="en-IN" w:eastAsia="en-IN"/>
               </w:rPr>
             </w:pPr>
+            <w:r>
+              <w:rPr>
+                <w:rFonts w:hint="default" w:eastAsia="Times New Roman"/>
+                <w:color w:val="000000"/>
+                <w:lang w:val="en-US" w:eastAsia="en-IN"/>
+              </w:rPr>
+              <w:t>&lt;R-FiveMicron&gt;</w:t>
+            </w:r>
           </w:p>
         </w:tc>
         <w:tc>
@@ -2614,6 +2638,14 @@
                 <w:lang w:val="en-IN" w:eastAsia="en-IN"/>
               </w:rPr>
             </w:pPr>
+            <w:r>
+              <w:rPr>
+                <w:rFonts w:hint="default" w:eastAsia="Times New Roman"/>
+                <w:color w:val="000000"/>
+                <w:lang w:val="en-US" w:eastAsia="en-IN"/>
+              </w:rPr>
+              <w:t>&lt;O-PointMicron&gt;</w:t>
+            </w:r>
           </w:p>
         </w:tc>
         <w:tc>
@@ -2639,6 +2671,14 @@
                 <w:lang w:val="en-IN" w:eastAsia="en-IN"/>
               </w:rPr>
             </w:pPr>
+            <w:r>
+              <w:rPr>
+                <w:rFonts w:hint="default" w:eastAsia="Times New Roman"/>
+                <w:color w:val="000000"/>
+                <w:lang w:val="en-US" w:eastAsia="en-IN"/>
+              </w:rPr>
+              <w:t>&lt;O-OneMicron&gt;</w:t>
+            </w:r>
           </w:p>
         </w:tc>
         <w:tc>
@@ -2664,6 +2704,14 @@
                 <w:lang w:val="en-IN" w:eastAsia="en-IN"/>
               </w:rPr>
             </w:pPr>
+            <w:r>
+              <w:rPr>
+                <w:rFonts w:hint="default" w:eastAsia="Times New Roman"/>
+                <w:color w:val="000000"/>
+                <w:lang w:val="en-US" w:eastAsia="en-IN"/>
+              </w:rPr>
+              <w:t>&lt;O-FiveMicron&gt;</w:t>
+            </w:r>
           </w:p>
         </w:tc>
       </w:tr>
@@ -2676,6 +2724,8 @@
           <w:b/>
         </w:rPr>
       </w:pPr>
+      <w:bookmarkStart w:id="0" w:name="_GoBack"/>
+      <w:bookmarkEnd w:id="0"/>
     </w:p>
     <w:p>
       <w:pPr>

</xml_diff>

<commit_message>
Updated reports with bug fixes
</commit_message>
<xml_diff>
--- a/Back-End/EServices.WebApi/WebApi/WordTemplates/PC_1_Location.docx
+++ b/Back-End/EServices.WebApi/WebApi/WordTemplates/PC_1_Location.docx
@@ -1107,7 +1107,7 @@
           </w:tblCellMar>
         </w:tblPrEx>
         <w:trPr>
-          <w:trHeight w:val="288" w:hRule="atLeast"/>
+          <w:trHeight w:val="441" w:hRule="atLeast"/>
           <w:jc w:val="center"/>
         </w:trPr>
         <w:tc>
@@ -1338,10 +1338,10 @@
         <w:tc>
           <w:tcPr>
             <w:tcW w:w="1520" w:type="dxa"/>
-            <w:vMerge w:val="restart"/>
             <w:tcBorders>
               <w:top w:val="single" w:color="000000" w:sz="18" w:space="0"/>
               <w:left w:val="dashed" w:color="000000" w:sz="4" w:space="0"/>
+              <w:bottom w:val="dashed" w:color="000000" w:sz="4" w:space="0"/>
               <w:right w:val="single" w:color="000000" w:sz="18" w:space="0"/>
             </w:tcBorders>
             <w:shd w:val="clear" w:color="auto" w:fill="auto"/>
@@ -1582,9 +1582,10 @@
         <w:tc>
           <w:tcPr>
             <w:tcW w:w="1520" w:type="dxa"/>
-            <w:vMerge w:val="continue"/>
-            <w:tcBorders>
+            <w:tcBorders>
+              <w:top w:val="dashed" w:color="000000" w:sz="4" w:space="0"/>
               <w:left w:val="dashed" w:color="000000" w:sz="4" w:space="0"/>
+              <w:bottom w:val="dashed" w:color="000000" w:sz="4" w:space="0"/>
               <w:right w:val="single" w:color="000000" w:sz="18" w:space="0"/>
             </w:tcBorders>
             <w:shd w:val="clear" w:color="auto" w:fill="auto"/>
@@ -1599,6 +1600,17 @@
                 <w:bCs/>
               </w:rPr>
             </w:pPr>
+            <w:bookmarkStart w:id="0" w:name="_GoBack"/>
+            <w:bookmarkEnd w:id="0"/>
+            <w:r>
+              <w:rPr>
+                <w:rFonts w:ascii="Cambria" w:hAnsi="Cambria" w:eastAsia="Cambria" w:cs="Cambria"/>
+                <w:bCs/>
+                <w:sz w:val="20"/>
+                <w:szCs w:val="20"/>
+              </w:rPr>
+              <w:t>&lt;Result&gt;</w:t>
+            </w:r>
           </w:p>
         </w:tc>
       </w:tr>
@@ -1825,8 +1837,8 @@
         <w:tc>
           <w:tcPr>
             <w:tcW w:w="1520" w:type="dxa"/>
-            <w:vMerge w:val="continue"/>
-            <w:tcBorders>
+            <w:tcBorders>
+              <w:top w:val="dashed" w:color="000000" w:sz="4" w:space="0"/>
               <w:left w:val="dashed" w:color="000000" w:sz="4" w:space="0"/>
               <w:bottom w:val="single" w:color="000000" w:sz="18" w:space="0"/>
               <w:right w:val="single" w:color="000000" w:sz="18" w:space="0"/>
@@ -1838,10 +1850,20 @@
             <w:pPr>
               <w:widowControl w:val="0"/>
               <w:spacing w:after="0" w:line="276" w:lineRule="auto"/>
-              <w:rPr>
-                <w:rFonts w:ascii="Cambria" w:hAnsi="Cambria" w:eastAsia="Cambria" w:cs="Cambria"/>
-              </w:rPr>
-            </w:pPr>
+              <w:jc w:val="center"/>
+              <w:rPr>
+                <w:rFonts w:ascii="Cambria" w:hAnsi="Cambria" w:eastAsia="Cambria" w:cs="Cambria"/>
+              </w:rPr>
+            </w:pPr>
+            <w:r>
+              <w:rPr>
+                <w:rFonts w:ascii="Cambria" w:hAnsi="Cambria" w:eastAsia="Cambria" w:cs="Cambria"/>
+                <w:bCs/>
+                <w:sz w:val="20"/>
+                <w:szCs w:val="20"/>
+              </w:rPr>
+              <w:t>&lt;Result&gt;</w:t>
+            </w:r>
           </w:p>
         </w:tc>
       </w:tr>
@@ -3469,19 +3491,7 @@
               <w:rtl w:val="0"/>
               <w:lang w:val="en-US"/>
             </w:rPr>
-            <w:t>&lt;TestCondition</w:t>
-          </w:r>
-          <w:bookmarkStart w:id="0" w:name="_GoBack"/>
-          <w:bookmarkEnd w:id="0"/>
-          <w:r>
-            <w:rPr>
-              <w:rFonts w:hint="default" w:ascii="Cambria" w:hAnsi="Cambria" w:eastAsia="Cambria" w:cs="Cambria"/>
-              <w:sz w:val="18"/>
-              <w:szCs w:val="18"/>
-              <w:rtl w:val="0"/>
-              <w:lang w:val="en-US"/>
-            </w:rPr>
-            <w:t>&gt;</w:t>
+            <w:t>&lt;TestCondition&gt;</w:t>
           </w:r>
           <w:r>
             <w:rPr>

</xml_diff>